<commit_message>
Updated Handbook doc with more current progression and features.
</commit_message>
<xml_diff>
--- a/Documents/BelNixHandbook.docx
+++ b/Documents/BelNixHandbook.docx
@@ -569,13 +569,8 @@
         </w:numPr>
       </w:pPr>
       <w:r>
-        <w:t xml:space="preserve">Leather </w:t>
-      </w:r>
-      <w:proofErr w:type="spellStart"/>
-      <w:r>
-        <w:t>Spaulder</w:t>
-      </w:r>
-      <w:proofErr w:type="spellEnd"/>
+        <w:t>Leather Spaulder</w:t>
+      </w:r>
     </w:p>
     <w:p>
       <w:pPr>
@@ -608,15 +603,7 @@
         <w:t xml:space="preserve">Description: </w:t>
       </w:r>
       <w:r>
-        <w:t xml:space="preserve">Rorrul make the majority of the lower tiers of society.  They have a higher tolerance for pain and physical strain, but do not have the same training and composure that </w:t>
-      </w:r>
-      <w:proofErr w:type="spellStart"/>
-      <w:r>
-        <w:t>Ashpains</w:t>
-      </w:r>
-      <w:proofErr w:type="spellEnd"/>
-      <w:r>
-        <w:t xml:space="preserve"> and Berrinds have.</w:t>
+        <w:t>Rorrul make the majority of the lower tiers of society.  They have a higher tolerance for pain and physical strain, but do not have the same training and composure that Ashpains and Berrinds have.</w:t>
       </w:r>
     </w:p>
     <w:p>
@@ -664,11 +651,9 @@
         <w:tab/>
         <w:t xml:space="preserve">When pushed too far, Rorrul will become </w:t>
       </w:r>
-      <w:proofErr w:type="spellStart"/>
       <w:r>
         <w:t>Theatened</w:t>
       </w:r>
-      <w:proofErr w:type="spellEnd"/>
       <w:r>
         <w:t>.  Once Threatened, the Rorrul will attack whatever made them lose composure.</w:t>
       </w:r>
@@ -1412,15 +1397,7 @@
         <w:t>While mainly aesthetic, weight can be used at the leisure of the DM.</w:t>
       </w:r>
       <w:r>
-        <w:t xml:space="preserve">  Berrinds tend to lean towards a slimmer physique weighing in around 120-150 lbs.  Ashpians have a thicker build at 140-180 lbs.  However, with the </w:t>
-      </w:r>
-      <w:proofErr w:type="spellStart"/>
-      <w:r>
-        <w:t>Rorrul's</w:t>
-      </w:r>
-      <w:proofErr w:type="spellEnd"/>
-      <w:r>
-        <w:t xml:space="preserve"> staggering size and often larger physique, they average around 170-200+ lbs.</w:t>
+        <w:t xml:space="preserve">  Berrinds tend to lean towards a slimmer physique weighing in around 120-150 lbs.  Ashpians have a thicker build at 140-180 lbs.  However, with the Rorrul's staggering size and often larger physique, they average around 170-200+ lbs.</w:t>
       </w:r>
     </w:p>
     <w:p>
@@ -3080,6 +3057,133 @@
     <w:p>
       <w:pPr>
         <w:pStyle w:val="NoSpacing"/>
+        <w:rPr>
+          <w:b/>
+        </w:rPr>
+      </w:pPr>
+      <w:r>
+        <w:rPr>
+          <w:b/>
+          <w:u w:val="single"/>
+        </w:rPr>
+        <w:t>Mechanical Parts</w:t>
+      </w:r>
+    </w:p>
+    <w:p>
+      <w:pPr>
+        <w:pStyle w:val="NoSpacing"/>
+      </w:pPr>
+      <w:r>
+        <w:rPr>
+          <w:b/>
+        </w:rPr>
+        <w:tab/>
+        <w:t>Frame:</w:t>
+      </w:r>
+      <w:r>
+        <w:t xml:space="preserve"> Dictates the Durability (Health) and Hardness (AC) of a trap or turret.</w:t>
+      </w:r>
+    </w:p>
+    <w:p>
+      <w:pPr>
+        <w:pStyle w:val="NoSpacing"/>
+      </w:pPr>
+      <w:r>
+        <w:tab/>
+      </w:r>
+      <w:r>
+        <w:rPr>
+          <w:b/>
+        </w:rPr>
+        <w:t>Trigger:</w:t>
+      </w:r>
+      <w:r>
+        <w:t xml:space="preserve"> </w:t>
+      </w:r>
+      <w:r>
+        <w:t>Dictates the amount of times that a trap detonates.</w:t>
+      </w:r>
+    </w:p>
+    <w:p>
+      <w:pPr>
+        <w:pStyle w:val="NoSpacing"/>
+      </w:pPr>
+      <w:r>
+        <w:tab/>
+      </w:r>
+      <w:r>
+        <w:rPr>
+          <w:b/>
+        </w:rPr>
+        <w:t>Energy Source:</w:t>
+      </w:r>
+      <w:r>
+        <w:t xml:space="preserve"> </w:t>
+      </w:r>
+      <w:r>
+        <w:t>Dictates how many turns a turret can function.</w:t>
+      </w:r>
+    </w:p>
+    <w:p>
+      <w:pPr>
+        <w:pStyle w:val="NoSpacing"/>
+      </w:pPr>
+      <w:r>
+        <w:tab/>
+      </w:r>
+      <w:r>
+        <w:rPr>
+          <w:b/>
+        </w:rPr>
+        <w:t>Gears</w:t>
+      </w:r>
+      <w:r>
+        <w:rPr>
+          <w:b/>
+        </w:rPr>
+        <w:t>:</w:t>
+      </w:r>
+      <w:r>
+        <w:t xml:space="preserve"> </w:t>
+      </w:r>
+      <w:r>
+        <w:t>Dictates any additional damage the trap/turret has.</w:t>
+      </w:r>
+    </w:p>
+    <w:p>
+      <w:pPr>
+        <w:pStyle w:val="NoSpacing"/>
+      </w:pPr>
+      <w:r>
+        <w:tab/>
+      </w:r>
+      <w:r>
+        <w:rPr>
+          <w:b/>
+        </w:rPr>
+        <w:t>Applicator</w:t>
+      </w:r>
+      <w:r>
+        <w:rPr>
+          <w:b/>
+        </w:rPr>
+        <w:t>:</w:t>
+      </w:r>
+      <w:r>
+        <w:t xml:space="preserve"> </w:t>
+      </w:r>
+      <w:r>
+        <w:t>Dictates base damage and damage type.</w:t>
+      </w:r>
+    </w:p>
+    <w:p>
+      <w:pPr>
+        <w:pStyle w:val="NoSpacing"/>
+      </w:pPr>
+    </w:p>
+    <w:p>
+      <w:pPr>
+        <w:pStyle w:val="NoSpacing"/>
       </w:pPr>
       <w:r>
         <w:rPr>
@@ -3209,22 +3313,23 @@
         <w:pStyle w:val="NoSpacing"/>
       </w:pPr>
       <w:r>
+        <w:lastRenderedPageBreak/>
         <w:tab/>
       </w:r>
       <w:r>
         <w:rPr>
           <w:b/>
         </w:rPr>
-        <w:t xml:space="preserve">-Danger Close:  </w:t>
-      </w:r>
-      <w:r>
-        <w:t xml:space="preserve">Whenever you encounter explosives,  you gain an immediate round before the explosive detonates. </w:t>
-      </w:r>
-      <w:r>
-        <w:t xml:space="preserve"> </w:t>
-      </w:r>
-      <w:r>
-        <w:t>This ability can be used twice per combat and is considered a Minor Action.</w:t>
+        <w:t>-Metallic Affinity:</w:t>
+      </w:r>
+      <w:r>
+        <w:t xml:space="preserve">  Your uncanny attraction to metallic objects has lead you to have a keen eye for anything mechanical.  While observing metallic objects, you can opt to use your mechanics skill over your Perception Mod.</w:t>
+      </w:r>
+      <w:r>
+        <w:t xml:space="preserve">  Additionally the Engineer can </w:t>
+      </w:r>
+      <w:r>
+        <w:t>()</w:t>
       </w:r>
     </w:p>
     <w:p>
@@ -3258,7 +3363,16 @@
         <w:t xml:space="preserve">-Over Clock: </w:t>
       </w:r>
       <w:r>
-        <w:t>When using a mechanical weapon, the engineer can maximize the damage output to apply each extra tick of durability as an added point and a x2 multiplier to their damage.  Putting extra stress on the machine's parts causes any weapon that this ability is used on to break instantly.</w:t>
+        <w:t>When using a mechanical weapon, the engineer can maximize the damage output to</w:t>
+      </w:r>
+      <w:r>
+        <w:t xml:space="preserve"> deal</w:t>
+      </w:r>
+      <w:r>
+        <w:t xml:space="preserve"> maximum weapon damage plus the Engineer's Technique Mod</w:t>
+      </w:r>
+      <w:r>
+        <w:t>.  The weapon is no longer usable for the rest of the combat.</w:t>
       </w:r>
     </w:p>
     <w:p>
@@ -3294,7 +3408,7 @@
         <w:t xml:space="preserve">-Trap Specialist: </w:t>
       </w:r>
       <w:r>
-        <w:t>You can double the effect of any component of your Trap (except your applicator).  Doubling the effect of the frame will allow you to spread the trap across more space.  Doubling the effect of your trigger will cause the trap to fire off twice the amount of times it normally would.  Doubling the effect of the gears will double the damage of the trap.</w:t>
+        <w:t xml:space="preserve">You can now mount a trap into your shoulder slot.  </w:t>
       </w:r>
     </w:p>
     <w:p>
@@ -3362,11 +3476,22 @@
         <w:rPr>
           <w:b/>
         </w:rPr>
-        <w:t>-Metallic Affinity:</w:t>
-      </w:r>
-      <w:r>
-        <w:t xml:space="preserve">  Your uncanny attraction to metallic objects has lead you to have a keen eye for anything mechanical.  While observing metallic objects, you can opt to use your mechanics skill over your Perception Mod.</w:t>
-      </w:r>
+        <w:t xml:space="preserve">-Danger Close:  </w:t>
+      </w:r>
+      <w:r>
+        <w:t xml:space="preserve">Whenever you encounter explosives,  you gain an immediate round before the explosive detonates. </w:t>
+      </w:r>
+      <w:r>
+        <w:t xml:space="preserve"> </w:t>
+      </w:r>
+      <w:r>
+        <w:t>This ability can be used twice per combat and is considered a Minor Action.</w:t>
+      </w:r>
+    </w:p>
+    <w:p>
+      <w:pPr>
+        <w:pStyle w:val="NoSpacing"/>
+      </w:pPr>
     </w:p>
     <w:p>
       <w:pPr>
@@ -3417,7 +3542,7 @@
         <w:t>:</w:t>
       </w:r>
       <w:r>
-        <w:t xml:space="preserve">  You can modify weapons.  This ability allows you to attach an extra damaging component to a weapon for an extra 1d4 damage of the type that you attach (i.e. attaching saws will add 1d4 slashing damage, attaching a fire jet will add 1d4 fire damage).  Each time you modify a weapon the chance of breaking it increases.  It takes a full day to modify a weapon.</w:t>
+        <w:t xml:space="preserve">  You can modify armor.</w:t>
       </w:r>
     </w:p>
     <w:p>
@@ -3451,7 +3576,7 @@
         <w:t>-Tailor Made:</w:t>
       </w:r>
       <w:r>
-        <w:t xml:space="preserve">  You can</w:t>
+        <w:t xml:space="preserve">  </w:t>
       </w:r>
     </w:p>
     <w:p>
@@ -3526,7 +3651,25 @@
         <w:t xml:space="preserve">-Advanced Rigging: </w:t>
       </w:r>
       <w:r>
-        <w:t xml:space="preserve">You've decided to set your sights on keeping things light and compact.  You now understand how to collapse everything from swords to axes to turrets and </w:t>
+        <w:t>You've decided to se</w:t>
+      </w:r>
+      <w:r>
+        <w:t>t your sights on maximizing weapon damage and concealment</w:t>
+      </w:r>
+      <w:r>
+        <w:t xml:space="preserve">.  </w:t>
+      </w:r>
+      <w:r>
+        <w:t xml:space="preserve">You can modify weapons and </w:t>
+      </w:r>
+      <w:r>
+        <w:t>now understand how to co</w:t>
+      </w:r>
+      <w:r>
+        <w:t>llapse everything from swords and</w:t>
+      </w:r>
+      <w:r>
+        <w:t xml:space="preserve"> axes to turrets and </w:t>
       </w:r>
       <w:r>
         <w:t>traps.</w:t>
@@ -3560,22 +3703,82 @@
           <w:b/>
         </w:rPr>
         <w:tab/>
-        <w:t>-:</w:t>
-      </w:r>
-      <w:r>
-        <w:t xml:space="preserve">  You've</w:t>
-      </w:r>
-    </w:p>
-    <w:p>
-      <w:pPr>
-        <w:pStyle w:val="NoSpacing"/>
-      </w:pPr>
+        <w:t>-</w:t>
+      </w:r>
+      <w:r>
+        <w:rPr>
+          <w:b/>
+        </w:rPr>
+        <w:t>Up Your Arsenal</w:t>
+      </w:r>
+      <w:r>
+        <w:rPr>
+          <w:b/>
+        </w:rPr>
+        <w:t>:</w:t>
+      </w:r>
+      <w:r>
+        <w:t xml:space="preserve">  Turrets now track targets.  Traps </w:t>
+      </w:r>
+    </w:p>
+    <w:p>
+      <w:pPr>
+        <w:pStyle w:val="NoSpacing"/>
+        <w:rPr>
+          <w:b/>
+        </w:rPr>
+      </w:pPr>
+    </w:p>
+    <w:p>
+      <w:pPr>
+        <w:pStyle w:val="NoSpacing"/>
+        <w:rPr>
+          <w:b/>
+        </w:rPr>
+      </w:pPr>
+      <w:r>
+        <w:rPr>
+          <w:b/>
+        </w:rPr>
+        <w:t>Level 10</w:t>
+      </w:r>
+    </w:p>
+    <w:p>
+      <w:pPr>
+        <w:pStyle w:val="NoSpacing"/>
+      </w:pPr>
+      <w:r>
+        <w:rPr>
+          <w:b/>
+        </w:rPr>
+        <w:tab/>
+        <w:t>-Up Your Arsenal:</w:t>
+      </w:r>
+      <w:r>
+        <w:t xml:space="preserve">  </w:t>
+      </w:r>
+      <w:r>
+        <w:t xml:space="preserve">Once per session, for the duration of a combat you can hone your instruments of destruction to be more deadly than ever.  </w:t>
+      </w:r>
+      <w:r>
+        <w:t xml:space="preserve">Turrets </w:t>
+      </w:r>
+      <w:r>
+        <w:t xml:space="preserve">now track targets.  Traps add one square of </w:t>
+      </w:r>
+      <w:r>
+        <w:t>area of effect damage and do not hurt allies</w:t>
+      </w:r>
+      <w:r>
+        <w:t>.  Gauntlets can hold an extra option.  Weapon modifications use the next die up (I.E. 1d4 damage die becomes a 1d6, a 1d8 would become 1d10, to a cap of 1d12).</w:t>
+      </w:r>
     </w:p>
     <w:p>
       <w:pPr>
         <w:pStyle w:val="Heading2"/>
       </w:pPr>
       <w:r>
+        <w:lastRenderedPageBreak/>
         <w:t>Investigator:</w:t>
       </w:r>
     </w:p>
@@ -3635,11 +3838,7 @@
         <w:t>-Mark:</w:t>
       </w:r>
       <w:r>
-        <w:t xml:space="preserve"> Your eyes and mind have been trained to the point where you can foresee where targets will head if you focus your attention on them.  This process is known as Marking and you are allowed to mark a number of targets equal to your Perception Mod.  Marking a target grants a </w:t>
-      </w:r>
-      <w:r>
-        <w:lastRenderedPageBreak/>
-        <w:t xml:space="preserve">+2 Perception (+1 Perception Mod) against your closest marked target.  </w:t>
+        <w:t xml:space="preserve"> Your eyes and mind have been trained to the point where you can foresee where targets will head if you focus your attention on them.  This process is known as Marking and you are allowed to mark a number of targets equal to your Perception Mod.  Marking a target grants a +2 Perception (+1 Perception Mod) against your closest marked target.  </w:t>
       </w:r>
       <w:r>
         <w:t>If line of sight with the target is lost over the duration of a round, at the end of your turn the mark is wiped</w:t>
@@ -3965,6 +4164,7 @@
         <w:rPr>
           <w:b/>
         </w:rPr>
+        <w:lastRenderedPageBreak/>
         <w:tab/>
         <w:t>-</w:t>
       </w:r>
@@ -4012,11 +4212,35 @@
           <w:b/>
         </w:rPr>
         <w:tab/>
-        <w:t xml:space="preserve">-Strike| Hand:  </w:t>
+        <w:t>-</w:t>
+      </w:r>
+      <w:r>
+        <w:rPr>
+          <w:b/>
+        </w:rPr>
+        <w:t>Feint</w:t>
+      </w:r>
+      <w:r>
+        <w:rPr>
+          <w:b/>
+        </w:rPr>
+        <w:t xml:space="preserve">:  </w:t>
       </w:r>
       <w:r>
         <w:t>On a</w:t>
       </w:r>
+      <w:r>
+        <w:t xml:space="preserve"> successful stealth roll (against the attacker's perception mod + 10), you gain combat advantage</w:t>
+      </w:r>
+      <w:r>
+        <w:t xml:space="preserve"> on your target</w:t>
+      </w:r>
+      <w:r>
+        <w:t xml:space="preserve"> </w:t>
+      </w:r>
+      <w:r>
+        <w:t>for the rest of your turn.  This can only be used twice per combat and is considered a minor action.</w:t>
+      </w:r>
     </w:p>
     <w:p>
       <w:pPr>
@@ -4041,36 +4265,559 @@
         <w:pStyle w:val="NoSpacing"/>
       </w:pPr>
       <w:r>
+        <w:tab/>
+      </w:r>
+      <w:r>
+        <w:rPr>
+          <w:b/>
+        </w:rPr>
+        <w:t>-</w:t>
+      </w:r>
+      <w:r>
+        <w:rPr>
+          <w:b/>
+        </w:rPr>
+        <w:t>Dirty Fighting</w:t>
+      </w:r>
+      <w:r>
+        <w:rPr>
+          <w:b/>
+        </w:rPr>
+        <w:t>:</w:t>
+      </w:r>
+      <w:r>
+        <w:t xml:space="preserve">  You've become increasingly aware of your surroundings and as such can use a minor action to equip a weapon from your surroundings and use it accordingly.  Tiny objects (rocks, drinking utensils/bottles, and the like) use a 1d4.  Small objects (the leg of a chair, a book, and the like) use a 1d6.  Medium objects (</w:t>
+      </w:r>
+      <w:r>
+        <w:t>a cinderblock, a piece of sheet metal, and the like</w:t>
+      </w:r>
+      <w:r>
+        <w:t>) use a 1d8.  Large objects (entire chairs, a pickaxe, and the like) use a 1d10.  After two uses the object is destroyed or lost.</w:t>
+      </w:r>
+      <w:r>
+        <w:t xml:space="preserve">  All Dirty Fighting objects can be dual-wielded except large objects.</w:t>
+      </w:r>
+    </w:p>
+    <w:p>
+      <w:pPr>
+        <w:pStyle w:val="NoSpacing"/>
+      </w:pPr>
+    </w:p>
+    <w:p>
+      <w:pPr>
+        <w:pStyle w:val="NoSpacing"/>
+        <w:rPr>
+          <w:b/>
+        </w:rPr>
+      </w:pPr>
+      <w:r>
+        <w:rPr>
+          <w:b/>
+        </w:rPr>
+        <w:t>Level 9</w:t>
+      </w:r>
+    </w:p>
+    <w:p>
+      <w:pPr>
+        <w:pStyle w:val="NoSpacing"/>
+      </w:pPr>
+      <w:r>
+        <w:rPr>
+          <w:b/>
+        </w:rPr>
+        <w:tab/>
+        <w:t>-</w:t>
+      </w:r>
+      <w:r>
+        <w:rPr>
+          <w:b/>
+        </w:rPr>
+        <w:t>Sunder</w:t>
+      </w:r>
+      <w:r>
+        <w:rPr>
+          <w:b/>
+        </w:rPr>
+        <w:t xml:space="preserve">:  </w:t>
+      </w:r>
+      <w:r>
+        <w:t>On a</w:t>
+      </w:r>
+      <w:r>
+        <w:t xml:space="preserve"> successful attack roll, </w:t>
+      </w:r>
+      <w:r>
+        <w:t>you deduct 1 AC from your target a number of turns equal to your Perception Mod.</w:t>
+      </w:r>
+      <w:r>
+        <w:t xml:space="preserve">  This can be used </w:t>
+      </w:r>
+      <w:r>
+        <w:t>three</w:t>
+      </w:r>
+      <w:r>
+        <w:t xml:space="preserve"> times per combat.</w:t>
+      </w:r>
+    </w:p>
+    <w:p>
+      <w:pPr>
+        <w:pStyle w:val="NoSpacing"/>
+      </w:pPr>
+    </w:p>
+    <w:p>
+      <w:pPr>
+        <w:pStyle w:val="NoSpacing"/>
+        <w:rPr>
+          <w:b/>
+        </w:rPr>
+      </w:pPr>
+      <w:r>
+        <w:rPr>
+          <w:b/>
+        </w:rPr>
+        <w:t>Level 10</w:t>
+      </w:r>
+    </w:p>
+    <w:p>
+      <w:pPr>
+        <w:pStyle w:val="NoSpacing"/>
+      </w:pPr>
+      <w:r>
+        <w:tab/>
+      </w:r>
+      <w:r>
+        <w:rPr>
+          <w:b/>
+        </w:rPr>
+        <w:t>-Execute:</w:t>
+      </w:r>
+      <w:r>
+        <w:t xml:space="preserve">  Once per session</w:t>
+      </w:r>
+      <w:r>
+        <w:t xml:space="preserve">, the player can strike a marked target to deal </w:t>
+      </w:r>
+      <w:r>
+        <w:t>double</w:t>
+      </w:r>
+      <w:r>
+        <w:t xml:space="preserve"> the usual damage to a target (automatically a crit).  The attack </w:t>
+      </w:r>
+      <w:r>
+        <w:t>must be made within melee range and any targets that are unaware of the attack beforehand are hit with three times the damage instead of double.</w:t>
+      </w:r>
+    </w:p>
+    <w:p>
+      <w:pPr>
+        <w:pStyle w:val="Heading2"/>
+      </w:pPr>
+      <w:r>
+        <w:t>Researcher:</w:t>
+      </w:r>
+    </w:p>
+    <w:p>
+      <w:pPr>
+        <w:pStyle w:val="NoSpacing"/>
+      </w:pPr>
+      <w:r>
+        <w:rPr>
+          <w:b/>
+        </w:rPr>
+        <w:t xml:space="preserve">Skill/Stat: </w:t>
+      </w:r>
+      <w:r>
+        <w:t>+2 Composure/+1 Medicinal/+1 Historical</w:t>
+      </w:r>
+    </w:p>
+    <w:p>
+      <w:pPr>
+        <w:pStyle w:val="NoSpacing"/>
+        <w:rPr>
+          <w:b/>
+        </w:rPr>
+      </w:pPr>
+      <w:r>
+        <w:rPr>
+          <w:b/>
+        </w:rPr>
+        <w:t>Features:</w:t>
+      </w:r>
+    </w:p>
+    <w:p>
+      <w:pPr>
+        <w:pStyle w:val="NoSpacing"/>
+        <w:rPr>
+          <w:b/>
+        </w:rPr>
+      </w:pPr>
+      <w:r>
+        <w:rPr>
+          <w:b/>
+        </w:rPr>
+        <w:t>Level 1</w:t>
+      </w:r>
+    </w:p>
+    <w:p>
+      <w:pPr>
+        <w:pStyle w:val="NoSpacing"/>
+      </w:pPr>
+      <w:r>
+        <w:rPr>
+          <w:b/>
+        </w:rPr>
+        <w:tab/>
+        <w:t>-</w:t>
+      </w:r>
+      <w:r>
+        <w:rPr>
+          <w:b/>
+        </w:rPr>
+        <w:t>Uncanny Knowledge</w:t>
+      </w:r>
+      <w:r>
+        <w:rPr>
+          <w:b/>
+        </w:rPr>
+        <w:t>:</w:t>
+      </w:r>
+      <w:r>
+        <w:t xml:space="preserve"> </w:t>
+      </w:r>
+      <w:r>
+        <w:t xml:space="preserve">You know your way around Bel Nix and its citizens.  Eventually, you will know all of their secrets.  In combat, Uncanny Knowledge can be used to give a +1 to hit.  Outside of combat, your historical roll can be used to </w:t>
+      </w:r>
+      <w:r>
+        <w:t>collect obscure knowledge on the situation at hand (table pending).</w:t>
+      </w:r>
+    </w:p>
+    <w:p>
+      <w:pPr>
+        <w:pStyle w:val="NoSpacing"/>
+      </w:pPr>
+      <w:r>
+        <w:rPr>
+          <w:b/>
+        </w:rPr>
+        <w:tab/>
+        <w:t>-Trained Medic</w:t>
+      </w:r>
+      <w:r>
+        <w:rPr>
+          <w:b/>
+        </w:rPr>
+        <w:t xml:space="preserve">(Passive):  </w:t>
+      </w:r>
+      <w:r>
+        <w:t>The Researcher understands when resources are strained and can make do with the smallest amount of medicinal supplies.  This doubles the amount of u</w:t>
+      </w:r>
+      <w:r>
+        <w:t>ses they gain from any medicinal-based items</w:t>
+      </w:r>
+      <w:r>
+        <w:t>.</w:t>
+      </w:r>
+    </w:p>
+    <w:p>
+      <w:pPr>
+        <w:pStyle w:val="NoSpacing"/>
+      </w:pPr>
+    </w:p>
+    <w:p>
+      <w:pPr>
+        <w:pStyle w:val="NoSpacing"/>
+        <w:rPr>
+          <w:b/>
+        </w:rPr>
+      </w:pPr>
+      <w:r>
+        <w:rPr>
+          <w:b/>
+        </w:rPr>
+        <w:t>Level 2</w:t>
+      </w:r>
+    </w:p>
+    <w:p>
+      <w:pPr>
+        <w:pStyle w:val="NoSpacing"/>
+      </w:pPr>
+      <w:r>
+        <w:tab/>
+      </w:r>
+      <w:r>
+        <w:softHyphen/>
+      </w:r>
+      <w:r>
+        <w:rPr>
+          <w:b/>
+        </w:rPr>
+        <w:t>-</w:t>
+      </w:r>
+      <w:r>
+        <w:rPr>
+          <w:b/>
+        </w:rPr>
+        <w:t>Tempered Hands</w:t>
+      </w:r>
+      <w:r>
+        <w:rPr>
+          <w:b/>
+        </w:rPr>
+        <w:t>:</w:t>
+      </w:r>
+      <w:r>
+        <w:t xml:space="preserve"> Knowing the boundaries of both yourself and your opponent is critical on the field of battle.  You can sacrifice 1 point to hit for 1 point of damage (and vice versa) to a maximum of your Technique Mod.</w:t>
+      </w:r>
+      <w:r>
+        <w:t xml:space="preserve">  Alternatively, the Researcher can use this on medicinal rolls as well.</w:t>
+      </w:r>
+      <w:r>
+        <w:t xml:space="preserve">  This can be used twice per combat and is activated with a minor action.</w:t>
+      </w:r>
+    </w:p>
+    <w:p>
+      <w:pPr>
+        <w:pStyle w:val="NoSpacing"/>
+      </w:pPr>
+    </w:p>
+    <w:p>
+      <w:pPr>
+        <w:pStyle w:val="NoSpacing"/>
+        <w:rPr>
+          <w:b/>
+        </w:rPr>
+      </w:pPr>
+      <w:r>
+        <w:rPr>
+          <w:b/>
+        </w:rPr>
+        <w:t>Level 3</w:t>
+      </w:r>
+    </w:p>
+    <w:p>
+      <w:pPr>
+        <w:pStyle w:val="NoSpacing"/>
+      </w:pPr>
+      <w:r>
+        <w:rPr>
+          <w:b/>
+        </w:rPr>
         <w:lastRenderedPageBreak/>
         <w:tab/>
-      </w:r>
-      <w:r>
-        <w:rPr>
-          <w:b/>
-        </w:rPr>
-        <w:t>-Dual-Wield:</w:t>
-      </w:r>
-      <w:r>
-        <w:t xml:space="preserve">  The</w:t>
-      </w:r>
-    </w:p>
-    <w:p>
-      <w:pPr>
-        <w:pStyle w:val="NoSpacing"/>
-      </w:pPr>
-    </w:p>
-    <w:p>
-      <w:pPr>
-        <w:pStyle w:val="NoSpacing"/>
-        <w:rPr>
-          <w:b/>
-        </w:rPr>
-      </w:pPr>
-      <w:r>
-        <w:rPr>
-          <w:b/>
-        </w:rPr>
-        <w:t>Level 9</w:t>
+        <w:t xml:space="preserve">-Favored Race (Passive):  </w:t>
+      </w:r>
+      <w:r>
+        <w:t>You have rigorously studied one of the three races (Berrind, Ashpian, or Rorrul), allowing you to know them both inside and out.  While rolling against your favored race, y</w:t>
+      </w:r>
+      <w:r>
+        <w:t>ou gain a +1 for all skill rolls</w:t>
+      </w:r>
+      <w:r>
+        <w:t xml:space="preserve"> (including melee and ranged attack rolls while in combat)</w:t>
+      </w:r>
+      <w:r>
+        <w:t>.</w:t>
+      </w:r>
+    </w:p>
+    <w:p>
+      <w:pPr>
+        <w:pStyle w:val="NoSpacing"/>
+      </w:pPr>
+    </w:p>
+    <w:p>
+      <w:pPr>
+        <w:pStyle w:val="NoSpacing"/>
+        <w:rPr>
+          <w:b/>
+        </w:rPr>
+      </w:pPr>
+      <w:r>
+        <w:rPr>
+          <w:b/>
+        </w:rPr>
+        <w:t>Level 4</w:t>
+      </w:r>
+    </w:p>
+    <w:p>
+      <w:pPr>
+        <w:pStyle w:val="NoSpacing"/>
+      </w:pPr>
+      <w:r>
+        <w:rPr>
+          <w:b/>
+        </w:rPr>
+        <w:tab/>
+        <w:t xml:space="preserve">-Strike| Heart:  </w:t>
+      </w:r>
+      <w:r>
+        <w:t>If the researcher is using a piercing weapon, they roll a normal attack against 20 + the enemies Chest AC to stab them in the heart, instantly killing the target.  This can be used once per combat.</w:t>
+      </w:r>
+    </w:p>
+    <w:p>
+      <w:pPr>
+        <w:pStyle w:val="NoSpacing"/>
+        <w:rPr>
+          <w:b/>
+        </w:rPr>
+      </w:pPr>
+      <w:r>
+        <w:t>___________________________________</w:t>
+      </w:r>
+      <w:r>
+        <w:rPr>
+          <w:u w:val="single"/>
+        </w:rPr>
+        <w:t>OR</w:t>
+      </w:r>
+      <w:r>
+        <w:t>_______________________________________</w:t>
+      </w:r>
+    </w:p>
+    <w:p>
+      <w:pPr>
+        <w:pStyle w:val="NoSpacing"/>
+      </w:pPr>
+      <w:r>
+        <w:rPr>
+          <w:b/>
+        </w:rPr>
+        <w:tab/>
+        <w:t xml:space="preserve">-Brush With Death:  </w:t>
+      </w:r>
+      <w:r>
+        <w:t>On a strike that wound normally knock the player unconscious, you can make a medicinal check (vs. 10 + damage done) to stay standing.  This leaves the player at 1 HP and can only be used if the player has more than 1 HP available.  This can be used twice per combat.</w:t>
+      </w:r>
+    </w:p>
+    <w:p>
+      <w:pPr>
+        <w:pStyle w:val="NoSpacing"/>
+      </w:pPr>
+    </w:p>
+    <w:p>
+      <w:pPr>
+        <w:pStyle w:val="NoSpacing"/>
+        <w:rPr>
+          <w:b/>
+        </w:rPr>
+      </w:pPr>
+      <w:r>
+        <w:rPr>
+          <w:b/>
+        </w:rPr>
+        <w:t>Level 5</w:t>
+      </w:r>
+    </w:p>
+    <w:p>
+      <w:pPr>
+        <w:pStyle w:val="NoSpacing"/>
+      </w:pPr>
+      <w:r>
+        <w:rPr>
+          <w:b/>
+        </w:rPr>
+        <w:tab/>
+        <w:t>-Quick Operation:</w:t>
+      </w:r>
+      <w:r>
+        <w:t xml:space="preserve"> If the Researcher has a set of medical supplies in their shoulder slot, they can take out and use them as a single minor action.</w:t>
+      </w:r>
+      <w:r>
+        <w:t xml:space="preserve">  If no medical supplies are in their shoulder slot, </w:t>
+      </w:r>
+      <w:r>
+        <w:t xml:space="preserve">the Researcher gains </w:t>
+      </w:r>
+      <w:r>
+        <w:t>&lt;a small buff to something else&gt;.</w:t>
+      </w:r>
+    </w:p>
+    <w:p>
+      <w:pPr>
+        <w:pStyle w:val="NoSpacing"/>
+        <w:rPr>
+          <w:b/>
+        </w:rPr>
+      </w:pPr>
+    </w:p>
+    <w:p>
+      <w:pPr>
+        <w:pStyle w:val="NoSpacing"/>
+        <w:rPr>
+          <w:b/>
+        </w:rPr>
+      </w:pPr>
+      <w:r>
+        <w:rPr>
+          <w:b/>
+        </w:rPr>
+        <w:t>Level 6</w:t>
+      </w:r>
+    </w:p>
+    <w:p>
+      <w:pPr>
+        <w:pStyle w:val="NoSpacing"/>
+      </w:pPr>
+      <w:r>
+        <w:rPr>
+          <w:b/>
+        </w:rPr>
+        <w:tab/>
+        <w:t xml:space="preserve">-Overdose:  </w:t>
+      </w:r>
+      <w:r>
+        <w:t>The researcher can use 2</w:t>
+      </w:r>
+      <w:r>
+        <w:t xml:space="preserve"> doses from any medicinal pack to create a potent poison worthy of dealing damage equal to what one dosage could heal.  This effect persists for 3 rounds.</w:t>
+      </w:r>
+    </w:p>
+    <w:p>
+      <w:pPr>
+        <w:pStyle w:val="Heading2"/>
+      </w:pPr>
+      <w:r>
+        <w:t>Orator:</w:t>
+      </w:r>
+    </w:p>
+    <w:p>
+      <w:pPr>
+        <w:pStyle w:val="NoSpacing"/>
+      </w:pPr>
+      <w:r>
+        <w:rPr>
+          <w:b/>
+        </w:rPr>
+        <w:t xml:space="preserve">Skill/Ability Score Bonuses: </w:t>
+      </w:r>
+      <w:r>
+        <w:t>+2 Political</w:t>
+      </w:r>
+    </w:p>
+    <w:p>
+      <w:pPr>
+        <w:pStyle w:val="NoSpacing"/>
+        <w:rPr>
+          <w:b/>
+        </w:rPr>
+      </w:pPr>
+      <w:r>
+        <w:rPr>
+          <w:b/>
+        </w:rPr>
+        <w:t>Features:</w:t>
+      </w:r>
+    </w:p>
+    <w:p>
+      <w:pPr>
+        <w:pStyle w:val="NoSpacing"/>
+        <w:rPr>
+          <w:b/>
+        </w:rPr>
+      </w:pPr>
+      <w:r>
+        <w:rPr>
+          <w:b/>
+        </w:rPr>
+        <w:t>Level 1</w:t>
       </w:r>
     </w:p>
     <w:p>
@@ -4088,50 +4835,25 @@
         <w:rPr>
           <w:b/>
         </w:rPr>
-        <w:t>Sunder</w:t>
-      </w:r>
-      <w:r>
-        <w:rPr>
-          <w:b/>
-        </w:rPr>
-        <w:t xml:space="preserve">:  </w:t>
-      </w:r>
-      <w:r>
-        <w:t>On a</w:t>
-      </w:r>
-      <w:r>
-        <w:t xml:space="preserve"> successful attack roll, </w:t>
-      </w:r>
-      <w:r>
-        <w:t>you deduct 1 AC from your target a number of turns equal to your Perception Mod.</w:t>
-      </w:r>
-      <w:r>
-        <w:t xml:space="preserve">  This can be used </w:t>
-      </w:r>
-      <w:r>
-        <w:t>three</w:t>
-      </w:r>
-      <w:r>
-        <w:t xml:space="preserve"> times per combat.</w:t>
-      </w:r>
-    </w:p>
-    <w:p>
-      <w:pPr>
-        <w:pStyle w:val="NoSpacing"/>
-      </w:pPr>
-    </w:p>
-    <w:p>
-      <w:pPr>
-        <w:pStyle w:val="NoSpacing"/>
-        <w:rPr>
-          <w:b/>
-        </w:rPr>
-      </w:pPr>
-      <w:r>
-        <w:rPr>
-          <w:b/>
-        </w:rPr>
-        <w:t>Level 10</w:t>
+        <w:t>Invoke</w:t>
+      </w:r>
+      <w:r>
+        <w:rPr>
+          <w:b/>
+        </w:rPr>
+        <w:t xml:space="preserve">: </w:t>
+      </w:r>
+      <w:r>
+        <w:t xml:space="preserve"> </w:t>
+      </w:r>
+      <w:r>
+        <w:t>The Orator damages their target's composure for a number equal to the Orator's Well-Versed Mod.  If this occurs during combat, the damage done to the composure of the target also diminishes the target's cha</w:t>
+      </w:r>
+      <w:r>
+        <w:t>nce of hitting the Orator.  This is considered a minor action and</w:t>
+      </w:r>
+      <w:r>
+        <w:t xml:space="preserve"> can be used twice per combat.</w:t>
       </w:r>
     </w:p>
     <w:p>
@@ -4145,122 +4867,25 @@
         <w:rPr>
           <w:b/>
         </w:rPr>
-        <w:t>-Execute:</w:t>
-      </w:r>
-      <w:r>
-        <w:t xml:space="preserve">  Once per session</w:t>
-      </w:r>
-      <w:r>
-        <w:t xml:space="preserve">, the player can strike a marked target to deal </w:t>
-      </w:r>
-      <w:r>
-        <w:t>double</w:t>
-      </w:r>
-      <w:r>
-        <w:t xml:space="preserve"> the usual damage to a target (automatically a </w:t>
-      </w:r>
-      <w:proofErr w:type="spellStart"/>
-      <w:r>
-        <w:t>crit</w:t>
-      </w:r>
-      <w:proofErr w:type="spellEnd"/>
-      <w:r>
-        <w:t xml:space="preserve">).  The attack </w:t>
-      </w:r>
-      <w:r>
-        <w:t>must be made within melee range and any targets that are unaware of the attack beforehand are hit with three times the damage instead of double.</w:t>
-      </w:r>
-    </w:p>
-    <w:p>
-      <w:pPr>
-        <w:pStyle w:val="Heading2"/>
-      </w:pPr>
-      <w:r>
-        <w:t>Researcher:</w:t>
-      </w:r>
-    </w:p>
-    <w:p>
-      <w:pPr>
-        <w:pStyle w:val="NoSpacing"/>
-      </w:pPr>
-      <w:r>
-        <w:rPr>
-          <w:b/>
-        </w:rPr>
-        <w:t xml:space="preserve">Skill/Stat: </w:t>
-      </w:r>
-      <w:r>
-        <w:t>+2 Composure/+1 Medicinal/+1 Historical</w:t>
-      </w:r>
-    </w:p>
-    <w:p>
-      <w:pPr>
-        <w:pStyle w:val="NoSpacing"/>
-        <w:rPr>
-          <w:b/>
-        </w:rPr>
-      </w:pPr>
-      <w:r>
-        <w:rPr>
-          <w:b/>
-        </w:rPr>
-        <w:t>Features:</w:t>
-      </w:r>
-    </w:p>
-    <w:p>
-      <w:pPr>
-        <w:pStyle w:val="NoSpacing"/>
-        <w:rPr>
-          <w:b/>
-        </w:rPr>
-      </w:pPr>
-      <w:r>
-        <w:rPr>
-          <w:b/>
-        </w:rPr>
-        <w:t>Level 1</w:t>
-      </w:r>
-    </w:p>
-    <w:p>
-      <w:pPr>
-        <w:pStyle w:val="NoSpacing"/>
-      </w:pPr>
-      <w:r>
-        <w:rPr>
-          <w:b/>
-        </w:rPr>
-        <w:tab/>
-        <w:t>-Stabilize:</w:t>
-      </w:r>
-      <w:r>
-        <w:t xml:space="preserve"> The Researcher can make a medicinal check (vs. 7 + the amount of HP you are healing) to stabilize an ally that is unconscious or bleeding out</w:t>
-      </w:r>
-      <w:r>
-        <w:t xml:space="preserve"> without the need for supplies</w:t>
-      </w:r>
-      <w:r>
-        <w:t>.</w:t>
-      </w:r>
-    </w:p>
-    <w:p>
-      <w:pPr>
-        <w:pStyle w:val="NoSpacing"/>
-      </w:pPr>
-      <w:r>
-        <w:rPr>
-          <w:b/>
-        </w:rPr>
-        <w:tab/>
-        <w:t xml:space="preserve">-Combat Medic(Passive):  </w:t>
-      </w:r>
-      <w:r>
-        <w:t>You can use your medicinal skill in combat.  Any medicinal checks that are used to heal an ally are now automatic and cannot fail</w:t>
-      </w:r>
-      <w:r>
-        <w:t xml:space="preserve"> (they can be interrupted by Attacks of Opportunity)</w:t>
-      </w:r>
-      <w:r>
-        <w:t>.</w:t>
+        <w:t>-</w:t>
+      </w:r>
+      <w:r>
+        <w:rPr>
+          <w:b/>
+        </w:rPr>
+        <w:t>Primal Control</w:t>
+      </w:r>
+      <w:r>
+        <w:rPr>
+          <w:b/>
+        </w:rPr>
+        <w:t xml:space="preserve"> (Passive):  </w:t>
+      </w:r>
+      <w:r>
+        <w:t xml:space="preserve">If the Orator is the leading factor in breaking the composure of a target, they have the choice of letting the primal state fire off as normal or can veer it onto a different course.  For Rorruls, the Orator can choose to have the Rorrul attack the closest target instead of them.  </w:t>
+      </w:r>
+      <w:r>
+        <w:t>For Ashpians, the Orator can take direct control of the Ashpian immediately (the alternative is that they do what they believe is best for their survival).  For Berrinds, the Orator can influence the Berrind's goal after they have triggered their primal state.</w:t>
       </w:r>
     </w:p>
     <w:p>
@@ -4280,269 +4905,6 @@
           <w:b/>
         </w:rPr>
         <w:t>Level 2</w:t>
-      </w:r>
-    </w:p>
-    <w:p>
-      <w:pPr>
-        <w:pStyle w:val="NoSpacing"/>
-      </w:pPr>
-      <w:r>
-        <w:tab/>
-      </w:r>
-      <w:r>
-        <w:softHyphen/>
-      </w:r>
-      <w:r>
-        <w:rPr>
-          <w:b/>
-        </w:rPr>
-        <w:t xml:space="preserve">-Diagnose: </w:t>
-      </w:r>
-      <w:r>
-        <w:t>If given enough time, the researcher can make a medicinal check to attempt to diagnose a target's medical ailment and possible prognosis.  This adds a +2 to stabilize checks</w:t>
-      </w:r>
-      <w:r>
-        <w:t xml:space="preserve"> or negates the necessity of supplies to heal minor wounds</w:t>
-      </w:r>
-      <w:r>
-        <w:t>.</w:t>
-      </w:r>
-    </w:p>
-    <w:p>
-      <w:pPr>
-        <w:pStyle w:val="NoSpacing"/>
-      </w:pPr>
-    </w:p>
-    <w:p>
-      <w:pPr>
-        <w:pStyle w:val="NoSpacing"/>
-        <w:rPr>
-          <w:b/>
-        </w:rPr>
-      </w:pPr>
-      <w:r>
-        <w:rPr>
-          <w:b/>
-        </w:rPr>
-        <w:t>Level 3</w:t>
-      </w:r>
-    </w:p>
-    <w:p>
-      <w:pPr>
-        <w:pStyle w:val="NoSpacing"/>
-      </w:pPr>
-      <w:r>
-        <w:rPr>
-          <w:b/>
-        </w:rPr>
-        <w:tab/>
-        <w:t xml:space="preserve">-Favored Race (Passive):  </w:t>
-      </w:r>
-      <w:r>
-        <w:t>You have rigorously studied one of the three races (Berrind, Ashpian, or Rorrul), allowing you to know them both inside and out.  While rolling against your favored race, y</w:t>
-      </w:r>
-      <w:r>
-        <w:t>ou gain a +1 for all skill rolls</w:t>
-      </w:r>
-      <w:r>
-        <w:t xml:space="preserve"> (including melee and ranged attack rolls while in combat)</w:t>
-      </w:r>
-      <w:r>
-        <w:t>.</w:t>
-      </w:r>
-    </w:p>
-    <w:p>
-      <w:pPr>
-        <w:pStyle w:val="NoSpacing"/>
-      </w:pPr>
-    </w:p>
-    <w:p>
-      <w:pPr>
-        <w:pStyle w:val="NoSpacing"/>
-        <w:rPr>
-          <w:b/>
-        </w:rPr>
-      </w:pPr>
-      <w:r>
-        <w:rPr>
-          <w:b/>
-        </w:rPr>
-        <w:t>Level 4</w:t>
-      </w:r>
-    </w:p>
-    <w:p>
-      <w:pPr>
-        <w:pStyle w:val="NoSpacing"/>
-      </w:pPr>
-      <w:r>
-        <w:rPr>
-          <w:b/>
-        </w:rPr>
-        <w:tab/>
-        <w:t xml:space="preserve">-Strike| Heart:  </w:t>
-      </w:r>
-      <w:r>
-        <w:t>If the researcher is using a piercing weapon, they roll a normal attack against 20 + the enemies Chest AC to stab them in the heart, instantly killing the target.  This can be used once per combat.</w:t>
-      </w:r>
-    </w:p>
-    <w:p>
-      <w:pPr>
-        <w:pStyle w:val="NoSpacing"/>
-        <w:rPr>
-          <w:b/>
-        </w:rPr>
-      </w:pPr>
-      <w:r>
-        <w:t>___________________________________</w:t>
-      </w:r>
-      <w:r>
-        <w:rPr>
-          <w:u w:val="single"/>
-        </w:rPr>
-        <w:t>OR</w:t>
-      </w:r>
-      <w:r>
-        <w:t>_______________________________________</w:t>
-      </w:r>
-    </w:p>
-    <w:p>
-      <w:pPr>
-        <w:pStyle w:val="NoSpacing"/>
-      </w:pPr>
-      <w:r>
-        <w:rPr>
-          <w:b/>
-        </w:rPr>
-        <w:tab/>
-        <w:t xml:space="preserve">-Brush With Death:  </w:t>
-      </w:r>
-      <w:r>
-        <w:t>On a strike that wound normally knock the player unconscious, you can make a medicinal check (vs. 10 + damage done) to stay standing.  This leaves the player at 1 HP and can only be used if the player has more than 1 HP available.  This can be used twice per combat.</w:t>
-      </w:r>
-    </w:p>
-    <w:p>
-      <w:pPr>
-        <w:pStyle w:val="NoSpacing"/>
-      </w:pPr>
-    </w:p>
-    <w:p>
-      <w:pPr>
-        <w:pStyle w:val="NoSpacing"/>
-        <w:rPr>
-          <w:b/>
-        </w:rPr>
-      </w:pPr>
-      <w:r>
-        <w:rPr>
-          <w:b/>
-        </w:rPr>
-        <w:t>Level 5</w:t>
-      </w:r>
-    </w:p>
-    <w:p>
-      <w:pPr>
-        <w:pStyle w:val="NoSpacing"/>
-      </w:pPr>
-      <w:r>
-        <w:rPr>
-          <w:b/>
-        </w:rPr>
-        <w:lastRenderedPageBreak/>
-        <w:tab/>
-        <w:t xml:space="preserve">-One Step Ahead:  </w:t>
-      </w:r>
-      <w:r>
-        <w:t>Your profound understanding of events has lead you to correctly predict how a specific scenario will play out... to an extent.  When you use this ability you will be able to see how one round of combat will play out or 1 minute of non-combative time.</w:t>
-      </w:r>
-    </w:p>
-    <w:p>
-      <w:pPr>
-        <w:pStyle w:val="NoSpacing"/>
-        <w:rPr>
-          <w:b/>
-        </w:rPr>
-      </w:pPr>
-    </w:p>
-    <w:p>
-      <w:pPr>
-        <w:pStyle w:val="NoSpacing"/>
-        <w:rPr>
-          <w:b/>
-        </w:rPr>
-      </w:pPr>
-      <w:r>
-        <w:rPr>
-          <w:b/>
-        </w:rPr>
-        <w:t>Level 6</w:t>
-      </w:r>
-    </w:p>
-    <w:p>
-      <w:pPr>
-        <w:pStyle w:val="NoSpacing"/>
-      </w:pPr>
-      <w:r>
-        <w:rPr>
-          <w:b/>
-        </w:rPr>
-        <w:tab/>
-        <w:t xml:space="preserve">-Overdose:  </w:t>
-      </w:r>
-      <w:r>
-        <w:t>The researcher can use 2</w:t>
-      </w:r>
-      <w:r>
-        <w:t xml:space="preserve"> doses from any medicinal pack to create a potent poison worthy of dealing damage equal to what one dosage could heal.  This effect persists for 3 rounds.</w:t>
-      </w:r>
-    </w:p>
-    <w:p>
-      <w:pPr>
-        <w:pStyle w:val="Heading2"/>
-      </w:pPr>
-      <w:r>
-        <w:t>Orator:</w:t>
-      </w:r>
-    </w:p>
-    <w:p>
-      <w:pPr>
-        <w:pStyle w:val="NoSpacing"/>
-      </w:pPr>
-      <w:r>
-        <w:rPr>
-          <w:b/>
-        </w:rPr>
-        <w:t xml:space="preserve">Skill/Ability Score Bonuses: </w:t>
-      </w:r>
-      <w:r>
-        <w:t>+2 Political</w:t>
-      </w:r>
-    </w:p>
-    <w:p>
-      <w:pPr>
-        <w:pStyle w:val="NoSpacing"/>
-        <w:rPr>
-          <w:b/>
-        </w:rPr>
-      </w:pPr>
-      <w:r>
-        <w:rPr>
-          <w:b/>
-        </w:rPr>
-        <w:t>Features:</w:t>
-      </w:r>
-    </w:p>
-    <w:p>
-      <w:pPr>
-        <w:pStyle w:val="NoSpacing"/>
-        <w:rPr>
-          <w:b/>
-        </w:rPr>
-      </w:pPr>
-      <w:r>
-        <w:rPr>
-          <w:b/>
-        </w:rPr>
-        <w:t>Level 1</w:t>
       </w:r>
     </w:p>
     <w:p>
@@ -4560,100 +4922,17 @@
         <w:rPr>
           <w:b/>
         </w:rPr>
-        <w:t>Invoke</w:t>
-      </w:r>
-      <w:r>
-        <w:rPr>
-          <w:b/>
-        </w:rPr>
-        <w:t xml:space="preserve">: </w:t>
-      </w:r>
-      <w:r>
-        <w:t xml:space="preserve"> </w:t>
-      </w:r>
-      <w:r>
-        <w:t>The Orator damages their target's composure for a number equal to the Orator's Well-Versed Mod.  If this occurs during combat, the damage done to the composure of the target also diminishes the target's cha</w:t>
-      </w:r>
-      <w:r>
-        <w:t>nce of hitting the Orator.  This is considered a minor action and</w:t>
-      </w:r>
-      <w:r>
-        <w:t xml:space="preserve"> can be used twice per combat.</w:t>
-      </w:r>
-    </w:p>
-    <w:p>
-      <w:pPr>
-        <w:pStyle w:val="NoSpacing"/>
-      </w:pPr>
-      <w:r>
-        <w:tab/>
-      </w:r>
-      <w:r>
-        <w:rPr>
-          <w:b/>
-        </w:rPr>
-        <w:t>-</w:t>
-      </w:r>
-      <w:r>
-        <w:rPr>
-          <w:b/>
-        </w:rPr>
-        <w:t>Primal Control</w:t>
-      </w:r>
-      <w:r>
-        <w:rPr>
-          <w:b/>
-        </w:rPr>
-        <w:t xml:space="preserve"> (Passive):  </w:t>
-      </w:r>
-      <w:r>
-        <w:t xml:space="preserve">If the Orator is the leading factor in breaking the composure of a target, they have the choice of letting the primal state fire off as normal or can veer it onto a different course.  For Rorruls, the Orator can choose to have the Rorrul attack the closest target instead of them.  </w:t>
-      </w:r>
-      <w:r>
-        <w:t>For Ashpians, the Orator can take direct control of the Ashpian immediately (the alternative is that they do what they believe is best for their survival).  For Berrinds, the Orator can influence the Berrind's goal after they have triggered their primal state.</w:t>
-      </w:r>
-    </w:p>
-    <w:p>
-      <w:pPr>
-        <w:pStyle w:val="NoSpacing"/>
-      </w:pPr>
-    </w:p>
-    <w:p>
-      <w:pPr>
-        <w:pStyle w:val="NoSpacing"/>
-        <w:rPr>
-          <w:b/>
-        </w:rPr>
-      </w:pPr>
-      <w:r>
-        <w:rPr>
-          <w:b/>
-        </w:rPr>
-        <w:t>Level 2</w:t>
-      </w:r>
-    </w:p>
-    <w:p>
-      <w:pPr>
-        <w:pStyle w:val="NoSpacing"/>
-      </w:pPr>
-      <w:r>
-        <w:rPr>
-          <w:b/>
-        </w:rPr>
-        <w:tab/>
-        <w:t>-</w:t>
-      </w:r>
-      <w:r>
-        <w:rPr>
-          <w:b/>
-        </w:rPr>
         <w:t>One of Many:</w:t>
       </w:r>
       <w:r>
         <w:t xml:space="preserve">  </w:t>
       </w:r>
       <w:r>
-        <w:t>If the Orator is within three squares of any neutral or friendly target, they can activate this ability to alleviate any eyes from them and blend in.  This causes the Orator to be completely ignored by any threats in the area for a minute or as long as they do not take any actions (movement, standard, attacks of opportunity or otherwise).  If they are outside of any range of their allies, the Orator can use this to add their Well-Versed Mod to either Hit, Damage, or AC for one minute.  Alternatively, they can use this to increase their movement by five feet for one turn.  This is considered a minor action and can be used once per combat.</w:t>
+        <w:t xml:space="preserve">If the Orator is within three squares of any neutral or friendly target, they can activate this ability to alleviate any eyes from them and blend in.  This causes the Orator to be completely ignored by any threats in the area for a minute or as long as they do not take any actions (movement, standard, attacks of opportunity or otherwise).  If they are outside of any range of their allies, the Orator can use this to add their Well-Versed Mod to either Hit, Damage, </w:t>
+      </w:r>
+      <w:r>
+        <w:lastRenderedPageBreak/>
+        <w:t>or AC for one minute.  Alternatively, they can use this to increase their movement by five feet for one turn.  This is considered a minor action and can be used once per combat.</w:t>
       </w:r>
     </w:p>
     <w:p>
@@ -4729,7 +5008,7 @@
         <w:t>-Double Time:</w:t>
       </w:r>
       <w:r>
-        <w:t xml:space="preserve">  You can incite an adjacent friend to move again (1d20 + target's composure vs. 20 - target's Well-Versed Mod).</w:t>
+        <w:t xml:space="preserve">  You can incite an adjacent friend to move again.</w:t>
       </w:r>
     </w:p>
     <w:p>
@@ -4794,7 +5073,6 @@
         <w:rPr>
           <w:b/>
         </w:rPr>
-        <w:lastRenderedPageBreak/>
         <w:tab/>
         <w:t xml:space="preserve">-Demoralize: </w:t>
       </w:r>
@@ -4893,27 +5171,7 @@
         <w:t xml:space="preserve">Critical Threat:  </w:t>
       </w:r>
       <w:r>
-        <w:t>Instead of a x2 multiplier on all critical hits, you get a x3.</w:t>
-      </w:r>
-      <w:r>
-        <w:t>XXX</w:t>
-      </w:r>
-    </w:p>
-    <w:p>
-      <w:pPr>
-        <w:pStyle w:val="NoSpacing"/>
-      </w:pPr>
-      <w:r>
-        <w:rPr>
-          <w:b/>
-        </w:rPr>
-        <w:t xml:space="preserve">Dual-Class:  </w:t>
-      </w:r>
-      <w:r>
-        <w:t>Choose two classes to get features from and take twice the amount of experience to get to the next level.</w:t>
-      </w:r>
-      <w:r>
-        <w:t>XXX</w:t>
+        <w:t>You have an increased 5% to deal critical damage with all weapons.</w:t>
       </w:r>
     </w:p>
     <w:p>
@@ -4994,6 +5252,7 @@
         <w:rPr>
           <w:b/>
         </w:rPr>
+        <w:lastRenderedPageBreak/>
         <w:t xml:space="preserve">Lady's Woman/ Man's Man:  </w:t>
       </w:r>
       <w:r>
@@ -5078,196 +5337,499 @@
         <w:rPr>
           <w:b/>
         </w:rPr>
+        <w:t xml:space="preserve">Skilled:  </w:t>
+      </w:r>
+      <w:r>
+        <w:t>Get an extra skill point every other level, starting at level 3 (does not work retro-actively).</w:t>
+      </w:r>
+    </w:p>
+    <w:p>
+      <w:pPr>
+        <w:pStyle w:val="NoSpacing"/>
+      </w:pPr>
+      <w:r>
+        <w:rPr>
+          <w:b/>
+        </w:rPr>
+        <w:t xml:space="preserve">The Tables Have Turned:  </w:t>
+      </w:r>
+      <w:r>
+        <w:t>Your naturally gifted talents have allowed you to change any unfortunate event on its head.  If you roll a natural 1, you can change it into a (unnatural) 20.  This can be used once per session.</w:t>
+      </w:r>
+    </w:p>
+    <w:p>
+      <w:pPr>
+        <w:pStyle w:val="NoSpacing"/>
+      </w:pPr>
+    </w:p>
+    <w:p>
+      <w:pPr>
+        <w:pStyle w:val="Heading2"/>
+      </w:pPr>
+      <w:r>
+        <w:t>Flaws:</w:t>
+      </w:r>
+    </w:p>
+    <w:p>
+      <w:pPr>
+        <w:pStyle w:val="NoSpacing"/>
+      </w:pPr>
+      <w:r>
+        <w:rPr>
+          <w:b/>
+        </w:rPr>
+        <w:t>Blind In One Eye:</w:t>
+      </w:r>
+      <w:r>
+        <w:rPr>
+          <w:b/>
+        </w:rPr>
+        <w:t xml:space="preserve"> </w:t>
+      </w:r>
+      <w:r>
+        <w:t xml:space="preserve">An incident in your past caused you to lose one of your eyes.  You have bad depth perception as a result and cannot use ranged </w:t>
+      </w:r>
+      <w:r>
+        <w:t>weapons</w:t>
+      </w:r>
+      <w:r>
+        <w:t>.</w:t>
+      </w:r>
+    </w:p>
+    <w:p>
+      <w:pPr>
+        <w:pStyle w:val="NoSpacing"/>
+      </w:pPr>
+      <w:r>
+        <w:rPr>
+          <w:b/>
+        </w:rPr>
+        <w:t>Two Left Feet:</w:t>
+      </w:r>
+      <w:r>
+        <w:t xml:space="preserve">  You've never been particularly skilled with both of your feet.  Quick feet-work and coordination have always evaded your grasp.  In combat, you cannot take five-foot steps.  You're also a notably bad dancer.</w:t>
+      </w:r>
+    </w:p>
+    <w:p>
+      <w:pPr>
+        <w:pStyle w:val="NoSpacing"/>
+      </w:pPr>
+      <w:r>
+        <w:rPr>
+          <w:b/>
+        </w:rPr>
+        <w:t>Slow Learner:</w:t>
+      </w:r>
+      <w:r>
+        <w:t xml:space="preserve"> Subtract 10% to all experience gained.</w:t>
+      </w:r>
+    </w:p>
+    <w:p>
+      <w:pPr>
+        <w:pStyle w:val="NoSpacing"/>
+      </w:pPr>
+      <w:r>
+        <w:rPr>
+          <w:b/>
+        </w:rPr>
+        <w:t>The Tables Have Turned:</w:t>
+      </w:r>
+      <w:r>
+        <w:t xml:space="preserve"> Your naturally terrible lu</w:t>
+      </w:r>
+      <w:r>
+        <w:t>ck has always caused any great situation to be held</w:t>
+      </w:r>
+      <w:r>
+        <w:t xml:space="preserve"> out of your grasp.  The first natural 20 you roll in a session will be considered a 5.</w:t>
+      </w:r>
+    </w:p>
+    <w:p>
+      <w:pPr>
+        <w:pStyle w:val="NoSpacing"/>
+      </w:pPr>
+      <w:r>
+        <w:rPr>
+          <w:b/>
+        </w:rPr>
+        <w:t>Glutton:</w:t>
+      </w:r>
+      <w:r>
+        <w:t xml:space="preserve">  Food has always been your worst enemy and your best friend.  You need to eat twice as much as anyone else to feel full.</w:t>
+      </w:r>
+    </w:p>
+    <w:p>
+      <w:pPr>
+        <w:pStyle w:val="NoSpacing"/>
+      </w:pPr>
+      <w:r>
+        <w:rPr>
+          <w:b/>
+        </w:rPr>
+        <w:t>Greedy:</w:t>
+      </w:r>
+      <w:r>
+        <w:t xml:space="preserve">  When finding money, you always pocket half of it for yourself.  You always come first, of course.</w:t>
+      </w:r>
+    </w:p>
+    <w:p>
+      <w:pPr>
+        <w:pStyle w:val="NoSpacing"/>
+      </w:pPr>
+      <w:r>
+        <w:rPr>
+          <w:b/>
+        </w:rPr>
+        <w:t>Gambler:</w:t>
+      </w:r>
+      <w:r>
+        <w:t xml:space="preserve"> You could never turn down the chance to gamble...</w:t>
+      </w:r>
+    </w:p>
+    <w:p>
+      <w:pPr>
+        <w:pStyle w:val="NoSpacing"/>
+      </w:pPr>
+      <w:r>
+        <w:rPr>
+          <w:b/>
+        </w:rPr>
+        <w:t>Paranoid:</w:t>
+      </w:r>
+      <w:r>
+        <w:t xml:space="preserve"> It feels like everyone is plotting against you.  You're not sure who's friend or foe...  So they all must be foes.  In combat, you do not benefit from any of your fellow comrades buffs or advice.</w:t>
+      </w:r>
+    </w:p>
+    <w:p>
+      <w:pPr>
+        <w:pStyle w:val="NoSpacing"/>
+      </w:pPr>
+      <w:r>
+        <w:rPr>
+          <w:b/>
+        </w:rPr>
+        <w:t>Deserter:</w:t>
+      </w:r>
+      <w:r>
+        <w:t xml:space="preserve">  Loyalty has never been a particularly strong point of yours.  After watching comrade after comrade fall, you realize death in battle just wasn't for you.  If you watch over half your party fall in battle, you'll flee for your own survival.</w:t>
+      </w:r>
+    </w:p>
+    <w:p>
+      <w:pPr>
+        <w:pStyle w:val="NoSpacing"/>
+      </w:pPr>
+      <w:r>
+        <w:rPr>
+          <w:b/>
+        </w:rPr>
+        <w:t>Naturally Flawed:</w:t>
+      </w:r>
+      <w:r>
+        <w:t xml:space="preserve">  </w:t>
+      </w:r>
+    </w:p>
+    <w:p>
+      <w:pPr>
+        <w:pStyle w:val="Heading1"/>
+      </w:pPr>
+      <w:r>
         <w:lastRenderedPageBreak/>
-        <w:t xml:space="preserve">Skilled:  </w:t>
-      </w:r>
-      <w:r>
-        <w:t>Get an extra skill point every other level, starting at level 3 (does not work retro-actively).</w:t>
-      </w:r>
-    </w:p>
-    <w:p>
-      <w:pPr>
-        <w:pStyle w:val="NoSpacing"/>
-      </w:pPr>
-      <w:r>
-        <w:rPr>
-          <w:b/>
-        </w:rPr>
-        <w:t xml:space="preserve">The Tables Have Turned:  </w:t>
-      </w:r>
-      <w:r>
-        <w:t>Your naturally gifted talents have allowed you to change any unfortunate event on its head.  If you roll a natural 1, you can change it into a (unnatural) 20.  This can be used once per session.</w:t>
-      </w:r>
-    </w:p>
-    <w:p>
-      <w:pPr>
-        <w:pStyle w:val="NoSpacing"/>
-      </w:pPr>
+        <w:t>Grogs</w:t>
+      </w:r>
+    </w:p>
+    <w:p>
+      <w:pPr>
+        <w:pStyle w:val="NoSpacing"/>
+      </w:pPr>
+      <w:r>
+        <w:t>Grogs are paid follower.  As long as you keep them pa</w:t>
+      </w:r>
+      <w:r>
+        <w:t>id, (or in the Orator's case just</w:t>
+      </w:r>
+      <w:r>
+        <w:t>)</w:t>
+      </w:r>
+      <w:r>
+        <w:t xml:space="preserve"> fed, and sheltered.  They can be quite resourceful, but they are not as powerful as normal characters.  They take</w:t>
+      </w:r>
+      <w:r>
+        <w:t xml:space="preserve"> various penalties from the </w:t>
+      </w:r>
+      <w:r>
+        <w:t>Professional</w:t>
+      </w:r>
+      <w:r>
+        <w:t xml:space="preserve"> setup, which will be discussed below.</w:t>
+      </w:r>
     </w:p>
     <w:p>
       <w:pPr>
         <w:pStyle w:val="Heading2"/>
       </w:pPr>
       <w:r>
-        <w:t>Flaws:</w:t>
-      </w:r>
-    </w:p>
-    <w:p>
-      <w:pPr>
-        <w:pStyle w:val="NoSpacing"/>
-      </w:pPr>
-      <w:r>
-        <w:rPr>
-          <w:b/>
-        </w:rPr>
-        <w:t>Blind In One Eye:</w:t>
-      </w:r>
-      <w:r>
-        <w:rPr>
-          <w:b/>
-        </w:rPr>
+        <w:t>Ability Scores and Defenses</w:t>
+      </w:r>
+    </w:p>
+    <w:p>
+      <w:pPr>
+        <w:pStyle w:val="NoSpacing"/>
+      </w:pPr>
+      <w:r>
+        <w:t>Grogs ha</w:t>
+      </w:r>
+      <w:r>
+        <w:t xml:space="preserve">ve the same four Ability Scores </w:t>
+      </w:r>
+      <w:r>
+        <w:t xml:space="preserve">as </w:t>
+      </w:r>
+      <w:r>
+        <w:t>Professionals: Sturdy, Perception, Technique, and Well-Versed.  Instead of the 12 points that Professionals start with, grogs start with 8.  Once again, no single score can be below 1.</w:t>
+      </w:r>
+      <w:r>
+        <w:t xml:space="preserve">  Grogs also have the same three defenses as Professionals and are calculated the same way: Health (Sturdy Base + Perception Base), Composure (Technique Base + Well-Versed Base), and Armor Class (with a base of 5).</w:t>
+      </w:r>
+    </w:p>
+    <w:p>
+      <w:pPr>
+        <w:pStyle w:val="NoSpacing"/>
+      </w:pPr>
+    </w:p>
+    <w:p>
+      <w:pPr>
+        <w:pStyle w:val="NoSpacing"/>
+      </w:pPr>
+      <w:r>
+        <w:t>Specifying a race is treated the same way when creating a grog, however backgrounds do not apply to the grog.</w:t>
+      </w:r>
+    </w:p>
+    <w:p>
+      <w:pPr>
+        <w:pStyle w:val="Heading2"/>
+      </w:pPr>
+      <w:r>
+        <w:t>Classes</w:t>
+      </w:r>
+      <w:r>
+        <w:t xml:space="preserve"> and Skills</w:t>
+      </w:r>
+    </w:p>
+    <w:p>
+      <w:pPr>
+        <w:pStyle w:val="NoSpacing"/>
+      </w:pPr>
+      <w:r>
+        <w:t>Like</w:t>
+      </w:r>
+      <w:r>
+        <w:t xml:space="preserve"> Professionals</w:t>
+      </w:r>
+      <w:r>
+        <w:t>, grogs have five different classes.  Each class mirrors one of the existing classes.</w:t>
+      </w:r>
+    </w:p>
+    <w:p>
+      <w:pPr>
+        <w:pStyle w:val="NoSpacing"/>
+      </w:pPr>
+    </w:p>
+    <w:p>
+      <w:pPr>
+        <w:pStyle w:val="NoSpacing"/>
+      </w:pPr>
+      <w:r>
+        <w:rPr>
+          <w:b/>
+        </w:rPr>
+        <w:t>Mercenary:</w:t>
+      </w:r>
+      <w:r>
         <w:t xml:space="preserve"> </w:t>
       </w:r>
       <w:r>
-        <w:t xml:space="preserve">An incident in your past caused you to lose one of your eyes.  You have bad depth perception as a result and cannot use ranged </w:t>
-      </w:r>
-      <w:r>
-        <w:t>weapons</w:t>
-      </w:r>
-      <w:r>
-        <w:t>.</w:t>
-      </w:r>
-    </w:p>
-    <w:p>
-      <w:pPr>
-        <w:pStyle w:val="NoSpacing"/>
-      </w:pPr>
-      <w:r>
-        <w:rPr>
-          <w:b/>
-        </w:rPr>
-        <w:t>Two Left Feet:</w:t>
-      </w:r>
-      <w:r>
-        <w:t xml:space="preserve">  You've never been particularly skilled with both of your feet.  Quick feet-work and coordination have always evaded your grasp.  In combat, you cannot take five-foot steps.  You're also a notably bad dancer.</w:t>
-      </w:r>
-    </w:p>
-    <w:p>
-      <w:pPr>
-        <w:pStyle w:val="NoSpacing"/>
-      </w:pPr>
-      <w:r>
-        <w:rPr>
-          <w:b/>
-        </w:rPr>
-        <w:t>Slow Learner:</w:t>
-      </w:r>
-      <w:r>
-        <w:t xml:space="preserve"> Subtract 10% to all experience gained.</w:t>
-      </w:r>
-    </w:p>
-    <w:p>
-      <w:pPr>
-        <w:pStyle w:val="NoSpacing"/>
-      </w:pPr>
-      <w:r>
-        <w:rPr>
-          <w:b/>
-        </w:rPr>
-        <w:t>The Tables Have Turned:</w:t>
-      </w:r>
-      <w:r>
-        <w:t xml:space="preserve"> Your naturally terrible lu</w:t>
-      </w:r>
-      <w:r>
-        <w:t>ck has always caused any great situation to be held</w:t>
-      </w:r>
-      <w:r>
-        <w:t xml:space="preserve"> out of your grasp.  The first natural 20 you roll in a session will be considered a 5.</w:t>
-      </w:r>
-    </w:p>
-    <w:p>
-      <w:pPr>
-        <w:pStyle w:val="NoSpacing"/>
-      </w:pPr>
-      <w:r>
-        <w:rPr>
-          <w:b/>
-        </w:rPr>
-        <w:t>Glutton:</w:t>
-      </w:r>
-      <w:r>
-        <w:t xml:space="preserve">  Food has always been your worst enemy and your best friend.  You need to eat twice as much as anyone else to feel full.</w:t>
-      </w:r>
-    </w:p>
-    <w:p>
-      <w:pPr>
-        <w:pStyle w:val="NoSpacing"/>
-      </w:pPr>
-      <w:r>
-        <w:rPr>
-          <w:b/>
-        </w:rPr>
-        <w:t>Greedy:</w:t>
-      </w:r>
-      <w:r>
-        <w:t xml:space="preserve">  When finding money, you always pocket half of it for yourself.  You always come first, of course.</w:t>
-      </w:r>
-    </w:p>
-    <w:p>
-      <w:pPr>
-        <w:pStyle w:val="NoSpacing"/>
-      </w:pPr>
-      <w:r>
-        <w:rPr>
-          <w:b/>
-        </w:rPr>
-        <w:t>Gambler:</w:t>
-      </w:r>
-      <w:r>
-        <w:t xml:space="preserve"> You could never turn down the chance to gamble...</w:t>
-      </w:r>
-    </w:p>
-    <w:p>
-      <w:pPr>
-        <w:pStyle w:val="NoSpacing"/>
-      </w:pPr>
-      <w:r>
-        <w:rPr>
-          <w:b/>
-        </w:rPr>
-        <w:t>Paranoid:</w:t>
-      </w:r>
-      <w:r>
-        <w:t xml:space="preserve"> It feels like everyone is plotting against you.  You're not sure who's friend or foe...  So they all must be foes.  In combat, you do not benefit from any of your fellow comrades buffs or advice.</w:t>
-      </w:r>
-    </w:p>
-    <w:p>
-      <w:pPr>
-        <w:pStyle w:val="NoSpacing"/>
-      </w:pPr>
-      <w:r>
-        <w:rPr>
-          <w:b/>
-        </w:rPr>
-        <w:t>Deserter:</w:t>
-      </w:r>
-      <w:r>
-        <w:t xml:space="preserve">  Loyalty has never been a particularly strong point of yours.  After watching comrade after comrade fall, you realize death in battle just wasn't for you.  If you watch over half your party fall in battle, you'll flee for your own survival.</w:t>
-      </w:r>
-    </w:p>
-    <w:p>
-      <w:pPr>
-        <w:pStyle w:val="NoSpacing"/>
-      </w:pPr>
-      <w:r>
-        <w:rPr>
-          <w:b/>
-        </w:rPr>
-        <w:t>Naturally Flawed:</w:t>
-      </w:r>
-      <w:r>
-        <w:t xml:space="preserve">  </w:t>
+        <w:t>This class favors the use of brute force over all else.  More proficient with weaponry than their counterparts, mercenaries are the arm for hire that everyone who wants a little extra muscle for a job will want.</w:t>
+      </w:r>
+    </w:p>
+    <w:p>
+      <w:pPr>
+        <w:pStyle w:val="NoSpacing"/>
+      </w:pPr>
+      <w:r>
+        <w:t>+1 Health/</w:t>
+      </w:r>
+      <w:r>
+        <w:t>+1 Melee</w:t>
+      </w:r>
+    </w:p>
+    <w:p>
+      <w:pPr>
+        <w:pStyle w:val="NoSpacing"/>
+      </w:pPr>
+      <w:r>
+        <w:rPr>
+          <w:b/>
+        </w:rPr>
+        <w:t>Cog:</w:t>
+      </w:r>
+      <w:r>
+        <w:t xml:space="preserve"> </w:t>
+      </w:r>
+      <w:r>
+        <w:t>Faster with their hands than their minds, cogs have a way with tools.  They're not the most inno</w:t>
+      </w:r>
+      <w:r>
+        <w:t>vative or brilliant; but what they lack</w:t>
+      </w:r>
+      <w:r>
+        <w:t xml:space="preserve"> in ingenuity, they make up for in sheer working prowess.</w:t>
+      </w:r>
+    </w:p>
+    <w:p>
+      <w:pPr>
+        <w:pStyle w:val="NoSpacing"/>
+      </w:pPr>
+      <w:r>
+        <w:t>+1 Health/</w:t>
+      </w:r>
+      <w:r>
+        <w:t>+1 Mechanical</w:t>
+      </w:r>
+    </w:p>
+    <w:p>
+      <w:pPr>
+        <w:pStyle w:val="NoSpacing"/>
+      </w:pPr>
+      <w:r>
+        <w:rPr>
+          <w:b/>
+        </w:rPr>
+        <w:t>Agent:</w:t>
+      </w:r>
+      <w:r>
+        <w:t xml:space="preserve"> </w:t>
+      </w:r>
+      <w:r>
+        <w:t>Sticking to the shadows and out of trouble, agents pref</w:t>
+      </w:r>
+      <w:r>
+        <w:t xml:space="preserve">er a more subtle line of work.  </w:t>
+      </w:r>
+      <w:r>
+        <w:t>Tag an agent</w:t>
+      </w:r>
+      <w:r>
+        <w:t xml:space="preserve"> with a target you want eyes and ears</w:t>
+      </w:r>
+      <w:r>
+        <w:t xml:space="preserve"> on and they will oblige.</w:t>
+      </w:r>
+    </w:p>
+    <w:p>
+      <w:pPr>
+        <w:pStyle w:val="NoSpacing"/>
+      </w:pPr>
+      <w:r>
+        <w:t>+1 Stealth</w:t>
+      </w:r>
+    </w:p>
+    <w:p>
+      <w:pPr>
+        <w:pStyle w:val="NoSpacing"/>
+      </w:pPr>
+      <w:r>
+        <w:rPr>
+          <w:b/>
+        </w:rPr>
+        <w:t>Retriever:</w:t>
+      </w:r>
+      <w:r>
+        <w:t xml:space="preserve"> </w:t>
+      </w:r>
+      <w:r>
+        <w:t xml:space="preserve">You can find anything if you know where to look, and retrievers </w:t>
+      </w:r>
+      <w:r>
+        <w:rPr>
+          <w:i/>
+        </w:rPr>
+        <w:t>know</w:t>
+      </w:r>
+      <w:r>
+        <w:t xml:space="preserve"> where to look.  They use their superior knowledge of the lay of the lands </w:t>
+      </w:r>
+      <w:r>
+        <w:t>to</w:t>
+      </w:r>
+      <w:r>
+        <w:t xml:space="preserve"> grab hold of any specific valuables for a </w:t>
+      </w:r>
+      <w:r>
+        <w:t xml:space="preserve">fair </w:t>
+      </w:r>
+      <w:r>
+        <w:t>price.</w:t>
+      </w:r>
+    </w:p>
+    <w:p>
+      <w:pPr>
+        <w:pStyle w:val="NoSpacing"/>
+      </w:pPr>
+      <w:r>
+        <w:t>+1 Composure/</w:t>
+      </w:r>
+      <w:r>
+        <w:t>+1</w:t>
+      </w:r>
+      <w:r>
+        <w:t xml:space="preserve"> </w:t>
+      </w:r>
+      <w:r>
+        <w:t>Historical</w:t>
+      </w:r>
+    </w:p>
+    <w:p>
+      <w:pPr>
+        <w:pStyle w:val="NoSpacing"/>
+      </w:pPr>
+      <w:r>
+        <w:rPr>
+          <w:b/>
+        </w:rPr>
+        <w:t>Slanderer:</w:t>
+      </w:r>
+      <w:r>
+        <w:t xml:space="preserve"> </w:t>
+      </w:r>
+      <w:r>
+        <w:t xml:space="preserve">These particularly un-notable individuals make a good living </w:t>
+      </w:r>
+      <w:r>
+        <w:t>of berating and belittling names.  They are knifing and mischievous, but make for good tools when dealing with the rich and powerful.</w:t>
+      </w:r>
+    </w:p>
+    <w:p>
+      <w:pPr>
+        <w:pStyle w:val="NoSpacing"/>
+      </w:pPr>
+      <w:r>
+        <w:t>+1 Composure/</w:t>
+      </w:r>
+      <w:r>
+        <w:t>+1 Political</w:t>
+      </w:r>
+    </w:p>
+    <w:p>
+      <w:pPr>
+        <w:pStyle w:val="NoSpacing"/>
+      </w:pPr>
+    </w:p>
+    <w:p>
+      <w:pPr>
+        <w:pStyle w:val="NoSpacing"/>
+      </w:pPr>
+      <w:r>
+        <w:t>Grogs have the same core eight skills that Professionals do and have two points at the beginning of creation to put into any skills.</w:t>
       </w:r>
     </w:p>
     <w:p>
@@ -5275,318 +5837,7 @@
         <w:pStyle w:val="Heading1"/>
       </w:pPr>
       <w:r>
-        <w:t>Grogs</w:t>
-      </w:r>
-    </w:p>
-    <w:p>
-      <w:pPr>
-        <w:pStyle w:val="NoSpacing"/>
-      </w:pPr>
-      <w:r>
-        <w:t>Grogs are paid follower.  As long as you keep them pa</w:t>
-      </w:r>
-      <w:r>
-        <w:t>id, (or in the Orator's case just</w:t>
-      </w:r>
-      <w:r>
-        <w:t>)</w:t>
-      </w:r>
-      <w:r>
-        <w:t xml:space="preserve"> fed, and sheltered.  They can be quite resourceful, but they are not as powerful as normal characters.  They take</w:t>
-      </w:r>
-      <w:r>
-        <w:t xml:space="preserve"> various penalties from the </w:t>
-      </w:r>
-      <w:r>
-        <w:t>Professional</w:t>
-      </w:r>
-      <w:r>
-        <w:t xml:space="preserve"> setup, which will be discussed below.</w:t>
-      </w:r>
-    </w:p>
-    <w:p>
-      <w:pPr>
-        <w:pStyle w:val="Heading2"/>
-      </w:pPr>
-      <w:r>
-        <w:t>Ability Scores and Defenses</w:t>
-      </w:r>
-    </w:p>
-    <w:p>
-      <w:pPr>
-        <w:pStyle w:val="NoSpacing"/>
-      </w:pPr>
-      <w:r>
-        <w:t>Grogs ha</w:t>
-      </w:r>
-      <w:r>
-        <w:t xml:space="preserve">ve the same four Ability Scores </w:t>
-      </w:r>
-      <w:r>
-        <w:t xml:space="preserve">as </w:t>
-      </w:r>
-      <w:r>
-        <w:t>Professionals: Sturdy, Perception, Technique, and Well-Versed.  Instead of the 12 points that Professionals start with, grogs start with 8.  Once again, no single score can be below 1.</w:t>
-      </w:r>
-      <w:r>
-        <w:t xml:space="preserve">  Grogs also have the same three defenses as Professionals and are calculated the same way: Health (Sturdy Base + Perception Base), Composure (Technique Base + Well-Versed Base), and Armor Class (with a base of 5).</w:t>
-      </w:r>
-    </w:p>
-    <w:p>
-      <w:pPr>
-        <w:pStyle w:val="NoSpacing"/>
-      </w:pPr>
-    </w:p>
-    <w:p>
-      <w:pPr>
-        <w:pStyle w:val="NoSpacing"/>
-      </w:pPr>
-      <w:r>
-        <w:t>Specifying a race is treated the same way when creating a grog, however backgrounds do not apply to the grog.</w:t>
-      </w:r>
-    </w:p>
-    <w:p>
-      <w:pPr>
-        <w:pStyle w:val="Heading2"/>
-      </w:pPr>
-      <w:r>
         <w:lastRenderedPageBreak/>
-        <w:t>Classes</w:t>
-      </w:r>
-      <w:r>
-        <w:t xml:space="preserve"> and Skills</w:t>
-      </w:r>
-    </w:p>
-    <w:p>
-      <w:pPr>
-        <w:pStyle w:val="NoSpacing"/>
-      </w:pPr>
-      <w:r>
-        <w:t>Like</w:t>
-      </w:r>
-      <w:r>
-        <w:t xml:space="preserve"> Professionals</w:t>
-      </w:r>
-      <w:r>
-        <w:t>, grogs have five different classes.  Each class mirrors one of the existing classes.</w:t>
-      </w:r>
-    </w:p>
-    <w:p>
-      <w:pPr>
-        <w:pStyle w:val="NoSpacing"/>
-      </w:pPr>
-    </w:p>
-    <w:p>
-      <w:pPr>
-        <w:pStyle w:val="NoSpacing"/>
-      </w:pPr>
-      <w:r>
-        <w:rPr>
-          <w:b/>
-        </w:rPr>
-        <w:t>Mercenary:</w:t>
-      </w:r>
-      <w:r>
-        <w:t xml:space="preserve"> </w:t>
-      </w:r>
-      <w:r>
-        <w:t>This class favors the use of brute force over all else.  More proficient with weaponry than their counterparts, mercenaries are the arm for hire that everyone who wants a little extra muscle for a job will want.</w:t>
-      </w:r>
-    </w:p>
-    <w:p>
-      <w:pPr>
-        <w:pStyle w:val="NoSpacing"/>
-      </w:pPr>
-      <w:r>
-        <w:t>+1 Health/</w:t>
-      </w:r>
-      <w:r>
-        <w:t>+1 Melee</w:t>
-      </w:r>
-    </w:p>
-    <w:p>
-      <w:pPr>
-        <w:pStyle w:val="NoSpacing"/>
-      </w:pPr>
-      <w:proofErr w:type="spellStart"/>
-      <w:r>
-        <w:rPr>
-          <w:b/>
-        </w:rPr>
-        <w:t>Cog</w:t>
-      </w:r>
-      <w:proofErr w:type="spellEnd"/>
-      <w:r>
-        <w:rPr>
-          <w:b/>
-        </w:rPr>
-        <w:t>:</w:t>
-      </w:r>
-      <w:r>
-        <w:t xml:space="preserve"> </w:t>
-      </w:r>
-      <w:r>
-        <w:t>Faster with their hands than their minds, cogs have a way with tools.  They're not the most inno</w:t>
-      </w:r>
-      <w:r>
-        <w:t>vative or brilliant; but what they lack</w:t>
-      </w:r>
-      <w:r>
-        <w:t xml:space="preserve"> in ingenuity, they make up for in sheer working prowess.</w:t>
-      </w:r>
-    </w:p>
-    <w:p>
-      <w:pPr>
-        <w:pStyle w:val="NoSpacing"/>
-      </w:pPr>
-      <w:r>
-        <w:t>+1 Health/</w:t>
-      </w:r>
-      <w:r>
-        <w:t>+1 Mechanical</w:t>
-      </w:r>
-    </w:p>
-    <w:p>
-      <w:pPr>
-        <w:pStyle w:val="NoSpacing"/>
-      </w:pPr>
-      <w:r>
-        <w:rPr>
-          <w:b/>
-        </w:rPr>
-        <w:t>Agent:</w:t>
-      </w:r>
-      <w:r>
-        <w:t xml:space="preserve"> </w:t>
-      </w:r>
-      <w:r>
-        <w:t>Sticking to the shadows and out of trouble, agents pref</w:t>
-      </w:r>
-      <w:r>
-        <w:t xml:space="preserve">er a more subtle line of work.  </w:t>
-      </w:r>
-      <w:r>
-        <w:t>Tag an agent</w:t>
-      </w:r>
-      <w:r>
-        <w:t xml:space="preserve"> with a target you want eyes and ears</w:t>
-      </w:r>
-      <w:r>
-        <w:t xml:space="preserve"> on and they will oblige.</w:t>
-      </w:r>
-    </w:p>
-    <w:p>
-      <w:pPr>
-        <w:pStyle w:val="NoSpacing"/>
-      </w:pPr>
-      <w:r>
-        <w:t>+1 Stealth</w:t>
-      </w:r>
-    </w:p>
-    <w:p>
-      <w:pPr>
-        <w:pStyle w:val="NoSpacing"/>
-      </w:pPr>
-      <w:r>
-        <w:rPr>
-          <w:b/>
-        </w:rPr>
-        <w:t>Retriever:</w:t>
-      </w:r>
-      <w:r>
-        <w:t xml:space="preserve"> </w:t>
-      </w:r>
-      <w:r>
-        <w:t xml:space="preserve">You can find anything if you know where to look, and retrievers </w:t>
-      </w:r>
-      <w:r>
-        <w:rPr>
-          <w:i/>
-        </w:rPr>
-        <w:t>know</w:t>
-      </w:r>
-      <w:r>
-        <w:t xml:space="preserve"> where to look.  They use their superior knowledge of the lay of the lands </w:t>
-      </w:r>
-      <w:r>
-        <w:t>to</w:t>
-      </w:r>
-      <w:r>
-        <w:t xml:space="preserve"> grab hold of any specific valuables for a </w:t>
-      </w:r>
-      <w:r>
-        <w:t xml:space="preserve">fair </w:t>
-      </w:r>
-      <w:r>
-        <w:t>price.</w:t>
-      </w:r>
-    </w:p>
-    <w:p>
-      <w:pPr>
-        <w:pStyle w:val="NoSpacing"/>
-      </w:pPr>
-      <w:r>
-        <w:t>+1 Composure/</w:t>
-      </w:r>
-      <w:r>
-        <w:t>+1</w:t>
-      </w:r>
-      <w:r>
-        <w:t xml:space="preserve"> </w:t>
-      </w:r>
-      <w:r>
-        <w:t>Historical</w:t>
-      </w:r>
-    </w:p>
-    <w:p>
-      <w:pPr>
-        <w:pStyle w:val="NoSpacing"/>
-      </w:pPr>
-      <w:r>
-        <w:rPr>
-          <w:b/>
-        </w:rPr>
-        <w:t>Slanderer:</w:t>
-      </w:r>
-      <w:r>
-        <w:t xml:space="preserve"> </w:t>
-      </w:r>
-      <w:r>
-        <w:t xml:space="preserve">These particularly un-notable individuals make a good living </w:t>
-      </w:r>
-      <w:r>
-        <w:t>of berating and belittling names.  They are knifing and mischievous, but make for good tools when dealing with the rich and powerful.</w:t>
-      </w:r>
-    </w:p>
-    <w:p>
-      <w:pPr>
-        <w:pStyle w:val="NoSpacing"/>
-      </w:pPr>
-      <w:r>
-        <w:t>+1 Composure/</w:t>
-      </w:r>
-      <w:r>
-        <w:t>+1 Political</w:t>
-      </w:r>
-    </w:p>
-    <w:p>
-      <w:pPr>
-        <w:pStyle w:val="NoSpacing"/>
-      </w:pPr>
-    </w:p>
-    <w:p>
-      <w:pPr>
-        <w:pStyle w:val="NoSpacing"/>
-      </w:pPr>
-      <w:r>
-        <w:t>Grogs have the same core eight skills that Professionals do and have two points at the beginning of creation to put into any skills.</w:t>
-      </w:r>
-    </w:p>
-    <w:p>
-      <w:pPr>
-        <w:pStyle w:val="Heading1"/>
-      </w:pPr>
-      <w:r>
         <w:t>Base of Operations</w:t>
       </w:r>
     </w:p>
@@ -6096,7 +6347,6 @@
         <w:rPr>
           <w:noProof/>
         </w:rPr>
-        <w:lastRenderedPageBreak/>
         <w:pict>
           <v:rect id="_x0000_s1080" style="position:absolute;margin-left:82.85pt;margin-top:11.25pt;width:15.6pt;height:15.65pt;z-index:54"/>
         </w:pict>
@@ -7063,7 +7313,7 @@
 </file>
 
 <file path=customXml/itemProps1.xml><?xml version="1.0" encoding="utf-8"?>
-<ds:datastoreItem xmlns:ds="http://schemas.openxmlformats.org/officeDocument/2006/customXml" ds:itemID="{6FC2A971-4383-4349-B010-A0DEE9BE69EB}">
+<ds:datastoreItem xmlns:ds="http://schemas.openxmlformats.org/officeDocument/2006/customXml" ds:itemID="{564113FB-FE6A-475F-BE36-DDD2A7DF2B7B}">
   <ds:schemaRefs>
     <ds:schemaRef ds:uri="http://schemas.openxmlformats.org/officeDocument/2006/bibliography"/>
   </ds:schemaRefs>

</xml_diff>

<commit_message>
Updated belnixhandbook to have tooltips.
</commit_message>
<xml_diff>
--- a/Documents/BelNixHandbook.docx
+++ b/Documents/BelNixHandbook.docx
@@ -2309,6 +2309,18 @@
       <w:pPr>
         <w:pStyle w:val="NoSpacing"/>
       </w:pPr>
+      <w:r>
+        <w:tab/>
+        <w:t>Tooltip: Thr</w:t>
+      </w:r>
+      <w:r>
+        <w:t>ow a target away from you.</w:t>
+      </w:r>
+    </w:p>
+    <w:p>
+      <w:pPr>
+        <w:pStyle w:val="NoSpacing"/>
+      </w:pPr>
     </w:p>
     <w:p>
       <w:pPr>
@@ -2343,6 +2355,18 @@
       <w:pPr>
         <w:pStyle w:val="NoSpacing"/>
       </w:pPr>
+      <w:r>
+        <w:tab/>
+        <w:t>Tooltip: Attack your target's</w:t>
+      </w:r>
+      <w:r>
+        <w:t xml:space="preserve"> composure.</w:t>
+      </w:r>
+    </w:p>
+    <w:p>
+      <w:pPr>
+        <w:pStyle w:val="NoSpacing"/>
+      </w:pPr>
     </w:p>
     <w:p>
       <w:pPr>
@@ -2461,6 +2485,24 @@
     <w:p>
       <w:pPr>
         <w:pStyle w:val="NoSpacing"/>
+      </w:pPr>
+      <w:r>
+        <w:tab/>
+        <w:t xml:space="preserve">Tooltip: </w:t>
+      </w:r>
+      <w:r>
+        <w:t>Move twice as far, but cannot use your standard</w:t>
+      </w:r>
+      <w:r>
+        <w:t xml:space="preserve"> action</w:t>
+      </w:r>
+      <w:r>
+        <w:t>.</w:t>
+      </w:r>
+    </w:p>
+    <w:p>
+      <w:pPr>
+        <w:pStyle w:val="NoSpacing"/>
         <w:rPr>
           <w:b/>
         </w:rPr>
@@ -2499,6 +2541,33 @@
     </w:p>
     <w:p>
       <w:pPr>
+        <w:pStyle w:val="NoSpacing"/>
+      </w:pPr>
+      <w:r>
+        <w:tab/>
+        <w:t xml:space="preserve">Tooltip: </w:t>
+      </w:r>
+      <w:r>
+        <w:t>Use an enemy</w:t>
+      </w:r>
+      <w:r>
+        <w:t xml:space="preserve"> as a human shield (</w:t>
+      </w:r>
+      <w:r>
+        <w:t>cannot use your</w:t>
+      </w:r>
+      <w:r>
+        <w:t xml:space="preserve"> standard action while </w:t>
+      </w:r>
+      <w:r>
+        <w:t>this is active</w:t>
+      </w:r>
+      <w:r>
+        <w:t>).</w:t>
+      </w:r>
+    </w:p>
+    <w:p>
+      <w:pPr>
         <w:pStyle w:val="Heading2"/>
       </w:pPr>
       <w:r>
@@ -2610,6 +2679,7 @@
         <w:pStyle w:val="NoSpacing"/>
       </w:pPr>
       <w:r>
+        <w:lastRenderedPageBreak/>
         <w:tab/>
       </w:r>
       <w:r>
@@ -2663,198 +2733,562 @@
         <w:pStyle w:val="NoSpacing"/>
       </w:pPr>
       <w:r>
+        <w:tab/>
+      </w:r>
+      <w:r>
+        <w:tab/>
+        <w:t>Trigger M3:  Trap detonates 3 time.</w:t>
+      </w:r>
+    </w:p>
+    <w:p>
+      <w:pPr>
+        <w:pStyle w:val="NoSpacing"/>
+      </w:pPr>
+      <w:r>
+        <w:tab/>
+      </w:r>
+      <w:r>
+        <w:rPr>
+          <w:b/>
+        </w:rPr>
+        <w:t>Energy Source:</w:t>
+      </w:r>
+      <w:r>
+        <w:t xml:space="preserve"> Dictates how many turns a turret can function.</w:t>
+      </w:r>
+    </w:p>
+    <w:p>
+      <w:pPr>
+        <w:pStyle w:val="NoSpacing"/>
+      </w:pPr>
+      <w:r>
+        <w:tab/>
+      </w:r>
+      <w:r>
+        <w:tab/>
+        <w:t>Battery M1: Turret lasts 3 rounds.</w:t>
+      </w:r>
+    </w:p>
+    <w:p>
+      <w:pPr>
+        <w:pStyle w:val="NoSpacing"/>
+      </w:pPr>
+      <w:r>
+        <w:tab/>
+      </w:r>
+      <w:r>
+        <w:tab/>
+        <w:t>Battery M2: Turret lasts 5 rounds.</w:t>
+      </w:r>
+    </w:p>
+    <w:p>
+      <w:pPr>
+        <w:pStyle w:val="NoSpacing"/>
+      </w:pPr>
+      <w:r>
+        <w:tab/>
+      </w:r>
+      <w:r>
+        <w:tab/>
+        <w:t>Battery M3: Turret lasts 7 rounds.</w:t>
+      </w:r>
+    </w:p>
+    <w:p>
+      <w:pPr>
+        <w:pStyle w:val="NoSpacing"/>
+      </w:pPr>
+      <w:r>
+        <w:tab/>
+      </w:r>
+      <w:r>
+        <w:rPr>
+          <w:b/>
+        </w:rPr>
+        <w:t>Gears:</w:t>
+      </w:r>
+      <w:r>
+        <w:t xml:space="preserve"> Dictates any additional damage the trap/turret has.</w:t>
+      </w:r>
+    </w:p>
+    <w:p>
+      <w:pPr>
+        <w:pStyle w:val="NoSpacing"/>
+      </w:pPr>
+      <w:r>
+        <w:tab/>
+      </w:r>
+      <w:r>
+        <w:tab/>
+        <w:t>Gears M1: Adds no additional points of damage.</w:t>
+      </w:r>
+    </w:p>
+    <w:p>
+      <w:pPr>
+        <w:pStyle w:val="NoSpacing"/>
+      </w:pPr>
+      <w:r>
+        <w:tab/>
+      </w:r>
+      <w:r>
+        <w:tab/>
+        <w:t>Gears M2: Adds 1 additional point of damage.</w:t>
+      </w:r>
+    </w:p>
+    <w:p>
+      <w:pPr>
+        <w:pStyle w:val="NoSpacing"/>
+      </w:pPr>
+      <w:r>
+        <w:tab/>
+      </w:r>
+      <w:r>
+        <w:tab/>
+        <w:t>Gears M3: Adds 2 additional points of damage.</w:t>
+      </w:r>
+    </w:p>
+    <w:p>
+      <w:pPr>
+        <w:pStyle w:val="NoSpacing"/>
+      </w:pPr>
+      <w:r>
+        <w:tab/>
+      </w:r>
+      <w:r>
+        <w:rPr>
+          <w:b/>
+        </w:rPr>
+        <w:t>Applicator:</w:t>
+      </w:r>
+      <w:r>
+        <w:t xml:space="preserve"> Dictates base damage and damage type.</w:t>
+      </w:r>
+    </w:p>
+    <w:p>
+      <w:pPr>
+        <w:pStyle w:val="NoSpacing"/>
+      </w:pPr>
+      <w:r>
+        <w:tab/>
+      </w:r>
+      <w:r>
+        <w:tab/>
+        <w:t>Knives: Deals 1d4 piercing damage.</w:t>
+      </w:r>
+    </w:p>
+    <w:p>
+      <w:pPr>
+        <w:pStyle w:val="NoSpacing"/>
+      </w:pPr>
+      <w:r>
+        <w:tab/>
+      </w:r>
+      <w:r>
+        <w:tab/>
+        <w:t>Buzz Saws: Deals 1d6 piercing damage.</w:t>
+      </w:r>
+    </w:p>
+    <w:p>
+      <w:pPr>
+        <w:pStyle w:val="NoSpacing"/>
+      </w:pPr>
+    </w:p>
+    <w:p>
+      <w:pPr>
+        <w:pStyle w:val="NoSpacing"/>
+      </w:pPr>
+      <w:r>
+        <w:rPr>
+          <w:b/>
+        </w:rPr>
+        <w:t>Traps:</w:t>
+      </w:r>
+      <w:r>
+        <w:t xml:space="preserve"> Frame, Trigger, Gears, Applicator</w:t>
+      </w:r>
+    </w:p>
+    <w:p>
+      <w:pPr>
+        <w:pStyle w:val="NoSpacing"/>
+      </w:pPr>
+      <w:r>
+        <w:rPr>
+          <w:b/>
+        </w:rPr>
+        <w:t>Turrets:</w:t>
+      </w:r>
+      <w:r>
+        <w:t xml:space="preserve"> Frame, Energy Source, Gears, Applicator</w:t>
+      </w:r>
+    </w:p>
+    <w:p>
+      <w:pPr>
+        <w:pStyle w:val="NoSpacing"/>
+      </w:pPr>
+    </w:p>
+    <w:p>
+      <w:pPr>
+        <w:pStyle w:val="NoSpacing"/>
+        <w:rPr>
+          <w:b/>
+        </w:rPr>
+      </w:pPr>
+      <w:r>
+        <w:rPr>
+          <w:b/>
+        </w:rPr>
+        <w:t>Features:</w:t>
+      </w:r>
+    </w:p>
+    <w:p>
+      <w:pPr>
+        <w:pStyle w:val="NoSpacing"/>
+        <w:rPr>
+          <w:b/>
+        </w:rPr>
+      </w:pPr>
+      <w:r>
+        <w:rPr>
+          <w:b/>
+        </w:rPr>
+        <w:t>Level 1</w:t>
+      </w:r>
+    </w:p>
+    <w:p>
+      <w:pPr>
+        <w:pStyle w:val="NoSpacing"/>
+      </w:pPr>
+      <w:r>
+        <w:tab/>
+      </w:r>
+      <w:r>
+        <w:rPr>
+          <w:b/>
+        </w:rPr>
+        <w:t xml:space="preserve">-Construction:  </w:t>
+      </w:r>
+      <w:r>
+        <w:t>Your hands naturally find their way around a workbench.  You can construct traps and turrets.  Placing a trap or a turret is considered a standard action.  Switching a turret on or off is considered a minor action.</w:t>
+      </w:r>
+    </w:p>
+    <w:p>
+      <w:pPr>
+        <w:pStyle w:val="NoSpacing"/>
+      </w:pPr>
+      <w:r>
+        <w:tab/>
+        <w:t>Tooltip (trap): Lay a trap down.</w:t>
+      </w:r>
+    </w:p>
+    <w:p>
+      <w:pPr>
+        <w:pStyle w:val="NoSpacing"/>
+      </w:pPr>
+      <w:r>
+        <w:tab/>
+        <w:t>Tooltip (tur</w:t>
+      </w:r>
+      <w:r>
+        <w:t>ret): Place a turret and set it</w:t>
+      </w:r>
+      <w:r>
+        <w:t>s direction.</w:t>
+      </w:r>
+    </w:p>
+    <w:p>
+      <w:pPr>
+        <w:pStyle w:val="NoSpacing"/>
+      </w:pPr>
+      <w:r>
+        <w:rPr>
+          <w:b/>
+        </w:rPr>
+        <w:tab/>
+        <w:t>-Efficient Storage (</w:t>
+      </w:r>
+      <w:r>
+        <w:rPr>
+          <w:b/>
+        </w:rPr>
+        <w:t>Passive</w:t>
+      </w:r>
+      <w:r>
+        <w:rPr>
+          <w:b/>
+        </w:rPr>
+        <w:t xml:space="preserve">):  </w:t>
+      </w:r>
+      <w:r>
+        <w:t>All things mechanical now stack in your inventory in sets of three.  This includes any collapsible weapons, traps, turrets, building materials, and the like.  If the item in question is concealable prior to stacking, it maintains that status (I.E. three collapsible batons that are stacked are still concealed).</w:t>
+      </w:r>
+    </w:p>
+    <w:p>
+      <w:pPr>
+        <w:pStyle w:val="NoSpacing"/>
+      </w:pPr>
+    </w:p>
+    <w:p>
+      <w:pPr>
+        <w:pStyle w:val="NoSpacing"/>
+        <w:rPr>
+          <w:b/>
+        </w:rPr>
+      </w:pPr>
+      <w:r>
+        <w:rPr>
+          <w:b/>
+        </w:rPr>
+        <w:t>Level 2</w:t>
+      </w:r>
+    </w:p>
+    <w:p>
+      <w:pPr>
+        <w:pStyle w:val="NoSpacing"/>
+      </w:pPr>
+      <w:r>
+        <w:tab/>
+      </w:r>
+      <w:r>
+        <w:rPr>
+          <w:b/>
+        </w:rPr>
+        <w:t>-Metallic Affinity:</w:t>
+      </w:r>
+      <w:r>
+        <w:t xml:space="preserve">  Your uncanny attraction to metallic objects has lead you to have a keen eye for anything mechanical.  While observing metallic objects, you can opt to use your mechanics skill over your Perception Mod.</w:t>
+      </w:r>
+      <w:r>
+        <w:t xml:space="preserve">  Additionally if the engineer is using a turret or trap that they created, the will do +1 damage with it.</w:t>
+      </w:r>
+    </w:p>
+    <w:p>
+      <w:pPr>
+        <w:pStyle w:val="NoSpacing"/>
+      </w:pPr>
+    </w:p>
+    <w:p>
+      <w:pPr>
+        <w:pStyle w:val="NoSpacing"/>
+        <w:rPr>
+          <w:b/>
+        </w:rPr>
+      </w:pPr>
+      <w:r>
+        <w:rPr>
+          <w:b/>
+        </w:rPr>
+        <w:t>Level 3</w:t>
+      </w:r>
+    </w:p>
+    <w:p>
+      <w:pPr>
+        <w:pStyle w:val="NoSpacing"/>
+      </w:pPr>
+      <w:r>
+        <w:rPr>
+          <w:b/>
+        </w:rPr>
+        <w:tab/>
+        <w:t xml:space="preserve">-Over Clock: </w:t>
+      </w:r>
+      <w:r>
+        <w:t>When using a mechanical weapon, the engineer can maximize the damage output to deal maximum weapon damage plus the Engineer's Technique Mod.  The weapon is no longer usable for the rest of the combat.</w:t>
+      </w:r>
+    </w:p>
+    <w:p>
+      <w:pPr>
+        <w:pStyle w:val="NoSpacing"/>
+      </w:pPr>
+      <w:r>
+        <w:tab/>
+        <w:t>Tooltip: Deal max weapon damage</w:t>
+      </w:r>
+      <w:r>
+        <w:t>, b</w:t>
+      </w:r>
+      <w:r>
+        <w:t>ut your weapon is unusable for the mission.</w:t>
+      </w:r>
+    </w:p>
+    <w:p>
+      <w:pPr>
+        <w:pStyle w:val="NoSpacing"/>
+      </w:pPr>
+    </w:p>
+    <w:p>
+      <w:pPr>
+        <w:pStyle w:val="NoSpacing"/>
+        <w:rPr>
+          <w:b/>
+        </w:rPr>
+      </w:pPr>
+      <w:r>
+        <w:rPr>
+          <w:b/>
+        </w:rPr>
+        <w:t>Level 4</w:t>
+      </w:r>
+    </w:p>
+    <w:p>
+      <w:pPr>
+        <w:pStyle w:val="NoSpacing"/>
+      </w:pPr>
+      <w:r>
         <w:lastRenderedPageBreak/>
         <w:tab/>
       </w:r>
       <w:r>
-        <w:tab/>
-        <w:t>Trigger M3:  Trap detonates 3 time.</w:t>
-      </w:r>
-    </w:p>
-    <w:p>
-      <w:pPr>
-        <w:pStyle w:val="NoSpacing"/>
-      </w:pPr>
-      <w:r>
-        <w:tab/>
-      </w:r>
-      <w:r>
-        <w:rPr>
-          <w:b/>
-        </w:rPr>
-        <w:t>Energy Source:</w:t>
-      </w:r>
-      <w:r>
-        <w:t xml:space="preserve"> Dictates how many turns a turret can function.</w:t>
-      </w:r>
-    </w:p>
-    <w:p>
-      <w:pPr>
-        <w:pStyle w:val="NoSpacing"/>
-      </w:pPr>
-      <w:r>
-        <w:tab/>
-      </w:r>
-      <w:r>
-        <w:tab/>
-        <w:t>Battery M1: Turret lasts 3 rounds.</w:t>
-      </w:r>
-    </w:p>
-    <w:p>
-      <w:pPr>
-        <w:pStyle w:val="NoSpacing"/>
-      </w:pPr>
-      <w:r>
-        <w:tab/>
-      </w:r>
-      <w:r>
-        <w:tab/>
-        <w:t>Battery M2: Turret lasts 5 rounds.</w:t>
-      </w:r>
-    </w:p>
-    <w:p>
-      <w:pPr>
-        <w:pStyle w:val="NoSpacing"/>
-      </w:pPr>
-      <w:r>
-        <w:tab/>
-      </w:r>
-      <w:r>
-        <w:tab/>
-        <w:t>Battery M3: Turret lasts 7 rounds.</w:t>
-      </w:r>
-    </w:p>
-    <w:p>
-      <w:pPr>
-        <w:pStyle w:val="NoSpacing"/>
-      </w:pPr>
-      <w:r>
-        <w:tab/>
-      </w:r>
-      <w:r>
-        <w:rPr>
-          <w:b/>
-        </w:rPr>
-        <w:t>Gears:</w:t>
-      </w:r>
-      <w:r>
-        <w:t xml:space="preserve"> Dictates any additional damage the trap/turret has.</w:t>
-      </w:r>
-    </w:p>
-    <w:p>
-      <w:pPr>
-        <w:pStyle w:val="NoSpacing"/>
-      </w:pPr>
-      <w:r>
-        <w:tab/>
-      </w:r>
-      <w:r>
-        <w:tab/>
-        <w:t>Gears M1: Adds no additional points of damage.</w:t>
-      </w:r>
-    </w:p>
-    <w:p>
-      <w:pPr>
-        <w:pStyle w:val="NoSpacing"/>
-      </w:pPr>
-      <w:r>
-        <w:tab/>
-      </w:r>
-      <w:r>
-        <w:tab/>
-        <w:t>Gears M2: Adds 1 additional point of damage.</w:t>
-      </w:r>
-    </w:p>
-    <w:p>
-      <w:pPr>
-        <w:pStyle w:val="NoSpacing"/>
-      </w:pPr>
-      <w:r>
-        <w:tab/>
-      </w:r>
-      <w:r>
-        <w:tab/>
-        <w:t>Gears M3: Adds 2 additional points of damage.</w:t>
-      </w:r>
-    </w:p>
-    <w:p>
-      <w:pPr>
-        <w:pStyle w:val="NoSpacing"/>
-      </w:pPr>
-      <w:r>
-        <w:tab/>
-      </w:r>
-      <w:r>
-        <w:rPr>
-          <w:b/>
-        </w:rPr>
-        <w:t>Applicator:</w:t>
-      </w:r>
-      <w:r>
-        <w:t xml:space="preserve"> Dictates base damage and damage type.</w:t>
-      </w:r>
-    </w:p>
-    <w:p>
-      <w:pPr>
-        <w:pStyle w:val="NoSpacing"/>
-      </w:pPr>
-      <w:r>
-        <w:tab/>
-      </w:r>
-      <w:r>
-        <w:tab/>
-        <w:t>Knives: Deals 1d4 piercing damage.</w:t>
-      </w:r>
-    </w:p>
-    <w:p>
-      <w:pPr>
-        <w:pStyle w:val="NoSpacing"/>
-      </w:pPr>
-      <w:r>
-        <w:tab/>
-      </w:r>
-      <w:r>
-        <w:tab/>
-        <w:t>Buzz Saws: Deals 1d6 piercing damage.</w:t>
-      </w:r>
-    </w:p>
-    <w:p>
-      <w:pPr>
-        <w:pStyle w:val="NoSpacing"/>
-      </w:pPr>
-    </w:p>
-    <w:p>
-      <w:pPr>
-        <w:pStyle w:val="NoSpacing"/>
-      </w:pPr>
-      <w:r>
-        <w:rPr>
-          <w:b/>
-        </w:rPr>
-        <w:t>Traps:</w:t>
-      </w:r>
-      <w:r>
-        <w:t xml:space="preserve"> Frame, Trigger, Gears, Applicator</w:t>
-      </w:r>
-    </w:p>
-    <w:p>
-      <w:pPr>
-        <w:pStyle w:val="NoSpacing"/>
-      </w:pPr>
-      <w:r>
-        <w:rPr>
-          <w:b/>
-        </w:rPr>
-        <w:t>Turrets:</w:t>
-      </w:r>
-      <w:r>
-        <w:t xml:space="preserve"> Frame, Energy Source, Gears, Applicator</w:t>
-      </w:r>
-    </w:p>
-    <w:p>
-      <w:pPr>
-        <w:pStyle w:val="NoSpacing"/>
-      </w:pPr>
+        <w:rPr>
+          <w:b/>
+        </w:rPr>
+        <w:t xml:space="preserve">-Trap Specialist: </w:t>
+      </w:r>
+      <w:r>
+        <w:t xml:space="preserve">You can now mount a trap into your shoulder slot.  </w:t>
+      </w:r>
+      <w:r>
+        <w:t>When attacked, your trap will attack back with the same stats that it would normally attack with.  Shoulder-mounted traps do not require a frame to make.</w:t>
+      </w:r>
+    </w:p>
+    <w:p>
+      <w:pPr>
+        <w:pStyle w:val="NoSpacing"/>
+        <w:jc w:val="center"/>
+      </w:pPr>
+      <w:r>
+        <w:t>___________________________________</w:t>
+      </w:r>
+      <w:r>
+        <w:rPr>
+          <w:u w:val="single"/>
+        </w:rPr>
+        <w:t>OR</w:t>
+      </w:r>
+      <w:r>
+        <w:t>_______________________________________</w:t>
+      </w:r>
+    </w:p>
+    <w:p>
+      <w:pPr>
+        <w:pStyle w:val="NoSpacing"/>
+      </w:pPr>
+      <w:r>
+        <w:tab/>
+      </w:r>
+      <w:r>
+        <w:rPr>
+          <w:b/>
+        </w:rPr>
+        <w:t xml:space="preserve">-Turret Specialist: </w:t>
+      </w:r>
+      <w:r>
+        <w:t xml:space="preserve">You can now mount a turret into your shoulder slot.  </w:t>
+      </w:r>
+      <w:r>
+        <w:t>When you have a shoulder-mounted turret, you can use a standard to activate it and attack with the same stats that the turret would normally attack with.  Shoulder-mounted turrets do not require a frame to make.</w:t>
+      </w:r>
+    </w:p>
+    <w:p>
+      <w:pPr>
+        <w:pStyle w:val="NoSpacing"/>
+      </w:pPr>
+      <w:r>
+        <w:tab/>
+        <w:t>Tooltip: Shoot a ranged attack using your turret.</w:t>
+      </w:r>
+    </w:p>
+    <w:p>
+      <w:pPr>
+        <w:pStyle w:val="NoSpacing"/>
+      </w:pPr>
+    </w:p>
+    <w:p>
+      <w:pPr>
+        <w:pStyle w:val="NoSpacing"/>
+        <w:rPr>
+          <w:b/>
+        </w:rPr>
+      </w:pPr>
+      <w:r>
+        <w:rPr>
+          <w:b/>
+        </w:rPr>
+        <w:t>Level 5</w:t>
+      </w:r>
+    </w:p>
+    <w:p>
+      <w:pPr>
+        <w:pStyle w:val="NoSpacing"/>
+      </w:pPr>
+      <w:r>
+        <w:tab/>
+      </w:r>
+      <w:r>
+        <w:rPr>
+          <w:b/>
+        </w:rPr>
+        <w:t>-Danger Close</w:t>
+      </w:r>
+      <w:r>
+        <w:rPr>
+          <w:b/>
+        </w:rPr>
+        <w:t xml:space="preserve"> </w:t>
+      </w:r>
+      <w:r>
+        <w:rPr>
+          <w:b/>
+        </w:rPr>
+        <w:t>(Reaction)</w:t>
+      </w:r>
+      <w:r>
+        <w:rPr>
+          <w:b/>
+        </w:rPr>
+        <w:t xml:space="preserve">:  </w:t>
+      </w:r>
+      <w:r>
+        <w:t>Whenever you encounter</w:t>
+      </w:r>
+      <w:r>
+        <w:t xml:space="preserve"> traps or </w:t>
+      </w:r>
+      <w:r>
+        <w:t>explosives,  you gai</w:t>
+      </w:r>
+      <w:r>
+        <w:t>n an immediate round before it</w:t>
+      </w:r>
+      <w:r>
+        <w:t xml:space="preserve"> detonates. </w:t>
+      </w:r>
+      <w:r>
+        <w:t xml:space="preserve"> </w:t>
+      </w:r>
+      <w:r>
+        <w:t>This ability can be used twice per combat and is considered a Minor Action.</w:t>
+      </w:r>
+    </w:p>
+    <w:p>
+      <w:pPr>
+        <w:pStyle w:val="Heading2"/>
+      </w:pPr>
+      <w:r>
+        <w:t>Investigator:</w:t>
+      </w:r>
+    </w:p>
+    <w:p>
+      <w:pPr>
+        <w:pStyle w:val="NoSpacing"/>
+      </w:pPr>
+      <w:r>
+        <w:rPr>
+          <w:b/>
+        </w:rPr>
+        <w:t xml:space="preserve">Skill/Stat: </w:t>
+      </w:r>
+      <w:r>
+        <w:t>+1 Health/+1 Composure/+1 Stealth/ +1 Melee</w:t>
+      </w:r>
     </w:p>
     <w:p>
       <w:pPr>
@@ -2895,37 +3329,45 @@
         <w:rPr>
           <w:b/>
         </w:rPr>
-        <w:t xml:space="preserve">-Construction:  </w:t>
-      </w:r>
-      <w:r>
-        <w:t>Your hands naturally find their way around a workbench.  You can construct traps and turrets.  Placing a trap or a turret is considered a standard action.  Switching a turret on or off is considered a minor action.</w:t>
-      </w:r>
-    </w:p>
-    <w:p>
-      <w:pPr>
-        <w:pStyle w:val="NoSpacing"/>
-      </w:pPr>
-      <w:r>
-        <w:rPr>
-          <w:b/>
-        </w:rPr>
-        <w:tab/>
-        <w:t>-Efficient Storage (</w:t>
-      </w:r>
-      <w:r>
-        <w:rPr>
-          <w:b/>
-        </w:rPr>
-        <w:t>Passive</w:t>
-      </w:r>
-      <w:r>
-        <w:rPr>
-          <w:b/>
-        </w:rPr>
-        <w:t xml:space="preserve">):  </w:t>
-      </w:r>
-      <w:r>
-        <w:t>All things mechanical now stack in your inventory in sets of three.  This includes any collapsible weapons, traps, turrets, building materials, and the like.  If the item in question is concealable prior to stacking, it maintains that status (I.E. three collapsible batons that are stacked are still concealed).</w:t>
+        <w:t>-Mark:</w:t>
+      </w:r>
+      <w:r>
+        <w:t xml:space="preserve"> Your eyes and mind have been trained to the point where you can foresee where targets will head if you focus your attention on them.  This process is known as Marking and you are allowed to mark a number of targets equal to your Perception Mod.  Marking a target grants a +2 Perception (+1 Perception Mod) against your closest marked target.  If line of sight with the target is lost over the duration of a round, at the end of your turn the mark is wiped.  Marking and unmarking is considered a Minor Action.</w:t>
+      </w:r>
+    </w:p>
+    <w:p>
+      <w:pPr>
+        <w:pStyle w:val="NoSpacing"/>
+      </w:pPr>
+      <w:r>
+        <w:tab/>
+        <w:t xml:space="preserve">Tooltip: Gain </w:t>
+      </w:r>
+      <w:r>
+        <w:t>additional</w:t>
+      </w:r>
+      <w:r>
+        <w:t xml:space="preserve"> </w:t>
+      </w:r>
+      <w:r>
+        <w:t>Perception on marked targets.</w:t>
+      </w:r>
+    </w:p>
+    <w:p>
+      <w:pPr>
+        <w:pStyle w:val="NoSpacing"/>
+      </w:pPr>
+      <w:r>
+        <w:tab/>
+      </w:r>
+      <w:r>
+        <w:rPr>
+          <w:b/>
+        </w:rPr>
+        <w:t xml:space="preserve">-Sneak Attack(Passive): </w:t>
+      </w:r>
+      <w:r>
+        <w:t>Sneak attacks are activated when the Investigator has combat advantage on their target (either from a surprise round or flanking).  When an investigator is attacking within melee range, they add their entire perception mod to their damage roll.  If the Investigator is further than melee range, they add half of their perception mod (always taking the floor) to their damage roll.</w:t>
       </w:r>
     </w:p>
     <w:p>
@@ -2952,19 +3394,26 @@
         <w:pStyle w:val="NoSpacing"/>
       </w:pPr>
       <w:r>
-        <w:tab/>
-      </w:r>
-      <w:r>
-        <w:rPr>
-          <w:b/>
-        </w:rPr>
-        <w:t>-Metallic Affinity:</w:t>
-      </w:r>
-      <w:r>
-        <w:t xml:space="preserve">  Your uncanny attraction to metallic objects has lead you to have a keen eye for anything mechanical.  While observing metallic objects, you can opt to use your mechanics skill over your Perception Mod.</w:t>
-      </w:r>
-      <w:r>
-        <w:t xml:space="preserve">  Additionally if the engineer is using a turret or trap that they created, the will do +1 damage with it.</w:t>
+        <w:rPr>
+          <w:b/>
+        </w:rPr>
+        <w:tab/>
+        <w:t xml:space="preserve">-Escape:  </w:t>
+      </w:r>
+      <w:r>
+        <w:t>Once per encounter, the investigator can move 10 extra feet without evoking attacks of opportunity.</w:t>
+      </w:r>
+    </w:p>
+    <w:p>
+      <w:pPr>
+        <w:pStyle w:val="NoSpacing"/>
+      </w:pPr>
+      <w:r>
+        <w:tab/>
+        <w:t xml:space="preserve">Tooltip: </w:t>
+      </w:r>
+      <w:r>
+        <w:t>Move two squares.</w:t>
       </w:r>
     </w:p>
     <w:p>
@@ -2995,10 +3444,37 @@
           <w:b/>
         </w:rPr>
         <w:tab/>
-        <w:t xml:space="preserve">-Over Clock: </w:t>
-      </w:r>
-      <w:r>
-        <w:t>When using a mechanical weapon, the engineer can maximize the damage output to deal maximum weapon damage plus the Engineer's Technique Mod.  The weapon is no longer usable for the rest of the combat.</w:t>
+        <w:t>-Quick-Draw</w:t>
+      </w:r>
+      <w:r>
+        <w:rPr>
+          <w:b/>
+        </w:rPr>
+        <w:t xml:space="preserve"> (Reaction)</w:t>
+      </w:r>
+      <w:r>
+        <w:rPr>
+          <w:b/>
+        </w:rPr>
+        <w:t xml:space="preserve">: </w:t>
+      </w:r>
+      <w:r>
+        <w:t xml:space="preserve"> The investigator can make an attack roll with their stealth skill (1d20 + stealth) to attempt to draw their weapon before their adversary.  If the check is successful (vs. target's AC), the player is granted a surprise round with combat advantage on his closest target within 2 squares.  If the investigator chooses to attack, the attack automatically hits.  This ability can only be used before combat starts.</w:t>
+      </w:r>
+    </w:p>
+    <w:p>
+      <w:pPr>
+        <w:pStyle w:val="NoSpacing"/>
+      </w:pPr>
+      <w:r>
+        <w:tab/>
+        <w:t xml:space="preserve">Tooltip: Gain </w:t>
+      </w:r>
+      <w:r>
+        <w:t>combat advantage</w:t>
+      </w:r>
+      <w:r>
+        <w:t xml:space="preserve"> on a target before combat starts.</w:t>
       </w:r>
     </w:p>
     <w:p>
@@ -3025,19 +3501,26 @@
         <w:pStyle w:val="NoSpacing"/>
       </w:pPr>
       <w:r>
-        <w:tab/>
-      </w:r>
-      <w:r>
-        <w:rPr>
-          <w:b/>
-        </w:rPr>
-        <w:t xml:space="preserve">-Trap Specialist: </w:t>
-      </w:r>
-      <w:r>
-        <w:t xml:space="preserve">You can now mount a trap into your shoulder slot.  </w:t>
-      </w:r>
-      <w:r>
-        <w:t>When attacked, your trap will attack back with the same stats that it would normally attack with.  Shoulder-mounted traps do not require a frame to make.</w:t>
+        <w:lastRenderedPageBreak/>
+        <w:tab/>
+      </w:r>
+      <w:r>
+        <w:rPr>
+          <w:b/>
+        </w:rPr>
+        <w:t>-Loaded Deck:</w:t>
+      </w:r>
+      <w:r>
+        <w:t xml:space="preserve">  The player can hold an extra weapon in their sleeve that fits into a 2x2.  This weapon takes a minor action to prepare, but does require an empty hand to equip.  Any weapon in the loaded deck is considered concealed.  You can quick-draw immediately with a weapon in your loaded deck.</w:t>
+      </w:r>
+    </w:p>
+    <w:p>
+      <w:pPr>
+        <w:pStyle w:val="NoSpacing"/>
+      </w:pPr>
+      <w:r>
+        <w:tab/>
+        <w:t>Tooltip: Draw from your glove slot.</w:t>
       </w:r>
     </w:p>
     <w:p>
@@ -3069,13 +3552,22 @@
         <w:rPr>
           <w:b/>
         </w:rPr>
-        <w:t xml:space="preserve">-Turret Specialist: </w:t>
-      </w:r>
-      <w:r>
-        <w:t xml:space="preserve">You can now mount a turret into your shoulder slot.  </w:t>
-      </w:r>
-      <w:r>
-        <w:t>When you have a shoulder-mounted turret, you can use a standard to activate it and attack with the same stats that the turret would normally attack with.  Shoulder-mounted turrets do not require a frame to make.</w:t>
+        <w:t>-Dual-Wield</w:t>
+      </w:r>
+      <w:r>
+        <w:rPr>
+          <w:b/>
+        </w:rPr>
+        <w:t xml:space="preserve"> (Passive)</w:t>
+      </w:r>
+      <w:r>
+        <w:rPr>
+          <w:b/>
+        </w:rPr>
+        <w:t>:</w:t>
+      </w:r>
+      <w:r>
+        <w:t xml:space="preserve">  The player can hold an extra weapon in their offhand.  When dual-wielding, all attack rolls are -2 in the main hand and -4 in the offhand.  If using a weapon that grants dual-wielding all attack rolls are 0 in the main hand and -2 in the offhand.</w:t>
       </w:r>
     </w:p>
     <w:p>
@@ -3102,34 +3594,729 @@
         <w:pStyle w:val="NoSpacing"/>
       </w:pPr>
       <w:r>
-        <w:tab/>
-      </w:r>
-      <w:r>
-        <w:rPr>
-          <w:b/>
-        </w:rPr>
-        <w:t xml:space="preserve">-Danger Close:  </w:t>
-      </w:r>
-      <w:r>
-        <w:t>Whenever you encounter</w:t>
-      </w:r>
-      <w:r>
-        <w:t xml:space="preserve"> traps or </w:t>
-      </w:r>
-      <w:r>
-        <w:t>explosives,  you gai</w:t>
-      </w:r>
-      <w:r>
-        <w:t>n an immediate round before it</w:t>
-      </w:r>
-      <w:r>
-        <w:t xml:space="preserve"> detonates. </w:t>
+        <w:rPr>
+          <w:b/>
+        </w:rPr>
+        <w:tab/>
+        <w:t>-Reversal</w:t>
+      </w:r>
+      <w:r>
+        <w:rPr>
+          <w:b/>
+        </w:rPr>
+        <w:t xml:space="preserve"> (Reaction)</w:t>
+      </w:r>
+      <w:r>
+        <w:rPr>
+          <w:b/>
+        </w:rPr>
+        <w:t xml:space="preserve">:  </w:t>
+      </w:r>
+      <w:r>
+        <w:t>You have a chance (1d20 + Perception Mod vs. DC of enemy attack) to strike before your enemy when being attacked.  You must be within range to attack to use this feature.  This ability can be used twice per combat.</w:t>
+      </w:r>
+    </w:p>
+    <w:p>
+      <w:pPr>
+        <w:pStyle w:val="Heading2"/>
+      </w:pPr>
+      <w:r>
+        <w:t>Researcher:</w:t>
+      </w:r>
+    </w:p>
+    <w:p>
+      <w:pPr>
+        <w:pStyle w:val="NoSpacing"/>
+      </w:pPr>
+      <w:r>
+        <w:rPr>
+          <w:b/>
+        </w:rPr>
+        <w:t xml:space="preserve">Skill/Stat: </w:t>
+      </w:r>
+      <w:r>
+        <w:t>+2 Composure/+1 Medicinal/+1 Historical</w:t>
+      </w:r>
+    </w:p>
+    <w:p>
+      <w:pPr>
+        <w:pStyle w:val="NoSpacing"/>
+        <w:rPr>
+          <w:b/>
+        </w:rPr>
+      </w:pPr>
+      <w:r>
+        <w:rPr>
+          <w:b/>
+        </w:rPr>
+        <w:t>Features:</w:t>
+      </w:r>
+    </w:p>
+    <w:p>
+      <w:pPr>
+        <w:pStyle w:val="NoSpacing"/>
+        <w:rPr>
+          <w:b/>
+        </w:rPr>
+      </w:pPr>
+      <w:r>
+        <w:rPr>
+          <w:b/>
+        </w:rPr>
+        <w:t>Level 1</w:t>
+      </w:r>
+    </w:p>
+    <w:p>
+      <w:pPr>
+        <w:pStyle w:val="NoSpacing"/>
+      </w:pPr>
+      <w:r>
+        <w:rPr>
+          <w:b/>
+        </w:rPr>
+        <w:tab/>
+        <w:t>-Uncanny Knowledge:</w:t>
+      </w:r>
+      <w:r>
+        <w:t xml:space="preserve"> You know your way around Bel Nix and its citizens.  Eventually, you will know all of their secrets.  In combat, Uncanny Knowledge can be used to give a +1 to hit.  Outside of combat, your historical roll can be used to collect obscure knowledge on the situation at hand (table pending).</w:t>
+      </w:r>
+    </w:p>
+    <w:p>
+      <w:pPr>
+        <w:pStyle w:val="NoSpacing"/>
+      </w:pPr>
+      <w:r>
+        <w:rPr>
+          <w:b/>
+        </w:rPr>
+        <w:tab/>
+        <w:t xml:space="preserve">-Trained Medic(Passive):  </w:t>
+      </w:r>
+      <w:r>
+        <w:t>The Researcher understands when resources are strained and can make do with the smallest amount of medicinal supplies.  This doubles the amount of uses they gain from any medicinal-based items.</w:t>
+      </w:r>
+    </w:p>
+    <w:p>
+      <w:pPr>
+        <w:pStyle w:val="NoSpacing"/>
+      </w:pPr>
+    </w:p>
+    <w:p>
+      <w:pPr>
+        <w:pStyle w:val="NoSpacing"/>
+        <w:rPr>
+          <w:b/>
+        </w:rPr>
+      </w:pPr>
+      <w:r>
+        <w:rPr>
+          <w:b/>
+        </w:rPr>
+        <w:t>Level 2</w:t>
+      </w:r>
+    </w:p>
+    <w:p>
+      <w:pPr>
+        <w:pStyle w:val="NoSpacing"/>
+      </w:pPr>
+      <w:r>
+        <w:tab/>
+      </w:r>
+      <w:r>
+        <w:softHyphen/>
+      </w:r>
+      <w:r>
+        <w:rPr>
+          <w:b/>
+        </w:rPr>
+        <w:t>-Tempered Hands:</w:t>
+      </w:r>
+      <w:r>
+        <w:t xml:space="preserve"> Knowing the boundaries of both yourself and your opponent is critical on the field of battle.  You can sacrifice 1 point to hit for 1 point of damage (and vice versa) to a maximum of your Technique Mod.  Alternatively, the Researcher can use this on medicinal rolls as well.  This can be used twice per combat and is activated with a minor action.</w:t>
+      </w:r>
+    </w:p>
+    <w:p>
+      <w:pPr>
+        <w:pStyle w:val="NoSpacing"/>
+      </w:pPr>
+      <w:r>
+        <w:tab/>
+        <w:t>Tooltip: Increase damage and decrease hit or vice versa.</w:t>
+      </w:r>
+    </w:p>
+    <w:p>
+      <w:pPr>
+        <w:pStyle w:val="NoSpacing"/>
+      </w:pPr>
+    </w:p>
+    <w:p>
+      <w:pPr>
+        <w:pStyle w:val="NoSpacing"/>
+        <w:rPr>
+          <w:b/>
+        </w:rPr>
+      </w:pPr>
+      <w:r>
+        <w:rPr>
+          <w:b/>
+        </w:rPr>
+        <w:t>Level 3</w:t>
+      </w:r>
+    </w:p>
+    <w:p>
+      <w:pPr>
+        <w:pStyle w:val="NoSpacing"/>
+      </w:pPr>
+      <w:r>
+        <w:rPr>
+          <w:b/>
+        </w:rPr>
+        <w:tab/>
+        <w:t xml:space="preserve">-Favored Race (Passive):  </w:t>
+      </w:r>
+      <w:r>
+        <w:t>You have rigorously studied one of the three races (Berrind, Ashpian, or Rorrul), allowing you to know them both inside and out.  While rolling against your favored race, you gain a +1 for all skill rolls (including melee and ranged attack rolls while in combat).</w:t>
+      </w:r>
+    </w:p>
+    <w:p>
+      <w:pPr>
+        <w:pStyle w:val="NoSpacing"/>
+      </w:pPr>
+    </w:p>
+    <w:p>
+      <w:pPr>
+        <w:pStyle w:val="NoSpacing"/>
+        <w:rPr>
+          <w:b/>
+        </w:rPr>
+      </w:pPr>
+      <w:r>
+        <w:rPr>
+          <w:b/>
+        </w:rPr>
+        <w:t>Level 4</w:t>
+      </w:r>
+    </w:p>
+    <w:p>
+      <w:pPr>
+        <w:pStyle w:val="NoSpacing"/>
+      </w:pPr>
+      <w:r>
+        <w:rPr>
+          <w:b/>
+        </w:rPr>
+        <w:tab/>
+        <w:t xml:space="preserve">-Strike| </w:t>
+      </w:r>
+      <w:r>
+        <w:rPr>
+          <w:b/>
+        </w:rPr>
+        <w:t>Chest</w:t>
+      </w:r>
+      <w:r>
+        <w:rPr>
+          <w:b/>
+        </w:rPr>
+        <w:t xml:space="preserve">:  </w:t>
+      </w:r>
+      <w:r>
+        <w:t xml:space="preserve">On a successful attack (vs. 15 + the enemies Chest AC) the Researcher can strike the chest of their enemy causing them to bleed (internally or externally) for one damage for a number of turns equal to the critical chance of their weapon divided by 5.  </w:t>
+      </w:r>
+      <w:r>
+        <w:t xml:space="preserve">This can be used </w:t>
+      </w:r>
+      <w:r>
+        <w:t>twice</w:t>
+      </w:r>
+      <w:r>
+        <w:t xml:space="preserve"> per combat.</w:t>
+      </w:r>
+    </w:p>
+    <w:p>
+      <w:pPr>
+        <w:pStyle w:val="NoSpacing"/>
+      </w:pPr>
+      <w:r>
+        <w:tab/>
+        <w:t>Tooltip: Bleed an enemy over multiple turns.</w:t>
+      </w:r>
+    </w:p>
+    <w:p>
+      <w:pPr>
+        <w:pStyle w:val="NoSpacing"/>
+        <w:rPr>
+          <w:b/>
+        </w:rPr>
+      </w:pPr>
+      <w:r>
+        <w:lastRenderedPageBreak/>
+        <w:t>___________________________________</w:t>
+      </w:r>
+      <w:r>
+        <w:rPr>
+          <w:u w:val="single"/>
+        </w:rPr>
+        <w:t>OR</w:t>
+      </w:r>
+      <w:r>
+        <w:t>_______________________________________</w:t>
+      </w:r>
+    </w:p>
+    <w:p>
+      <w:pPr>
+        <w:pStyle w:val="NoSpacing"/>
+      </w:pPr>
+      <w:r>
+        <w:rPr>
+          <w:b/>
+        </w:rPr>
+        <w:tab/>
+        <w:t>-Brush With Death</w:t>
+      </w:r>
+      <w:r>
+        <w:rPr>
+          <w:b/>
+        </w:rPr>
+        <w:t xml:space="preserve"> (Reaction)</w:t>
+      </w:r>
+      <w:r>
+        <w:rPr>
+          <w:b/>
+        </w:rPr>
+        <w:t xml:space="preserve">:  </w:t>
+      </w:r>
+      <w:r>
+        <w:t>On a strike that wound normally knock the player unconscious, you can make a medicinal check (vs. 10 + damage done) to stay standing.  This leaves the player at 1 HP and can only be used if the player has more than 1 HP available.  This can be used twice per combat.</w:t>
+      </w:r>
+    </w:p>
+    <w:p>
+      <w:pPr>
+        <w:pStyle w:val="NoSpacing"/>
+      </w:pPr>
+    </w:p>
+    <w:p>
+      <w:pPr>
+        <w:pStyle w:val="NoSpacing"/>
+        <w:rPr>
+          <w:b/>
+        </w:rPr>
+      </w:pPr>
+      <w:r>
+        <w:rPr>
+          <w:b/>
+        </w:rPr>
+        <w:t>Level 5</w:t>
+      </w:r>
+    </w:p>
+    <w:p>
+      <w:pPr>
+        <w:pStyle w:val="NoSpacing"/>
+      </w:pPr>
+      <w:r>
+        <w:rPr>
+          <w:b/>
+        </w:rPr>
+        <w:tab/>
+        <w:t>-Quick Operation:</w:t>
+      </w:r>
+      <w:r>
+        <w:t xml:space="preserve"> The Researcher can take out and use their shoulder slot as a single minor action.  This requires a free hand and can only be done twice per combat.</w:t>
+      </w:r>
+    </w:p>
+    <w:p>
+      <w:pPr>
+        <w:pStyle w:val="NoSpacing"/>
+      </w:pPr>
+      <w:r>
+        <w:tab/>
+        <w:t>Tooltip: Draw and use a shoulder slot as one minor</w:t>
+      </w:r>
+      <w:r>
+        <w:t>.</w:t>
+      </w:r>
+    </w:p>
+    <w:p>
+      <w:pPr>
+        <w:pStyle w:val="Heading2"/>
+      </w:pPr>
+      <w:r>
+        <w:t>Orator:</w:t>
+      </w:r>
+    </w:p>
+    <w:p>
+      <w:pPr>
+        <w:pStyle w:val="NoSpacing"/>
+      </w:pPr>
+      <w:r>
+        <w:rPr>
+          <w:b/>
+        </w:rPr>
+        <w:t xml:space="preserve">Skill/Ability Score Bonuses: </w:t>
+      </w:r>
+      <w:r>
+        <w:t>+2 Political</w:t>
+      </w:r>
+    </w:p>
+    <w:p>
+      <w:pPr>
+        <w:pStyle w:val="NoSpacing"/>
+      </w:pPr>
+      <w:r>
+        <w:t>Since orators use their voice for most of their abilities, there are a few interesting rules about them.  First off, they must have line of sight with their enemy.  Second, they must be within 5 squares (25 ft) of their target unless specified otherwise.</w:t>
+      </w:r>
+    </w:p>
+    <w:p>
+      <w:pPr>
+        <w:pStyle w:val="NoSpacing"/>
+        <w:rPr>
+          <w:b/>
+        </w:rPr>
+      </w:pPr>
+      <w:r>
+        <w:rPr>
+          <w:b/>
+        </w:rPr>
+        <w:t>Features:</w:t>
+      </w:r>
+    </w:p>
+    <w:p>
+      <w:pPr>
+        <w:pStyle w:val="NoSpacing"/>
+        <w:rPr>
+          <w:b/>
+        </w:rPr>
+      </w:pPr>
+      <w:r>
+        <w:rPr>
+          <w:b/>
+        </w:rPr>
+        <w:t>Level 1</w:t>
+      </w:r>
+    </w:p>
+    <w:p>
+      <w:pPr>
+        <w:pStyle w:val="NoSpacing"/>
+      </w:pPr>
+      <w:r>
+        <w:rPr>
+          <w:b/>
+        </w:rPr>
+        <w:tab/>
+        <w:t xml:space="preserve">-Invoke: </w:t>
       </w:r>
       <w:r>
         <w:t xml:space="preserve"> </w:t>
       </w:r>
       <w:r>
-        <w:t>This ability can be used twice per combat and is considered a Minor Action.</w:t>
+        <w:t>If the Orator rolls successfully (1d20 + political vs. 10 + target Well-Versed Mod), they damage</w:t>
+      </w:r>
+      <w:r>
+        <w:t xml:space="preserve"> their target's composure for a number equal to the Orator's Well-Versed Mod.  If this occurs during combat, the damage done to the composure of the target also diminishes the target's chance of hitting the Orator.  This is considered a minor action and can be used twice per combat.</w:t>
+      </w:r>
+    </w:p>
+    <w:p>
+      <w:pPr>
+        <w:pStyle w:val="NoSpacing"/>
+      </w:pPr>
+      <w:r>
+        <w:tab/>
+        <w:t>Tooltip: Attack an enemy's composure.</w:t>
+      </w:r>
+    </w:p>
+    <w:p>
+      <w:pPr>
+        <w:pStyle w:val="NoSpacing"/>
+      </w:pPr>
+      <w:r>
+        <w:tab/>
+      </w:r>
+      <w:r>
+        <w:rPr>
+          <w:b/>
+        </w:rPr>
+        <w:t xml:space="preserve">-Primal Control (Passive):  </w:t>
+      </w:r>
+      <w:r>
+        <w:t>If the Orator is the leading factor in breaking the composure of a target, they have the choice of letting the primal state fire off as normal or can veer it onto a different course.  For Rorruls, the Orator can choose to have the Rorrul attack the closest target instead of them.  For Ashpians, the Orator can take direct control of the Ashpian immediately (the alternative is that they do what they believe is best for their survival).  For Berrinds, the Orator can influence the Berrind's goal after they have triggered their primal state.</w:t>
+      </w:r>
+    </w:p>
+    <w:p>
+      <w:pPr>
+        <w:pStyle w:val="NoSpacing"/>
+      </w:pPr>
+    </w:p>
+    <w:p>
+      <w:pPr>
+        <w:pStyle w:val="NoSpacing"/>
+        <w:rPr>
+          <w:b/>
+        </w:rPr>
+      </w:pPr>
+      <w:r>
+        <w:rPr>
+          <w:b/>
+        </w:rPr>
+        <w:t>Level 2</w:t>
+      </w:r>
+    </w:p>
+    <w:p>
+      <w:pPr>
+        <w:pStyle w:val="NoSpacing"/>
+      </w:pPr>
+      <w:r>
+        <w:rPr>
+          <w:b/>
+        </w:rPr>
+        <w:tab/>
+        <w:t>-One of Many:</w:t>
+      </w:r>
+      <w:r>
+        <w:t xml:space="preserve">  If the Orator is within three squares of any neutral or friendly target, they can activate this ability to alleviate any eyes from them and blend in.  This causes the Orator to be completely ignored by any threats in the area for a minute or as long as they do not take any actions (movement, standard, attacks of opportunity or otherwise).  If they are outside of any range of their allies, the Orator can use this to add their Well-Versed Mod to either Hit, Damage, or AC for one minute.  Alternatively, they can use this to increase their movement by five feet for one turn.  This is considered a minor action and can be used once per combat.</w:t>
+      </w:r>
+    </w:p>
+    <w:p>
+      <w:pPr>
+        <w:pStyle w:val="NoSpacing"/>
+      </w:pPr>
+      <w:r>
+        <w:tab/>
+        <w:t>Tooltip (while in range of allies): Blend in and prevent enemies from spotting you.</w:t>
+      </w:r>
+    </w:p>
+    <w:p>
+      <w:pPr>
+        <w:pStyle w:val="NoSpacing"/>
+      </w:pPr>
+      <w:r>
+        <w:tab/>
+        <w:t>Tooltip (while out of range of allies): Increase Hit, Damage, or AC for a turn.</w:t>
+      </w:r>
+    </w:p>
+    <w:p>
+      <w:pPr>
+        <w:pStyle w:val="NoSpacing"/>
+      </w:pPr>
+    </w:p>
+    <w:p>
+      <w:pPr>
+        <w:pStyle w:val="NoSpacing"/>
+        <w:rPr>
+          <w:b/>
+        </w:rPr>
+      </w:pPr>
+      <w:r>
+        <w:rPr>
+          <w:b/>
+        </w:rPr>
+        <w:t>Level 3</w:t>
+      </w:r>
+    </w:p>
+    <w:p>
+      <w:pPr>
+        <w:pStyle w:val="NoSpacing"/>
+      </w:pPr>
+      <w:r>
+        <w:rPr>
+          <w:b/>
+        </w:rPr>
+        <w:tab/>
+        <w:t xml:space="preserve">-Instill Paranoia:  </w:t>
+      </w:r>
+      <w:r>
+        <w:t>Weaving your way into your opponent's mind has always been a strong point of an Orator.  Instilling Paranoia in your target allows them to be considered neutral to you, causing them to not attack, allow you through their square, or otherwise.</w:t>
+      </w:r>
+    </w:p>
+    <w:p>
+      <w:pPr>
+        <w:pStyle w:val="NoSpacing"/>
+      </w:pPr>
+      <w:r>
+        <w:lastRenderedPageBreak/>
+        <w:tab/>
+        <w:t>Tooltip: Make enemies neutral.</w:t>
+      </w:r>
+    </w:p>
+    <w:p>
+      <w:pPr>
+        <w:pStyle w:val="NoSpacing"/>
+      </w:pPr>
+    </w:p>
+    <w:p>
+      <w:pPr>
+        <w:pStyle w:val="NoSpacing"/>
+        <w:rPr>
+          <w:b/>
+        </w:rPr>
+      </w:pPr>
+      <w:r>
+        <w:rPr>
+          <w:b/>
+        </w:rPr>
+        <w:t>Level 4</w:t>
+      </w:r>
+    </w:p>
+    <w:p>
+      <w:pPr>
+        <w:pStyle w:val="NoSpacing"/>
+      </w:pPr>
+      <w:r>
+        <w:rPr>
+          <w:b/>
+        </w:rPr>
+        <w:tab/>
+        <w:t>-</w:t>
+      </w:r>
+      <w:r>
+        <w:rPr>
+          <w:b/>
+        </w:rPr>
+        <w:t>Terrify</w:t>
+      </w:r>
+      <w:r>
+        <w:rPr>
+          <w:b/>
+        </w:rPr>
+        <w:t>(Passive)</w:t>
+      </w:r>
+      <w:r>
+        <w:rPr>
+          <w:b/>
+        </w:rPr>
+        <w:t>:</w:t>
+      </w:r>
+      <w:r>
+        <w:t xml:space="preserve">  </w:t>
+      </w:r>
+      <w:r>
+        <w:t>Your foes have heard and fear you.  You will begin to terrify all of the enemies around you.  One damage will be dealt to composure to any enem</w:t>
+      </w:r>
+      <w:r>
+        <w:t>ies that end their turn within 1 square</w:t>
+      </w:r>
+      <w:r>
+        <w:t xml:space="preserve"> of the Orator.  For each ally </w:t>
+      </w:r>
+      <w:r>
+        <w:t>around the target</w:t>
+      </w:r>
+      <w:r>
+        <w:t>, the damage done to composure goes up by one.</w:t>
+      </w:r>
+    </w:p>
+    <w:p>
+      <w:pPr>
+        <w:pStyle w:val="NoSpacing"/>
+        <w:jc w:val="center"/>
+      </w:pPr>
+      <w:r>
+        <w:t>___________________________________</w:t>
+      </w:r>
+      <w:r>
+        <w:rPr>
+          <w:u w:val="single"/>
+        </w:rPr>
+        <w:t>OR</w:t>
+      </w:r>
+      <w:r>
+        <w:t>_______________________________________</w:t>
+      </w:r>
+    </w:p>
+    <w:p>
+      <w:pPr>
+        <w:pStyle w:val="NoSpacing"/>
+      </w:pPr>
+      <w:r>
+        <w:tab/>
+      </w:r>
+      <w:r>
+        <w:rPr>
+          <w:b/>
+        </w:rPr>
+        <w:t xml:space="preserve">-Loud Voice(Passive): </w:t>
+      </w:r>
+      <w:r>
+        <w:t xml:space="preserve"> </w:t>
+      </w:r>
+      <w:r>
+        <w:t>The range of your voice</w:t>
+      </w:r>
+      <w:r>
+        <w:t xml:space="preserve"> (all Orator abilities)</w:t>
+      </w:r>
+      <w:r>
+        <w:t xml:space="preserve"> is increased by 2 squares (10 ft).</w:t>
+      </w:r>
+    </w:p>
+    <w:p>
+      <w:pPr>
+        <w:pStyle w:val="NoSpacing"/>
+      </w:pPr>
+    </w:p>
+    <w:p>
+      <w:pPr>
+        <w:pStyle w:val="NoSpacing"/>
+        <w:rPr>
+          <w:b/>
+        </w:rPr>
+      </w:pPr>
+      <w:r>
+        <w:rPr>
+          <w:b/>
+        </w:rPr>
+        <w:t>Level 5</w:t>
+      </w:r>
+    </w:p>
+    <w:p>
+      <w:pPr>
+        <w:pStyle w:val="NoSpacing"/>
+      </w:pPr>
+      <w:r>
+        <w:rPr>
+          <w:b/>
+        </w:rPr>
+        <w:tab/>
+        <w:t xml:space="preserve">-Demoralize: </w:t>
+      </w:r>
+      <w:r>
+        <w:t xml:space="preserve"> All enemies within 2</w:t>
+      </w:r>
+      <w:r>
+        <w:t xml:space="preserve"> spaces take a negative</w:t>
+      </w:r>
+      <w:r>
+        <w:t xml:space="preserve"> to Hit</w:t>
+      </w:r>
+      <w:r>
+        <w:t xml:space="preserve"> equal to their lost composure</w:t>
+      </w:r>
+      <w:r>
+        <w:t xml:space="preserve"> for an amount of rounds equal to your Well-Versed Mod.  This ability can be used once per combat.</w:t>
+      </w:r>
+    </w:p>
+    <w:p>
+      <w:pPr>
+        <w:pStyle w:val="NoSpacing"/>
+      </w:pPr>
+      <w:r>
+        <w:tab/>
+        <w:t>Tooltip: Cause enemies around you to hit less.</w:t>
+      </w:r>
+    </w:p>
+    <w:p>
+      <w:pPr>
+        <w:pStyle w:val="Heading1"/>
+      </w:pPr>
+      <w:r>
+        <w:t>Talents</w:t>
+      </w:r>
+    </w:p>
+    <w:p>
+      <w:pPr>
+        <w:pStyle w:val="NoSpacing"/>
+      </w:pPr>
+      <w:r>
+        <w:t>Talents are static traits that any character may gain throughout the course of a campaign.  They are gained through leveling; although in rare cases they can be gained from completing specific events or challenges.</w:t>
       </w:r>
     </w:p>
     <w:p>
@@ -3137,1534 +4324,664 @@
         <w:pStyle w:val="Heading2"/>
       </w:pPr>
       <w:r>
-        <w:t>Investigator:</w:t>
-      </w:r>
-    </w:p>
-    <w:p>
-      <w:pPr>
-        <w:pStyle w:val="NoSpacing"/>
-      </w:pPr>
-      <w:r>
-        <w:rPr>
-          <w:b/>
-        </w:rPr>
-        <w:t xml:space="preserve">Skill/Stat: </w:t>
-      </w:r>
-      <w:r>
-        <w:t>+1 Health/+1 Composure/+1 Stealth/ +1 Melee</w:t>
-      </w:r>
-    </w:p>
-    <w:p>
-      <w:pPr>
-        <w:pStyle w:val="NoSpacing"/>
-        <w:rPr>
-          <w:b/>
-        </w:rPr>
-      </w:pPr>
-      <w:r>
-        <w:rPr>
-          <w:b/>
-        </w:rPr>
-        <w:t>Features:</w:t>
-      </w:r>
-    </w:p>
-    <w:p>
-      <w:pPr>
-        <w:pStyle w:val="NoSpacing"/>
-        <w:rPr>
-          <w:b/>
-        </w:rPr>
-      </w:pPr>
-      <w:r>
-        <w:rPr>
-          <w:b/>
-        </w:rPr>
-        <w:t>Level 1</w:t>
-      </w:r>
-    </w:p>
-    <w:p>
-      <w:pPr>
-        <w:pStyle w:val="NoSpacing"/>
-      </w:pPr>
-      <w:r>
-        <w:tab/>
-      </w:r>
-      <w:r>
-        <w:rPr>
-          <w:b/>
-        </w:rPr>
-        <w:t>-Mark:</w:t>
-      </w:r>
-      <w:r>
-        <w:t xml:space="preserve"> Your eyes and mind have been trained to the point where you can foresee where targets will head if you focus your attention on them.  This process is known as Marking and you are allowed to mark a number of targets equal to your Perception Mod.  Marking a target grants a +2 Perception (+1 Perception Mod) against your closest marked target.  If line of sight with the target is lost over the duration of a round, at the end of your turn the mark is wiped.  Marking and unmarking is considered a Minor Action.</w:t>
-      </w:r>
-    </w:p>
-    <w:p>
-      <w:pPr>
-        <w:pStyle w:val="NoSpacing"/>
-      </w:pPr>
-      <w:r>
-        <w:tab/>
-      </w:r>
-      <w:r>
-        <w:rPr>
-          <w:b/>
-        </w:rPr>
-        <w:t xml:space="preserve">-Sneak Attack(Passive): </w:t>
-      </w:r>
-      <w:r>
-        <w:t>Sneak attacks are activated when the Investigator has combat advantage on their target (either from a surprise round or flanking).  When an investigator is attacking within melee range, they add their entire perception mod to their damage roll.  If the Investigator is further than melee range, they add half of their perception mod (always taking the floor) to their damage roll.</w:t>
-      </w:r>
-    </w:p>
-    <w:p>
-      <w:pPr>
-        <w:pStyle w:val="NoSpacing"/>
-      </w:pPr>
-    </w:p>
-    <w:p>
-      <w:pPr>
-        <w:pStyle w:val="NoSpacing"/>
-        <w:rPr>
-          <w:b/>
-        </w:rPr>
-      </w:pPr>
-      <w:r>
-        <w:rPr>
-          <w:b/>
-        </w:rPr>
-        <w:t>Level 2</w:t>
-      </w:r>
-    </w:p>
-    <w:p>
-      <w:pPr>
-        <w:pStyle w:val="NoSpacing"/>
-      </w:pPr>
-      <w:r>
-        <w:rPr>
-          <w:b/>
-        </w:rPr>
-        <w:tab/>
-        <w:t xml:space="preserve">-Escape:  </w:t>
-      </w:r>
-      <w:r>
-        <w:t>Once per encounter, the investigator can move 10 extra feet without evoking attacks of opportunity.</w:t>
-      </w:r>
-    </w:p>
-    <w:p>
-      <w:pPr>
-        <w:pStyle w:val="NoSpacing"/>
-      </w:pPr>
-    </w:p>
-    <w:p>
-      <w:pPr>
-        <w:pStyle w:val="NoSpacing"/>
-        <w:rPr>
-          <w:b/>
-        </w:rPr>
-      </w:pPr>
-      <w:r>
-        <w:rPr>
-          <w:b/>
-        </w:rPr>
-        <w:t>Level 3</w:t>
-      </w:r>
-    </w:p>
-    <w:p>
-      <w:pPr>
-        <w:pStyle w:val="NoSpacing"/>
-      </w:pPr>
-      <w:r>
-        <w:rPr>
-          <w:b/>
-        </w:rPr>
-        <w:tab/>
-        <w:t xml:space="preserve">-Quick-Draw: </w:t>
-      </w:r>
-      <w:r>
-        <w:t xml:space="preserve"> The investigator can make an attack roll with their stealth skill (1d20 + stealth) to attempt to draw their weapon before their adversary.  If the check is successful (vs. target's AC), the player is granted a surprise round with combat advantage on his closest target within 2 squares.  If the investigator chooses to attack, the attack automatically hits.  This ability can only be used before combat starts.</w:t>
-      </w:r>
-    </w:p>
-    <w:p>
-      <w:pPr>
-        <w:pStyle w:val="NoSpacing"/>
-      </w:pPr>
-    </w:p>
-    <w:p>
-      <w:pPr>
-        <w:pStyle w:val="NoSpacing"/>
-        <w:rPr>
-          <w:b/>
-        </w:rPr>
-      </w:pPr>
-      <w:r>
-        <w:rPr>
-          <w:b/>
-        </w:rPr>
-        <w:t>Level 4</w:t>
-      </w:r>
-    </w:p>
-    <w:p>
-      <w:pPr>
-        <w:pStyle w:val="NoSpacing"/>
-      </w:pPr>
-      <w:r>
-        <w:tab/>
-      </w:r>
-      <w:r>
-        <w:rPr>
-          <w:b/>
-        </w:rPr>
-        <w:t>-Loaded Deck:</w:t>
-      </w:r>
-      <w:r>
-        <w:t xml:space="preserve">  The player can hold an extra weapon in their sleeve that fits into a 2x2.  This weapon takes a minor action to prepare, but does require an empty hand to equip.  Any weapon in the loaded deck is considered concealed.  You can quick-draw immediately with a weapon in your loaded deck.</w:t>
-      </w:r>
-    </w:p>
-    <w:p>
-      <w:pPr>
-        <w:pStyle w:val="NoSpacing"/>
-        <w:jc w:val="center"/>
-      </w:pPr>
-      <w:r>
-        <w:t>___________________________________</w:t>
-      </w:r>
-      <w:r>
+        <w:t>Advantages:</w:t>
+      </w:r>
+    </w:p>
+    <w:p>
+      <w:pPr>
+        <w:pStyle w:val="NoSpacing"/>
+      </w:pPr>
+      <w:r>
+        <w:rPr>
+          <w:b/>
+        </w:rPr>
+        <w:t xml:space="preserve">Clear Body, Clear Mind:  </w:t>
+      </w:r>
+      <w:r>
+        <w:t>When three spaces away from all other units at the beginning of your turn, you will heal 1HP and 2 CP.</w:t>
+      </w:r>
+    </w:p>
+    <w:p>
+      <w:pPr>
+        <w:pStyle w:val="NoSpacing"/>
+      </w:pPr>
+      <w:r>
+        <w:rPr>
+          <w:b/>
+        </w:rPr>
+        <w:t xml:space="preserve">Critical Threat:  </w:t>
+      </w:r>
+      <w:r>
+        <w:t>You have an increased 5% to deal critical damage with all weapons.</w:t>
+      </w:r>
+    </w:p>
+    <w:p>
+      <w:pPr>
+        <w:pStyle w:val="NoSpacing"/>
+      </w:pPr>
+      <w:r>
+        <w:rPr>
+          <w:b/>
+        </w:rPr>
+        <w:t xml:space="preserve">Headstrong:  </w:t>
+      </w:r>
+      <w:r>
+        <w:t>Whenever an opponent attempts to attack your composure directly, your mental defense uses your Sturdy Modifier instead of your Well-Versed Modifier.</w:t>
+      </w:r>
+    </w:p>
+    <w:p>
+      <w:pPr>
+        <w:pStyle w:val="NoSpacing"/>
+      </w:pPr>
+      <w:r>
+        <w:rPr>
+          <w:b/>
+        </w:rPr>
+        <w:t xml:space="preserve">I Want Both:  </w:t>
+      </w:r>
+      <w:r>
+        <w:t>The first time your class has you choose between two different features, you take both.</w:t>
+      </w:r>
+    </w:p>
+    <w:p>
+      <w:pPr>
+        <w:pStyle w:val="NoSpacing"/>
+      </w:pPr>
+      <w:r>
+        <w:rPr>
+          <w:b/>
+        </w:rPr>
+        <w:t xml:space="preserve">Irritable Bowels:  </w:t>
+      </w:r>
+      <w:r>
+        <w:t>Instead of triggering a primal state when losing composure, you will now lose control of your bowels.</w:t>
+      </w:r>
+    </w:p>
+    <w:p>
+      <w:pPr>
+        <w:pStyle w:val="NoSpacing"/>
+      </w:pPr>
+      <w:r>
+        <w:rPr>
+          <w:b/>
+        </w:rPr>
+        <w:t xml:space="preserve">Jack of All Trades:  </w:t>
+      </w:r>
+      <w:r>
+        <w:t>As long as all of your Scores are 1 point away from each other, you get a +1 to your score of choice (chosen when you take the Talent).  This added point does not affect the requirement.</w:t>
+      </w:r>
+    </w:p>
+    <w:p>
+      <w:pPr>
+        <w:pStyle w:val="NoSpacing"/>
+      </w:pPr>
+      <w:r>
+        <w:rPr>
+          <w:b/>
+        </w:rPr>
+        <w:t xml:space="preserve">Lady's Man/ Man's Woman:  </w:t>
+      </w:r>
+      <w:r>
+        <w:t>You have an innate ability to have the other sex swoon for you.  All bartering prices will be reduced by 10% and the Advice Combat Score gains an additional 5% whenever fighting together with someone of the opposite sex.</w:t>
+      </w:r>
+    </w:p>
+    <w:p>
+      <w:pPr>
+        <w:pStyle w:val="NoSpacing"/>
+      </w:pPr>
+      <w:r>
+        <w:rPr>
+          <w:b/>
+        </w:rPr>
+        <w:t xml:space="preserve">Lady's Woman/ Man's Man:  </w:t>
+      </w:r>
+      <w:r>
+        <w:t>You have an innate ability to have the same sex appreciate you.  All bartering prices will be reduced by 10% and the Advice Combat Score gains an additional 5% whenever fighting together with someone of the same sex.</w:t>
+      </w:r>
+    </w:p>
+    <w:p>
+      <w:pPr>
+        <w:pStyle w:val="NoSpacing"/>
+      </w:pPr>
+      <w:r>
+        <w:rPr>
+          <w:b/>
+        </w:rPr>
+        <w:t xml:space="preserve">Late Bloomer:  </w:t>
+      </w:r>
+      <w:r>
+        <w:t>Instead of picking one talent now, pick two talents when you reach level 5.</w:t>
+      </w:r>
+    </w:p>
+    <w:p>
+      <w:pPr>
+        <w:pStyle w:val="NoSpacing"/>
+      </w:pPr>
+      <w:r>
+        <w:rPr>
+          <w:b/>
+        </w:rPr>
+        <w:t xml:space="preserve">No Rest for the Weary:  </w:t>
+      </w:r>
+      <w:r>
+        <w:t>Living on the Sixth Tier has caused you to always be watching your back, ruining any opportunities you've had for sleep.  When you eat, you gain your health back and a lack of sleep does not affect you (unless the lack of sleep is fatal to a normal human being).</w:t>
+      </w:r>
+    </w:p>
+    <w:p>
+      <w:pPr>
+        <w:pStyle w:val="NoSpacing"/>
+      </w:pPr>
+      <w:r>
+        <w:rPr>
+          <w:b/>
+        </w:rPr>
+        <w:lastRenderedPageBreak/>
+        <w:t>Oh! Look At The Time</w:t>
+      </w:r>
+      <w:r>
+        <w:t>:  If you fail a well-versed check, you can successfully excuse yourself from the situation, diminishing the consequences of the failed roll.  This can be used once per session.</w:t>
+      </w:r>
+    </w:p>
+    <w:p>
+      <w:pPr>
+        <w:pStyle w:val="NoSpacing"/>
+      </w:pPr>
+      <w:r>
+        <w:rPr>
+          <w:b/>
+        </w:rPr>
+        <w:t xml:space="preserve">Quick Learner:  </w:t>
+      </w:r>
+      <w:r>
+        <w:t>Add 20% to all experience gained.</w:t>
+      </w:r>
+    </w:p>
+    <w:p>
+      <w:pPr>
+        <w:pStyle w:val="NoSpacing"/>
+      </w:pPr>
+      <w:r>
+        <w:rPr>
+          <w:b/>
+        </w:rPr>
+        <w:t xml:space="preserve">Show Me The Money:  </w:t>
+      </w:r>
+      <w:r>
+        <w:t>Whenever you pick up cash, you find double what you would normally find.  Unfortunately, you are not very benevolent with this found wealth.</w:t>
+      </w:r>
+    </w:p>
+    <w:p>
+      <w:pPr>
+        <w:pStyle w:val="NoSpacing"/>
+      </w:pPr>
+      <w:r>
+        <w:rPr>
+          <w:b/>
+        </w:rPr>
+        <w:t xml:space="preserve">Skilled:  </w:t>
+      </w:r>
+      <w:r>
+        <w:t>Get an extra skill point every other level, starting at level 3 (does not work retro-actively).</w:t>
+      </w:r>
+    </w:p>
+    <w:p>
+      <w:pPr>
+        <w:pStyle w:val="NoSpacing"/>
+      </w:pPr>
+      <w:r>
+        <w:rPr>
+          <w:b/>
+        </w:rPr>
+        <w:t xml:space="preserve">The Tables Have Turned:  </w:t>
+      </w:r>
+      <w:r>
+        <w:t>Your naturally gifted talents have allowed you to change any unfortunate event on its head.  If you roll a natural 1, you can change it into a (unnatural) 20.  This can be used once per session.</w:t>
+      </w:r>
+    </w:p>
+    <w:p>
+      <w:pPr>
+        <w:pStyle w:val="NoSpacing"/>
+      </w:pPr>
+    </w:p>
+    <w:p>
+      <w:pPr>
+        <w:pStyle w:val="Heading2"/>
+      </w:pPr>
+      <w:r>
+        <w:t>Flaws:</w:t>
+      </w:r>
+    </w:p>
+    <w:p>
+      <w:pPr>
+        <w:pStyle w:val="NoSpacing"/>
+      </w:pPr>
+      <w:r>
+        <w:rPr>
+          <w:b/>
+        </w:rPr>
+        <w:t>Blind In One Eye:</w:t>
+      </w:r>
+      <w:r>
+        <w:rPr>
+          <w:b/>
+        </w:rPr>
+        <w:t xml:space="preserve"> </w:t>
+      </w:r>
+      <w:r>
+        <w:t>An incident in your past caused you to lose one of your eyes.  You have bad depth perception as a result and cannot use ranged weapons.</w:t>
+      </w:r>
+    </w:p>
+    <w:p>
+      <w:pPr>
+        <w:pStyle w:val="NoSpacing"/>
+      </w:pPr>
+      <w:r>
+        <w:rPr>
+          <w:b/>
+        </w:rPr>
+        <w:t>Two Left Feet:</w:t>
+      </w:r>
+      <w:r>
+        <w:t xml:space="preserve">  You've never been particularly skilled with both of your feet.  Quick feet-work and coordination have always evaded your grasp.  In combat, you cannot take five-foot steps.  You're also a notably bad dancer.</w:t>
+      </w:r>
+    </w:p>
+    <w:p>
+      <w:pPr>
+        <w:pStyle w:val="NoSpacing"/>
+      </w:pPr>
+      <w:r>
+        <w:rPr>
+          <w:b/>
+        </w:rPr>
+        <w:t>Slow Learner:</w:t>
+      </w:r>
+      <w:r>
+        <w:t xml:space="preserve"> Subtract 10% to all experience gained.</w:t>
+      </w:r>
+    </w:p>
+    <w:p>
+      <w:pPr>
+        <w:pStyle w:val="NoSpacing"/>
+      </w:pPr>
+      <w:r>
+        <w:rPr>
+          <w:b/>
+        </w:rPr>
+        <w:t>The Tables Have Turned:</w:t>
+      </w:r>
+      <w:r>
+        <w:t xml:space="preserve"> Your naturally terrible luck has always caused any great situation to be held out of your grasp.  The first natural 20 you roll in a session will be considered a 5.</w:t>
+      </w:r>
+    </w:p>
+    <w:p>
+      <w:pPr>
+        <w:pStyle w:val="NoSpacing"/>
+      </w:pPr>
+      <w:r>
+        <w:rPr>
+          <w:b/>
+        </w:rPr>
+        <w:t>Glutton:</w:t>
+      </w:r>
+      <w:r>
+        <w:t xml:space="preserve">  Food has always been your worst enemy and your best friend.  You need to eat twice as much as anyone else to feel full.</w:t>
+      </w:r>
+    </w:p>
+    <w:p>
+      <w:pPr>
+        <w:pStyle w:val="NoSpacing"/>
+      </w:pPr>
+      <w:r>
+        <w:rPr>
+          <w:b/>
+        </w:rPr>
+        <w:t>Greedy:</w:t>
+      </w:r>
+      <w:r>
+        <w:t xml:space="preserve">  When finding money, you always pocket half of it for yourself.  You always come first, of course.</w:t>
+      </w:r>
+    </w:p>
+    <w:p>
+      <w:pPr>
+        <w:pStyle w:val="NoSpacing"/>
+      </w:pPr>
+      <w:r>
+        <w:rPr>
+          <w:b/>
+        </w:rPr>
+        <w:t>Gambler:</w:t>
+      </w:r>
+      <w:r>
+        <w:t xml:space="preserve"> You could never turn down the chance to gamble...</w:t>
+      </w:r>
+    </w:p>
+    <w:p>
+      <w:pPr>
+        <w:pStyle w:val="NoSpacing"/>
+      </w:pPr>
+      <w:r>
+        <w:rPr>
+          <w:b/>
+        </w:rPr>
+        <w:t>Paranoid:</w:t>
+      </w:r>
+      <w:r>
+        <w:t xml:space="preserve"> It feels like everyone is plotting against you.  You're not sure who's friend or foe...  So they all must be foes.  In combat, you do not benefit from any of your fellow comrades buffs or advice.</w:t>
+      </w:r>
+    </w:p>
+    <w:p>
+      <w:pPr>
+        <w:pStyle w:val="NoSpacing"/>
+      </w:pPr>
+      <w:r>
+        <w:rPr>
+          <w:b/>
+        </w:rPr>
+        <w:t>Deserter:</w:t>
+      </w:r>
+      <w:r>
+        <w:t xml:space="preserve">  Loyalty has never been a particularly strong point of yours.  After watching comrade after comrade fall, you realize death in battle just wasn't for you.  If you watch over half your party fall in battle, you'll flee for your own survival.</w:t>
+      </w:r>
+    </w:p>
+    <w:p>
+      <w:pPr>
+        <w:pStyle w:val="NoSpacing"/>
+      </w:pPr>
+      <w:r>
+        <w:rPr>
+          <w:b/>
+        </w:rPr>
+        <w:t>Naturally Flawed:</w:t>
+      </w:r>
+      <w:r>
+        <w:t xml:space="preserve">  </w:t>
+      </w:r>
+    </w:p>
+    <w:p>
+      <w:pPr>
+        <w:pStyle w:val="Heading1"/>
+      </w:pPr>
+      <w:r>
+        <w:t>Grogs</w:t>
+      </w:r>
+    </w:p>
+    <w:p>
+      <w:pPr>
+        <w:pStyle w:val="NoSpacing"/>
+      </w:pPr>
+      <w:r>
+        <w:t>Grogs are paid follower.  As long as you keep them paid, (or in the Orator's case just) fed, and sheltered.  They can be quite resourceful, but they are not as powerful as normal characters.  They take various penalties from the Professional setup, which will be discussed below.</w:t>
+      </w:r>
+    </w:p>
+    <w:p>
+      <w:pPr>
+        <w:pStyle w:val="Heading2"/>
+      </w:pPr>
+      <w:r>
+        <w:t>Ability Scores and Defenses</w:t>
+      </w:r>
+    </w:p>
+    <w:p>
+      <w:pPr>
+        <w:pStyle w:val="NoSpacing"/>
+      </w:pPr>
+      <w:r>
+        <w:t xml:space="preserve">Grogs have the same four Ability Scores as Professionals: Sturdy, Perception, Technique, and Well-Versed.  Instead of the 12 points that Professionals start with, grogs start with 8.  Once again, no single score can be below 1.  Grogs also have the same three defenses as Professionals </w:t>
+      </w:r>
+      <w:r>
+        <w:lastRenderedPageBreak/>
+        <w:t>and are calculated the same way: Health (Sturdy Base + Perception Base), Composure (Technique Base + Well-Versed Base), and Armor Class (with a base of 5).</w:t>
+      </w:r>
+    </w:p>
+    <w:p>
+      <w:pPr>
+        <w:pStyle w:val="NoSpacing"/>
+      </w:pPr>
+    </w:p>
+    <w:p>
+      <w:pPr>
+        <w:pStyle w:val="NoSpacing"/>
+      </w:pPr>
+      <w:r>
+        <w:t>Specifying a race is treated the same way when creating a grog, however backgrounds do not apply to the grog.</w:t>
+      </w:r>
+    </w:p>
+    <w:p>
+      <w:pPr>
+        <w:pStyle w:val="Heading2"/>
+      </w:pPr>
+      <w:r>
+        <w:t>Classes and Skills</w:t>
+      </w:r>
+    </w:p>
+    <w:p>
+      <w:pPr>
+        <w:pStyle w:val="NoSpacing"/>
+      </w:pPr>
+      <w:r>
+        <w:t>Like Professionals, grogs have five different classes.  Each class mirrors one of the existing classes.</w:t>
+      </w:r>
+    </w:p>
+    <w:p>
+      <w:pPr>
+        <w:pStyle w:val="NoSpacing"/>
+      </w:pPr>
+    </w:p>
+    <w:p>
+      <w:pPr>
+        <w:pStyle w:val="NoSpacing"/>
+      </w:pPr>
+      <w:r>
+        <w:rPr>
+          <w:b/>
+        </w:rPr>
+        <w:t>Mercenary:</w:t>
+      </w:r>
+      <w:r>
+        <w:t xml:space="preserve"> This class favors the use of brute force over all else.  More proficient with weaponry than their counterparts, mercenaries are the arm for hire that everyone who wants a little extra muscle for a job will want.</w:t>
+      </w:r>
+    </w:p>
+    <w:p>
+      <w:pPr>
+        <w:pStyle w:val="NoSpacing"/>
+      </w:pPr>
+      <w:r>
+        <w:t>+1 Health/+1 Melee</w:t>
+      </w:r>
+    </w:p>
+    <w:p>
+      <w:pPr>
+        <w:pStyle w:val="NoSpacing"/>
+      </w:pPr>
+      <w:r>
+        <w:rPr>
+          <w:b/>
+        </w:rPr>
+        <w:t>Cog:</w:t>
+      </w:r>
+      <w:r>
+        <w:t xml:space="preserve"> Faster with their hands than their minds, cogs have a way with tools.  They're not the most innovative or brilliant; but what they lack in ingenuity, they make up for in sheer working prowess.</w:t>
+      </w:r>
+    </w:p>
+    <w:p>
+      <w:pPr>
+        <w:pStyle w:val="NoSpacing"/>
+      </w:pPr>
+      <w:r>
+        <w:t>+1 Health/+1 Mechanical</w:t>
+      </w:r>
+    </w:p>
+    <w:p>
+      <w:pPr>
+        <w:pStyle w:val="NoSpacing"/>
+      </w:pPr>
+      <w:r>
+        <w:rPr>
+          <w:b/>
+        </w:rPr>
+        <w:t>Agent:</w:t>
+      </w:r>
+      <w:r>
+        <w:t xml:space="preserve"> Sticking to the shadows and out of trouble, agents prefer a more subtle line of work.  Tag an agent with a target you want eyes and ears on and they will oblige.</w:t>
+      </w:r>
+    </w:p>
+    <w:p>
+      <w:pPr>
+        <w:pStyle w:val="NoSpacing"/>
+      </w:pPr>
+      <w:r>
+        <w:t>+1 Stealth</w:t>
+      </w:r>
+    </w:p>
+    <w:p>
+      <w:pPr>
+        <w:pStyle w:val="NoSpacing"/>
+      </w:pPr>
+      <w:r>
+        <w:rPr>
+          <w:b/>
+        </w:rPr>
+        <w:t>Retriever:</w:t>
+      </w:r>
+      <w:r>
+        <w:t xml:space="preserve"> You can find anything if you know where to look, and retrievers </w:t>
+      </w:r>
+      <w:r>
+        <w:rPr>
+          <w:i/>
+        </w:rPr>
+        <w:t>know</w:t>
+      </w:r>
+      <w:r>
+        <w:t xml:space="preserve"> where to look.  They use their superior knowledge of the lay of the lands to grab hold of any specific valuables for a fair price.</w:t>
+      </w:r>
+    </w:p>
+    <w:p>
+      <w:pPr>
+        <w:pStyle w:val="NoSpacing"/>
+      </w:pPr>
+      <w:r>
+        <w:t>+1 Composure/+1 Historical</w:t>
+      </w:r>
+    </w:p>
+    <w:p>
+      <w:pPr>
+        <w:pStyle w:val="NoSpacing"/>
+      </w:pPr>
+      <w:r>
+        <w:rPr>
+          <w:b/>
+        </w:rPr>
+        <w:t>Slanderer:</w:t>
+      </w:r>
+      <w:r>
+        <w:t xml:space="preserve"> These particularly un-notable individuals make a good living of berating and belittling names.  They are knifing and mischievous, but make for good tools when dealing with the rich and powerful.</w:t>
+      </w:r>
+    </w:p>
+    <w:p>
+      <w:pPr>
+        <w:pStyle w:val="NoSpacing"/>
+      </w:pPr>
+      <w:r>
+        <w:t>+1 Composure/+1 Political</w:t>
+      </w:r>
+    </w:p>
+    <w:p>
+      <w:pPr>
+        <w:pStyle w:val="NoSpacing"/>
+      </w:pPr>
+    </w:p>
+    <w:p>
+      <w:pPr>
+        <w:pStyle w:val="NoSpacing"/>
+      </w:pPr>
+      <w:r>
+        <w:t>Grogs have the same core eight skills that Professionals do and have two points at the beginning of creation to put into any skills.</w:t>
+      </w:r>
+    </w:p>
+    <w:p>
+      <w:pPr>
+        <w:pStyle w:val="Heading1"/>
+      </w:pPr>
+      <w:r>
+        <w:t>Base of Operations</w:t>
+      </w:r>
+    </w:p>
+    <w:p>
+      <w:pPr>
+        <w:pStyle w:val="NoSpacing"/>
+      </w:pPr>
+      <w:r>
+        <w:t>A Base of Operations allows the players to have a space that they get to mold into their very own.  It is where you can keep extra Professionals or grogs.</w:t>
+      </w:r>
+    </w:p>
+    <w:p>
+      <w:pPr>
+        <w:pStyle w:val="NoSpacing"/>
+      </w:pPr>
+    </w:p>
+    <w:p>
+      <w:pPr>
+        <w:pStyle w:val="Heading2"/>
+      </w:pPr>
+      <w:r>
+        <w:t>Core &amp; Hallways</w:t>
+      </w:r>
+    </w:p>
+    <w:p>
+      <w:pPr>
+        <w:pStyle w:val="NoSpacing"/>
         <w:rPr>
           <w:u w:val="single"/>
         </w:rPr>
-        <w:t>OR</w:t>
-      </w:r>
-      <w:r>
-        <w:t>_______________________________________</w:t>
-      </w:r>
-    </w:p>
-    <w:p>
-      <w:pPr>
-        <w:pStyle w:val="NoSpacing"/>
-      </w:pPr>
-      <w:r>
-        <w:tab/>
-      </w:r>
-      <w:r>
-        <w:rPr>
-          <w:b/>
-        </w:rPr>
-        <w:t>-Dual-Wield:</w:t>
-      </w:r>
-      <w:r>
-        <w:t xml:space="preserve">  The player can hold an extra weapon in their offhand.  When dual-wielding, all attack rolls are -2 in the main hand and -4 in the offhand.  If using a weapon that grants dual-wielding all attack rolls are 0 in the main hand and -2 in the offhand.</w:t>
-      </w:r>
-    </w:p>
-    <w:p>
-      <w:pPr>
-        <w:pStyle w:val="NoSpacing"/>
-      </w:pPr>
-    </w:p>
-    <w:p>
-      <w:pPr>
-        <w:pStyle w:val="NoSpacing"/>
-        <w:rPr>
-          <w:b/>
-        </w:rPr>
-      </w:pPr>
-      <w:r>
-        <w:rPr>
-          <w:b/>
-        </w:rPr>
-        <w:t>Level 5</w:t>
-      </w:r>
-    </w:p>
-    <w:p>
-      <w:pPr>
-        <w:pStyle w:val="NoSpacing"/>
-      </w:pPr>
-      <w:r>
-        <w:rPr>
-          <w:b/>
+      </w:pPr>
+      <w:r>
+        <w:rPr>
+          <w:b/>
+          <w:u w:val="single"/>
+        </w:rPr>
+        <w:t>Command Center</w:t>
+      </w:r>
+    </w:p>
+    <w:p>
+      <w:pPr>
+        <w:pStyle w:val="NoSpacing"/>
+      </w:pPr>
+      <w:r>
+        <w:tab/>
+        <w:t>Description:  The center of all operations.  This is where future upgrades are planned, missions are debriefed, new Professionals and grogs are interviewed, and so much more.  Every base needs a place to start.</w:t>
+      </w:r>
+    </w:p>
+    <w:p>
+      <w:pPr>
+        <w:pStyle w:val="NoSpacing"/>
+        <w:rPr>
+          <w:noProof/>
+        </w:rPr>
+      </w:pPr>
+      <w:r>
+        <w:tab/>
+        <w:t>Size:</w:t>
+      </w:r>
+      <w:r>
+        <w:rPr>
+          <w:noProof/>
+        </w:rPr>
+        <w:t xml:space="preserve"> </w:t>
+      </w:r>
+    </w:p>
+    <w:p>
+      <w:pPr>
+        <w:pStyle w:val="NoSpacing"/>
+        <w:rPr>
+          <w:noProof/>
+        </w:rPr>
+      </w:pPr>
+      <w:r>
+        <w:rPr>
+          <w:noProof/>
         </w:rPr>
         <w:lastRenderedPageBreak/>
-        <w:tab/>
-        <w:t xml:space="preserve">-Reversal:  </w:t>
-      </w:r>
-      <w:r>
-        <w:t>You have a chance (1d20 + Perception Mod vs. DC of enemy attack) to strike before your enemy when being attacked.  You must be within range to attack to use this feature.  This ability can be used twice per combat.</w:t>
-      </w:r>
-    </w:p>
-    <w:p>
-      <w:pPr>
-        <w:pStyle w:val="Heading2"/>
-      </w:pPr>
-      <w:r>
-        <w:t>Researcher:</w:t>
-      </w:r>
-    </w:p>
-    <w:p>
-      <w:pPr>
-        <w:pStyle w:val="NoSpacing"/>
-      </w:pPr>
-      <w:r>
-        <w:rPr>
-          <w:b/>
-        </w:rPr>
-        <w:t xml:space="preserve">Skill/Stat: </w:t>
-      </w:r>
-      <w:r>
-        <w:t>+2 Composure/+1 Medicinal/+1 Historical</w:t>
-      </w:r>
-    </w:p>
-    <w:p>
-      <w:pPr>
-        <w:pStyle w:val="NoSpacing"/>
-        <w:rPr>
-          <w:b/>
-        </w:rPr>
-      </w:pPr>
-      <w:r>
-        <w:rPr>
-          <w:b/>
-        </w:rPr>
-        <w:t>Features:</w:t>
-      </w:r>
-    </w:p>
-    <w:p>
-      <w:pPr>
-        <w:pStyle w:val="NoSpacing"/>
-        <w:rPr>
-          <w:b/>
-        </w:rPr>
-      </w:pPr>
-      <w:r>
-        <w:rPr>
-          <w:b/>
-        </w:rPr>
-        <w:t>Level 1</w:t>
-      </w:r>
-    </w:p>
-    <w:p>
-      <w:pPr>
-        <w:pStyle w:val="NoSpacing"/>
-      </w:pPr>
-      <w:r>
-        <w:rPr>
-          <w:b/>
-        </w:rPr>
-        <w:tab/>
-        <w:t>-Uncanny Knowledge:</w:t>
-      </w:r>
-      <w:r>
-        <w:t xml:space="preserve"> You know your way around Bel Nix and its citizens.  Eventually, you will know all of their secrets.  In combat, Uncanny Knowledge can be used to give a +1 to hit.  Outside of combat, your historical roll can be used to collect obscure knowledge on the situation at hand (table pending).</w:t>
-      </w:r>
-    </w:p>
-    <w:p>
-      <w:pPr>
-        <w:pStyle w:val="NoSpacing"/>
-      </w:pPr>
-      <w:r>
-        <w:rPr>
-          <w:b/>
-        </w:rPr>
-        <w:tab/>
-        <w:t xml:space="preserve">-Trained Medic(Passive):  </w:t>
-      </w:r>
-      <w:r>
-        <w:t>The Researcher understands when resources are strained and can make do with the smallest amount of medicinal supplies.  This doubles the amount of uses they gain from any medicinal-based items.</w:t>
-      </w:r>
-    </w:p>
-    <w:p>
-      <w:pPr>
-        <w:pStyle w:val="NoSpacing"/>
-      </w:pPr>
-    </w:p>
-    <w:p>
-      <w:pPr>
-        <w:pStyle w:val="NoSpacing"/>
-        <w:rPr>
-          <w:b/>
-        </w:rPr>
-      </w:pPr>
-      <w:r>
-        <w:rPr>
-          <w:b/>
-        </w:rPr>
-        <w:t>Level 2</w:t>
-      </w:r>
-    </w:p>
-    <w:p>
-      <w:pPr>
-        <w:pStyle w:val="NoSpacing"/>
-      </w:pPr>
-      <w:r>
-        <w:tab/>
-      </w:r>
-      <w:r>
-        <w:softHyphen/>
-      </w:r>
-      <w:r>
-        <w:rPr>
-          <w:b/>
-        </w:rPr>
-        <w:t>-Tempered Hands:</w:t>
-      </w:r>
-      <w:r>
-        <w:t xml:space="preserve"> Knowing the boundaries of both yourself and your opponent is critical on the field of battle.  You can sacrifice 1 point to hit for 1 point of damage (and vice versa) to a maximum of your Technique Mod.  Alternatively, the Researcher can use this on medicinal rolls as well.  This can be used twice per combat and is activated with a minor action.</w:t>
-      </w:r>
-    </w:p>
-    <w:p>
-      <w:pPr>
-        <w:pStyle w:val="NoSpacing"/>
-      </w:pPr>
-    </w:p>
-    <w:p>
-      <w:pPr>
-        <w:pStyle w:val="NoSpacing"/>
-        <w:rPr>
-          <w:b/>
-        </w:rPr>
-      </w:pPr>
-      <w:r>
-        <w:rPr>
-          <w:b/>
-        </w:rPr>
-        <w:t>Level 3</w:t>
-      </w:r>
-    </w:p>
-    <w:p>
-      <w:pPr>
-        <w:pStyle w:val="NoSpacing"/>
-      </w:pPr>
-      <w:r>
-        <w:rPr>
-          <w:b/>
-        </w:rPr>
-        <w:tab/>
-        <w:t xml:space="preserve">-Favored Race (Passive):  </w:t>
-      </w:r>
-      <w:r>
-        <w:t>You have rigorously studied one of the three races (Berrind, Ashpian, or Rorrul), allowing you to know them both inside and out.  While rolling against your favored race, you gain a +1 for all skill rolls (including melee and ranged attack rolls while in combat).</w:t>
-      </w:r>
-    </w:p>
-    <w:p>
-      <w:pPr>
-        <w:pStyle w:val="NoSpacing"/>
-      </w:pPr>
-    </w:p>
-    <w:p>
-      <w:pPr>
-        <w:pStyle w:val="NoSpacing"/>
-        <w:rPr>
-          <w:b/>
-        </w:rPr>
-      </w:pPr>
-      <w:r>
-        <w:rPr>
-          <w:b/>
-        </w:rPr>
-        <w:t>Level 4</w:t>
-      </w:r>
-    </w:p>
-    <w:p>
-      <w:pPr>
-        <w:pStyle w:val="NoSpacing"/>
-      </w:pPr>
-      <w:r>
-        <w:rPr>
-          <w:b/>
-        </w:rPr>
-        <w:tab/>
-        <w:t xml:space="preserve">-Strike| </w:t>
-      </w:r>
-      <w:r>
-        <w:rPr>
-          <w:b/>
-        </w:rPr>
-        <w:t>Chest</w:t>
-      </w:r>
-      <w:r>
-        <w:rPr>
-          <w:b/>
-        </w:rPr>
-        <w:t xml:space="preserve">:  </w:t>
-      </w:r>
-      <w:r>
-        <w:t xml:space="preserve">On a successful attack (vs. 15 + the enemies Chest AC) the Researcher can strike the chest of their enemy causing them to bleed (internally or externally) for one damage for a number of turns equal to the critical chance of their weapon divided by 5.  </w:t>
-      </w:r>
-      <w:r>
-        <w:t xml:space="preserve">This can be used </w:t>
-      </w:r>
-      <w:r>
-        <w:t>twice</w:t>
-      </w:r>
-      <w:r>
-        <w:t xml:space="preserve"> per combat.</w:t>
-      </w:r>
-    </w:p>
-    <w:p>
-      <w:pPr>
-        <w:pStyle w:val="NoSpacing"/>
-        <w:rPr>
-          <w:b/>
-        </w:rPr>
-      </w:pPr>
-      <w:r>
-        <w:t>___________________________________</w:t>
-      </w:r>
-      <w:r>
-        <w:rPr>
-          <w:u w:val="single"/>
-        </w:rPr>
-        <w:t>OR</w:t>
-      </w:r>
-      <w:r>
-        <w:t>_______________________________________</w:t>
-      </w:r>
-    </w:p>
-    <w:p>
-      <w:pPr>
-        <w:pStyle w:val="NoSpacing"/>
-      </w:pPr>
-      <w:r>
-        <w:rPr>
-          <w:b/>
-        </w:rPr>
-        <w:tab/>
-        <w:t xml:space="preserve">-Brush With Death:  </w:t>
-      </w:r>
-      <w:r>
-        <w:t>On a strike that wound normally knock the player unconscious, you can make a medicinal check (vs. 10 + damage done) to stay standing.  This leaves the player at 1 HP and can only be used if the player has more than 1 HP available.  This can be used twice per combat.</w:t>
-      </w:r>
-    </w:p>
-    <w:p>
-      <w:pPr>
-        <w:pStyle w:val="NoSpacing"/>
-      </w:pPr>
-    </w:p>
-    <w:p>
-      <w:pPr>
-        <w:pStyle w:val="NoSpacing"/>
-        <w:rPr>
-          <w:b/>
-        </w:rPr>
-      </w:pPr>
-      <w:r>
-        <w:rPr>
-          <w:b/>
-        </w:rPr>
-        <w:t>Level 5</w:t>
-      </w:r>
-    </w:p>
-    <w:p>
-      <w:pPr>
-        <w:pStyle w:val="NoSpacing"/>
-      </w:pPr>
-      <w:r>
-        <w:rPr>
-          <w:b/>
-        </w:rPr>
-        <w:tab/>
-        <w:t>-Quick Operation:</w:t>
-      </w:r>
-      <w:r>
-        <w:t xml:space="preserve"> The Researcher can take out and use their shoulder slot as a single minor action.  This requires a free hand and can only be done twice per combat.</w:t>
-      </w:r>
-    </w:p>
-    <w:p>
-      <w:pPr>
-        <w:pStyle w:val="Heading2"/>
-      </w:pPr>
-      <w:r>
-        <w:t>Orator:</w:t>
-      </w:r>
-    </w:p>
-    <w:p>
-      <w:pPr>
-        <w:pStyle w:val="NoSpacing"/>
-      </w:pPr>
-      <w:r>
-        <w:rPr>
-          <w:b/>
-        </w:rPr>
-        <w:t xml:space="preserve">Skill/Ability Score Bonuses: </w:t>
-      </w:r>
-      <w:r>
-        <w:t>+2 Political</w:t>
-      </w:r>
-    </w:p>
-    <w:p>
-      <w:pPr>
-        <w:pStyle w:val="NoSpacing"/>
-      </w:pPr>
-      <w:r>
-        <w:lastRenderedPageBreak/>
-        <w:t>Since orators use their voice for most of their abilities, there are a few interesting rules about them.  First off, they must have line of sight with their enemy.  Second, they must be within 5 squares (25 ft) of their target unless specified otherwise.</w:t>
-      </w:r>
-    </w:p>
-    <w:p>
-      <w:pPr>
-        <w:pStyle w:val="NoSpacing"/>
-        <w:rPr>
-          <w:b/>
-        </w:rPr>
-      </w:pPr>
-      <w:r>
-        <w:rPr>
-          <w:b/>
-        </w:rPr>
-        <w:t>Features:</w:t>
-      </w:r>
-    </w:p>
-    <w:p>
-      <w:pPr>
-        <w:pStyle w:val="NoSpacing"/>
-        <w:rPr>
-          <w:b/>
-        </w:rPr>
-      </w:pPr>
-      <w:r>
-        <w:rPr>
-          <w:b/>
-        </w:rPr>
-        <w:t>Level 1</w:t>
-      </w:r>
-    </w:p>
-    <w:p>
-      <w:pPr>
-        <w:pStyle w:val="NoSpacing"/>
-      </w:pPr>
-      <w:r>
-        <w:rPr>
-          <w:b/>
-        </w:rPr>
-        <w:tab/>
-        <w:t xml:space="preserve">-Invoke: </w:t>
-      </w:r>
-      <w:r>
-        <w:t xml:space="preserve"> </w:t>
-      </w:r>
-      <w:r>
-        <w:t>If the Orator rolls successfully (1d20 + political vs. 10 + target Well-Versed Mod), they damage</w:t>
-      </w:r>
-      <w:r>
-        <w:t xml:space="preserve"> their target's composure for a number equal to the Orator's Well-Versed Mod.  If this occurs during combat, the damage done to the composure of the target also diminishes the target's chance of hitting the Orator.  This is considered a minor action and can be used twice per combat.</w:t>
-      </w:r>
-    </w:p>
-    <w:p>
-      <w:pPr>
-        <w:pStyle w:val="NoSpacing"/>
-      </w:pPr>
-      <w:r>
-        <w:tab/>
-      </w:r>
-      <w:r>
-        <w:rPr>
-          <w:b/>
-        </w:rPr>
-        <w:t xml:space="preserve">-Primal Control (Passive):  </w:t>
-      </w:r>
-      <w:r>
-        <w:t>If the Orator is the leading factor in breaking the composure of a target, they have the choice of letting the primal state fire off as normal or can veer it onto a different course.  For Rorruls, the Orator can choose to have the Rorrul attack the closest target instead of them.  For Ashpians, the Orator can take direct control of the Ashpian immediately (the alternative is that they do what they believe is best for their survival).  For Berrinds, the Orator can influence the Berrind's goal after they have triggered their primal state.</w:t>
-      </w:r>
-    </w:p>
-    <w:p>
-      <w:pPr>
-        <w:pStyle w:val="NoSpacing"/>
-      </w:pPr>
-    </w:p>
-    <w:p>
-      <w:pPr>
-        <w:pStyle w:val="NoSpacing"/>
-        <w:rPr>
-          <w:b/>
-        </w:rPr>
-      </w:pPr>
-      <w:r>
-        <w:rPr>
-          <w:b/>
-        </w:rPr>
-        <w:t>Level 2</w:t>
-      </w:r>
-    </w:p>
-    <w:p>
-      <w:pPr>
-        <w:pStyle w:val="NoSpacing"/>
-      </w:pPr>
-      <w:r>
-        <w:rPr>
-          <w:b/>
-        </w:rPr>
-        <w:tab/>
-        <w:t>-One of Many:</w:t>
-      </w:r>
-      <w:r>
-        <w:t xml:space="preserve">  If the Orator is within three squares of any neutral or friendly target, they can activate this ability to alleviate any eyes from them and blend in.  This causes the Orator to be completely ignored by any threats in the area for a minute or as long as they do not take any actions (movement, standard, attacks of opportunity or otherwise).  If they are outside of any range of their allies, the Orator can use this to add their Well-Versed Mod to either Hit, Damage, or AC for one minute.  Alternatively, they can use this to increase their movement by five feet for one turn.  This is considered a minor action and can be used once per combat.</w:t>
-      </w:r>
-    </w:p>
-    <w:p>
-      <w:pPr>
-        <w:pStyle w:val="NoSpacing"/>
-      </w:pPr>
-    </w:p>
-    <w:p>
-      <w:pPr>
-        <w:pStyle w:val="NoSpacing"/>
-        <w:rPr>
-          <w:b/>
-        </w:rPr>
-      </w:pPr>
-      <w:r>
-        <w:rPr>
-          <w:b/>
-        </w:rPr>
-        <w:t>Level 3</w:t>
-      </w:r>
-    </w:p>
-    <w:p>
-      <w:pPr>
-        <w:pStyle w:val="NoSpacing"/>
-      </w:pPr>
-      <w:r>
-        <w:rPr>
-          <w:b/>
-        </w:rPr>
-        <w:tab/>
-        <w:t xml:space="preserve">-Instill Paranoia:  </w:t>
-      </w:r>
-      <w:r>
-        <w:t>Weaving your way into your opponent's mind has always been a strong point of an Orator.  Instilling Paranoia in your target allows them to be considered neutral to you, causing them to not attack, allow you through their square, or otherwise.</w:t>
-      </w:r>
-    </w:p>
-    <w:p>
-      <w:pPr>
-        <w:pStyle w:val="NoSpacing"/>
-      </w:pPr>
-    </w:p>
-    <w:p>
-      <w:pPr>
-        <w:pStyle w:val="NoSpacing"/>
-        <w:rPr>
-          <w:b/>
-        </w:rPr>
-      </w:pPr>
-      <w:r>
-        <w:rPr>
-          <w:b/>
-        </w:rPr>
-        <w:t>Level 4</w:t>
-      </w:r>
-    </w:p>
-    <w:p>
-      <w:pPr>
-        <w:pStyle w:val="NoSpacing"/>
-      </w:pPr>
-      <w:r>
-        <w:rPr>
-          <w:b/>
-        </w:rPr>
-        <w:tab/>
-        <w:t>-</w:t>
-      </w:r>
-      <w:r>
-        <w:rPr>
-          <w:b/>
-        </w:rPr>
-        <w:t>Terrify</w:t>
-      </w:r>
-      <w:r>
-        <w:rPr>
-          <w:b/>
-        </w:rPr>
-        <w:t>(Passive)</w:t>
-      </w:r>
-      <w:r>
-        <w:rPr>
-          <w:b/>
-        </w:rPr>
-        <w:t>:</w:t>
-      </w:r>
-      <w:r>
-        <w:t xml:space="preserve">  </w:t>
-      </w:r>
-      <w:r>
-        <w:t>Your foes have heard and fear you.  You will begin to terrify all of the enemies around you.  One damage will be dealt to composure to any enem</w:t>
-      </w:r>
-      <w:r>
-        <w:t>ies that end their turn within 1 square</w:t>
-      </w:r>
-      <w:r>
-        <w:t xml:space="preserve"> of the Orator.  For each ally </w:t>
-      </w:r>
-      <w:r>
-        <w:t>around the target</w:t>
-      </w:r>
-      <w:r>
-        <w:t>, the damage done to composure goes up by one.</w:t>
-      </w:r>
-    </w:p>
-    <w:p>
-      <w:pPr>
-        <w:pStyle w:val="NoSpacing"/>
-        <w:jc w:val="center"/>
-      </w:pPr>
-      <w:r>
-        <w:t>___________________________________</w:t>
-      </w:r>
-      <w:r>
-        <w:rPr>
-          <w:u w:val="single"/>
-        </w:rPr>
-        <w:t>OR</w:t>
-      </w:r>
-      <w:r>
-        <w:t>_______________________________________</w:t>
-      </w:r>
-    </w:p>
-    <w:p>
-      <w:pPr>
-        <w:pStyle w:val="NoSpacing"/>
-      </w:pPr>
-      <w:r>
-        <w:tab/>
-      </w:r>
-      <w:r>
-        <w:rPr>
-          <w:b/>
-        </w:rPr>
-        <w:t xml:space="preserve">-Loud Voice(Passive): </w:t>
-      </w:r>
-      <w:r>
-        <w:t xml:space="preserve"> </w:t>
-      </w:r>
-      <w:r>
-        <w:t>The range of your voice</w:t>
-      </w:r>
-      <w:r>
-        <w:t xml:space="preserve"> (all Orator abilities)</w:t>
-      </w:r>
-      <w:r>
-        <w:t xml:space="preserve"> is increased by 2 squares (10 ft).</w:t>
-      </w:r>
-    </w:p>
-    <w:p>
-      <w:pPr>
-        <w:pStyle w:val="NoSpacing"/>
-      </w:pPr>
-    </w:p>
-    <w:p>
-      <w:pPr>
-        <w:pStyle w:val="NoSpacing"/>
-        <w:rPr>
-          <w:b/>
-        </w:rPr>
-      </w:pPr>
-      <w:r>
-        <w:rPr>
-          <w:b/>
-        </w:rPr>
-        <w:t>Level 5</w:t>
-      </w:r>
-    </w:p>
-    <w:p>
-      <w:pPr>
-        <w:pStyle w:val="NoSpacing"/>
-      </w:pPr>
-      <w:r>
-        <w:rPr>
-          <w:b/>
-        </w:rPr>
-        <w:tab/>
-        <w:t xml:space="preserve">-Demoralize: </w:t>
-      </w:r>
-      <w:r>
-        <w:t xml:space="preserve"> All enemies within 2</w:t>
-      </w:r>
-      <w:r>
-        <w:t xml:space="preserve"> spaces take a negative</w:t>
-      </w:r>
-      <w:r>
-        <w:t xml:space="preserve"> to Hit</w:t>
-      </w:r>
-      <w:r>
-        <w:t xml:space="preserve"> equal to their lost composure</w:t>
-      </w:r>
-      <w:r>
-        <w:t xml:space="preserve"> for an amount of rounds equal to your Well-Versed Mod.  This ability can be used once per combat.</w:t>
-      </w:r>
-    </w:p>
-    <w:p>
-      <w:pPr>
-        <w:pStyle w:val="Heading1"/>
-      </w:pPr>
-      <w:r>
-        <w:lastRenderedPageBreak/>
-        <w:t>Talents</w:t>
-      </w:r>
-    </w:p>
-    <w:p>
-      <w:pPr>
-        <w:pStyle w:val="NoSpacing"/>
-      </w:pPr>
-      <w:r>
-        <w:t>Talents are static traits that any character may gain throughout the course of a campaign.  They are gained through leveling; although in rare cases they can be gained from completing specific events or challenges.</w:t>
-      </w:r>
-    </w:p>
-    <w:p>
-      <w:pPr>
-        <w:pStyle w:val="Heading2"/>
-      </w:pPr>
-      <w:r>
-        <w:t>Advantages:</w:t>
-      </w:r>
-    </w:p>
-    <w:p>
-      <w:pPr>
-        <w:pStyle w:val="NoSpacing"/>
-      </w:pPr>
-      <w:r>
-        <w:rPr>
-          <w:b/>
-        </w:rPr>
-        <w:t xml:space="preserve">Clear Body, Clear Mind:  </w:t>
-      </w:r>
-      <w:r>
-        <w:t>When three spaces away from all other units at the beginning of your turn, you will heal 1HP and 2 CP.</w:t>
-      </w:r>
-    </w:p>
-    <w:p>
-      <w:pPr>
-        <w:pStyle w:val="NoSpacing"/>
-      </w:pPr>
-      <w:r>
-        <w:rPr>
-          <w:b/>
-        </w:rPr>
-        <w:t xml:space="preserve">Critical Threat:  </w:t>
-      </w:r>
-      <w:r>
-        <w:t>You have an increased 5% to deal critical damage with all weapons.</w:t>
-      </w:r>
-    </w:p>
-    <w:p>
-      <w:pPr>
-        <w:pStyle w:val="NoSpacing"/>
-      </w:pPr>
-      <w:r>
-        <w:rPr>
-          <w:b/>
-        </w:rPr>
-        <w:t xml:space="preserve">Headstrong:  </w:t>
-      </w:r>
-      <w:r>
-        <w:t>Whenever an opponent attempts to attack your composure directly, your mental defense uses your Sturdy Modifier instead of your Well-Versed Modifier.</w:t>
-      </w:r>
-    </w:p>
-    <w:p>
-      <w:pPr>
-        <w:pStyle w:val="NoSpacing"/>
-      </w:pPr>
-      <w:r>
-        <w:rPr>
-          <w:b/>
-        </w:rPr>
-        <w:t xml:space="preserve">I Want Both:  </w:t>
-      </w:r>
-      <w:r>
-        <w:t>The first time your class has you choose between two different features, you take both.</w:t>
-      </w:r>
-    </w:p>
-    <w:p>
-      <w:pPr>
-        <w:pStyle w:val="NoSpacing"/>
-      </w:pPr>
-      <w:r>
-        <w:rPr>
-          <w:b/>
-        </w:rPr>
-        <w:t xml:space="preserve">Irritable Bowels:  </w:t>
-      </w:r>
-      <w:r>
-        <w:t>Instead of triggering a primal state when losing composure, you will now lose control of your bowels.</w:t>
-      </w:r>
-    </w:p>
-    <w:p>
-      <w:pPr>
-        <w:pStyle w:val="NoSpacing"/>
-      </w:pPr>
-      <w:r>
-        <w:rPr>
-          <w:b/>
-        </w:rPr>
-        <w:t xml:space="preserve">Jack of All Trades:  </w:t>
-      </w:r>
-      <w:r>
-        <w:t>As long as all of your Scores are 1 point away from each other, you get a +1 to your score of choice (chosen when you take the Talent).  This added point does not affect the requirement.</w:t>
-      </w:r>
-    </w:p>
-    <w:p>
-      <w:pPr>
-        <w:pStyle w:val="NoSpacing"/>
-      </w:pPr>
-      <w:r>
-        <w:rPr>
-          <w:b/>
-        </w:rPr>
-        <w:t xml:space="preserve">Lady's Man/ Man's Woman:  </w:t>
-      </w:r>
-      <w:r>
-        <w:t>You have an innate ability to have the other sex swoon for you.  All bartering prices will be reduced by 10% and the Advice Combat Score gains an additional 5% whenever fighting together with someone of the opposite sex.</w:t>
-      </w:r>
-    </w:p>
-    <w:p>
-      <w:pPr>
-        <w:pStyle w:val="NoSpacing"/>
-      </w:pPr>
-      <w:r>
-        <w:rPr>
-          <w:b/>
-        </w:rPr>
-        <w:t xml:space="preserve">Lady's Woman/ Man's Man:  </w:t>
-      </w:r>
-      <w:r>
-        <w:t>You have an innate ability to have the same sex appreciate you.  All bartering prices will be reduced by 10% and the Advice Combat Score gains an additional 5% whenever fighting together with someone of the same sex.</w:t>
-      </w:r>
-    </w:p>
-    <w:p>
-      <w:pPr>
-        <w:pStyle w:val="NoSpacing"/>
-      </w:pPr>
-      <w:r>
-        <w:rPr>
-          <w:b/>
-        </w:rPr>
-        <w:t xml:space="preserve">Late Bloomer:  </w:t>
-      </w:r>
-      <w:r>
-        <w:t>Instead of picking one talent now, pick two talents when you reach level 5.</w:t>
-      </w:r>
-    </w:p>
-    <w:p>
-      <w:pPr>
-        <w:pStyle w:val="NoSpacing"/>
-      </w:pPr>
-      <w:r>
-        <w:rPr>
-          <w:b/>
-        </w:rPr>
-        <w:t xml:space="preserve">No Rest for the Weary:  </w:t>
-      </w:r>
-      <w:r>
-        <w:t>Living on the Sixth Tier has caused you to always be watching your back, ruining any opportunities you've had for sleep.  When you eat, you gain your health back and a lack of sleep does not affect you (unless the lack of sleep is fatal to a normal human being).</w:t>
-      </w:r>
-    </w:p>
-    <w:p>
-      <w:pPr>
-        <w:pStyle w:val="NoSpacing"/>
-      </w:pPr>
-      <w:r>
-        <w:rPr>
-          <w:b/>
-        </w:rPr>
-        <w:t>Oh! Look At The Time</w:t>
-      </w:r>
-      <w:r>
-        <w:t>:  If you fail a well-versed check, you can successfully excuse yourself from the situation, diminishing the consequences of the failed roll.  This can be used once per session.</w:t>
-      </w:r>
-    </w:p>
-    <w:p>
-      <w:pPr>
-        <w:pStyle w:val="NoSpacing"/>
-      </w:pPr>
-      <w:r>
-        <w:rPr>
-          <w:b/>
-        </w:rPr>
-        <w:t xml:space="preserve">Quick Learner:  </w:t>
-      </w:r>
-      <w:r>
-        <w:t>Add 20% to all experience gained.</w:t>
-      </w:r>
-    </w:p>
-    <w:p>
-      <w:pPr>
-        <w:pStyle w:val="NoSpacing"/>
-      </w:pPr>
-      <w:r>
-        <w:rPr>
-          <w:b/>
-        </w:rPr>
-        <w:t xml:space="preserve">Show Me The Money:  </w:t>
-      </w:r>
-      <w:r>
-        <w:t>Whenever you pick up cash, you find double what you would normally find.  Unfortunately, you are not very benevolent with this found wealth.</w:t>
-      </w:r>
-    </w:p>
-    <w:p>
-      <w:pPr>
-        <w:pStyle w:val="NoSpacing"/>
-      </w:pPr>
-      <w:r>
-        <w:rPr>
-          <w:b/>
-        </w:rPr>
-        <w:t xml:space="preserve">Skilled:  </w:t>
-      </w:r>
-      <w:r>
-        <w:t>Get an extra skill point every other level, starting at level 3 (does not work retro-actively).</w:t>
-      </w:r>
-    </w:p>
-    <w:p>
-      <w:pPr>
-        <w:pStyle w:val="NoSpacing"/>
-      </w:pPr>
-      <w:r>
-        <w:rPr>
-          <w:b/>
-        </w:rPr>
-        <w:t xml:space="preserve">The Tables Have Turned:  </w:t>
-      </w:r>
-      <w:r>
-        <w:t>Your naturally gifted talents have allowed you to change any unfortunate event on its head.  If you roll a natural 1, you can change it into a (unnatural) 20.  This can be used once per session.</w:t>
-      </w:r>
-    </w:p>
-    <w:p>
-      <w:pPr>
-        <w:pStyle w:val="NoSpacing"/>
-      </w:pPr>
-    </w:p>
-    <w:p>
-      <w:pPr>
-        <w:pStyle w:val="Heading2"/>
-      </w:pPr>
-      <w:r>
-        <w:t>Flaws:</w:t>
-      </w:r>
-    </w:p>
-    <w:p>
-      <w:pPr>
-        <w:pStyle w:val="NoSpacing"/>
-      </w:pPr>
-      <w:r>
-        <w:rPr>
-          <w:b/>
-        </w:rPr>
-        <w:t>Blind In One Eye:</w:t>
-      </w:r>
-      <w:r>
-        <w:rPr>
-          <w:b/>
-        </w:rPr>
-        <w:t xml:space="preserve"> </w:t>
-      </w:r>
-      <w:r>
-        <w:t>An incident in your past caused you to lose one of your eyes.  You have bad depth perception as a result and cannot use ranged weapons.</w:t>
-      </w:r>
-    </w:p>
-    <w:p>
-      <w:pPr>
-        <w:pStyle w:val="NoSpacing"/>
-      </w:pPr>
-      <w:r>
-        <w:rPr>
-          <w:b/>
-        </w:rPr>
-        <w:lastRenderedPageBreak/>
-        <w:t>Two Left Feet:</w:t>
-      </w:r>
-      <w:r>
-        <w:t xml:space="preserve">  You've never been particularly skilled with both of your feet.  Quick feet-work and coordination have always evaded your grasp.  In combat, you cannot take five-foot steps.  You're also a notably bad dancer.</w:t>
-      </w:r>
-    </w:p>
-    <w:p>
-      <w:pPr>
-        <w:pStyle w:val="NoSpacing"/>
-      </w:pPr>
-      <w:r>
-        <w:rPr>
-          <w:b/>
-        </w:rPr>
-        <w:t>Slow Learner:</w:t>
-      </w:r>
-      <w:r>
-        <w:t xml:space="preserve"> Subtract 10% to all experience gained.</w:t>
-      </w:r>
-    </w:p>
-    <w:p>
-      <w:pPr>
-        <w:pStyle w:val="NoSpacing"/>
-      </w:pPr>
-      <w:r>
-        <w:rPr>
-          <w:b/>
-        </w:rPr>
-        <w:t>The Tables Have Turned:</w:t>
-      </w:r>
-      <w:r>
-        <w:t xml:space="preserve"> Your naturally terrible luck has always caused any great situation to be held out of your grasp.  The first natural 20 you roll in a session will be considered a 5.</w:t>
-      </w:r>
-    </w:p>
-    <w:p>
-      <w:pPr>
-        <w:pStyle w:val="NoSpacing"/>
-      </w:pPr>
-      <w:r>
-        <w:rPr>
-          <w:b/>
-        </w:rPr>
-        <w:t>Glutton:</w:t>
-      </w:r>
-      <w:r>
-        <w:t xml:space="preserve">  Food has always been your worst enemy and your best friend.  You need to eat twice as much as anyone else to feel full.</w:t>
-      </w:r>
-    </w:p>
-    <w:p>
-      <w:pPr>
-        <w:pStyle w:val="NoSpacing"/>
-      </w:pPr>
-      <w:r>
-        <w:rPr>
-          <w:b/>
-        </w:rPr>
-        <w:t>Greedy:</w:t>
-      </w:r>
-      <w:r>
-        <w:t xml:space="preserve">  When finding money, you always pocket half of it for yourself.  You always come first, of course.</w:t>
-      </w:r>
-    </w:p>
-    <w:p>
-      <w:pPr>
-        <w:pStyle w:val="NoSpacing"/>
-      </w:pPr>
-      <w:r>
-        <w:rPr>
-          <w:b/>
-        </w:rPr>
-        <w:t>Gambler:</w:t>
-      </w:r>
-      <w:r>
-        <w:t xml:space="preserve"> You could never turn down the chance to gamble...</w:t>
-      </w:r>
-    </w:p>
-    <w:p>
-      <w:pPr>
-        <w:pStyle w:val="NoSpacing"/>
-      </w:pPr>
-      <w:r>
-        <w:rPr>
-          <w:b/>
-        </w:rPr>
-        <w:t>Paranoid:</w:t>
-      </w:r>
-      <w:r>
-        <w:t xml:space="preserve"> It feels like everyone is plotting against you.  You're not sure who's friend or foe...  So they all must be foes.  In combat, you do not benefit from any of your fellow comrades buffs or advice.</w:t>
-      </w:r>
-    </w:p>
-    <w:p>
-      <w:pPr>
-        <w:pStyle w:val="NoSpacing"/>
-      </w:pPr>
-      <w:r>
-        <w:rPr>
-          <w:b/>
-        </w:rPr>
-        <w:t>Deserter:</w:t>
-      </w:r>
-      <w:r>
-        <w:t xml:space="preserve">  Loyalty has never been a particularly strong point of yours.  After watching comrade after comrade fall, you realize death in battle just wasn't for you.  If you watch over half your party fall in battle, you'll flee for your own survival.</w:t>
-      </w:r>
-    </w:p>
-    <w:p>
-      <w:pPr>
-        <w:pStyle w:val="NoSpacing"/>
-      </w:pPr>
-      <w:r>
-        <w:rPr>
-          <w:b/>
-        </w:rPr>
-        <w:t>Naturally Flawed:</w:t>
-      </w:r>
-      <w:r>
-        <w:t xml:space="preserve">  </w:t>
-      </w:r>
-    </w:p>
-    <w:p>
-      <w:pPr>
-        <w:pStyle w:val="Heading1"/>
-      </w:pPr>
-      <w:r>
-        <w:t>Grogs</w:t>
-      </w:r>
-    </w:p>
-    <w:p>
-      <w:pPr>
-        <w:pStyle w:val="NoSpacing"/>
-      </w:pPr>
-      <w:r>
-        <w:t>Grogs are paid follower.  As long as you keep them paid, (or in the Orator's case just) fed, and sheltered.  They can be quite resourceful, but they are not as powerful as normal characters.  They take various penalties from the Professional setup, which will be discussed below.</w:t>
-      </w:r>
-    </w:p>
-    <w:p>
-      <w:pPr>
-        <w:pStyle w:val="Heading2"/>
-      </w:pPr>
-      <w:r>
-        <w:t>Ability Scores and Defenses</w:t>
-      </w:r>
-    </w:p>
-    <w:p>
-      <w:pPr>
-        <w:pStyle w:val="NoSpacing"/>
-      </w:pPr>
-      <w:r>
-        <w:t>Grogs have the same four Ability Scores as Professionals: Sturdy, Perception, Technique, and Well-Versed.  Instead of the 12 points that Professionals start with, grogs start with 8.  Once again, no single score can be below 1.  Grogs also have the same three defenses as Professionals and are calculated the same way: Health (Sturdy Base + Perception Base), Composure (Technique Base + Well-Versed Base), and Armor Class (with a base of 5).</w:t>
-      </w:r>
-    </w:p>
-    <w:p>
-      <w:pPr>
-        <w:pStyle w:val="NoSpacing"/>
-      </w:pPr>
-    </w:p>
-    <w:p>
-      <w:pPr>
-        <w:pStyle w:val="NoSpacing"/>
-      </w:pPr>
-      <w:r>
-        <w:t>Specifying a race is treated the same way when creating a grog, however backgrounds do not apply to the grog.</w:t>
-      </w:r>
-    </w:p>
-    <w:p>
-      <w:pPr>
-        <w:pStyle w:val="Heading2"/>
-      </w:pPr>
-      <w:r>
-        <w:t>Classes and Skills</w:t>
-      </w:r>
-    </w:p>
-    <w:p>
-      <w:pPr>
-        <w:pStyle w:val="NoSpacing"/>
-      </w:pPr>
-      <w:r>
-        <w:t>Like Professionals, grogs have five different classes.  Each class mirrors one of the existing classes.</w:t>
-      </w:r>
-    </w:p>
-    <w:p>
-      <w:pPr>
-        <w:pStyle w:val="NoSpacing"/>
-      </w:pPr>
-    </w:p>
-    <w:p>
-      <w:pPr>
-        <w:pStyle w:val="NoSpacing"/>
-      </w:pPr>
-      <w:r>
-        <w:rPr>
-          <w:b/>
-        </w:rPr>
-        <w:t>Mercenary:</w:t>
-      </w:r>
-      <w:r>
-        <w:t xml:space="preserve"> This class favors the use of brute force over all else.  More proficient with weaponry than their counterparts, mercenaries are the arm for hire that everyone who wants a little extra muscle for a job will want.</w:t>
-      </w:r>
-    </w:p>
-    <w:p>
-      <w:pPr>
-        <w:pStyle w:val="NoSpacing"/>
-      </w:pPr>
-      <w:r>
-        <w:t>+1 Health/+1 Melee</w:t>
-      </w:r>
-    </w:p>
-    <w:p>
-      <w:pPr>
-        <w:pStyle w:val="NoSpacing"/>
-      </w:pPr>
-      <w:r>
-        <w:rPr>
-          <w:b/>
-        </w:rPr>
-        <w:lastRenderedPageBreak/>
-        <w:t>Cog:</w:t>
-      </w:r>
-      <w:r>
-        <w:t xml:space="preserve"> Faster with their hands than their minds, cogs have a way with tools.  They're not the most innovative or brilliant; but what they lack in ingenuity, they make up for in sheer working prowess.</w:t>
-      </w:r>
-    </w:p>
-    <w:p>
-      <w:pPr>
-        <w:pStyle w:val="NoSpacing"/>
-      </w:pPr>
-      <w:r>
-        <w:t>+1 Health/+1 Mechanical</w:t>
-      </w:r>
-    </w:p>
-    <w:p>
-      <w:pPr>
-        <w:pStyle w:val="NoSpacing"/>
-      </w:pPr>
-      <w:r>
-        <w:rPr>
-          <w:b/>
-        </w:rPr>
-        <w:t>Agent:</w:t>
-      </w:r>
-      <w:r>
-        <w:t xml:space="preserve"> Sticking to the shadows and out of trouble, agents prefer a more subtle line of work.  Tag an agent with a target you want eyes and ears on and they will oblige.</w:t>
-      </w:r>
-    </w:p>
-    <w:p>
-      <w:pPr>
-        <w:pStyle w:val="NoSpacing"/>
-      </w:pPr>
-      <w:r>
-        <w:t>+1 Stealth</w:t>
-      </w:r>
-    </w:p>
-    <w:p>
-      <w:pPr>
-        <w:pStyle w:val="NoSpacing"/>
-      </w:pPr>
-      <w:r>
-        <w:rPr>
-          <w:b/>
-        </w:rPr>
-        <w:t>Retriever:</w:t>
-      </w:r>
-      <w:r>
-        <w:t xml:space="preserve"> You can find anything if you know where to look, and retrievers </w:t>
-      </w:r>
-      <w:r>
-        <w:rPr>
-          <w:i/>
-        </w:rPr>
-        <w:t>know</w:t>
-      </w:r>
-      <w:r>
-        <w:t xml:space="preserve"> where to look.  They use their superior knowledge of the lay of the lands to grab hold of any specific valuables for a fair price.</w:t>
-      </w:r>
-    </w:p>
-    <w:p>
-      <w:pPr>
-        <w:pStyle w:val="NoSpacing"/>
-      </w:pPr>
-      <w:r>
-        <w:t>+1 Composure/+1 Historical</w:t>
-      </w:r>
-    </w:p>
-    <w:p>
-      <w:pPr>
-        <w:pStyle w:val="NoSpacing"/>
-      </w:pPr>
-      <w:r>
-        <w:rPr>
-          <w:b/>
-        </w:rPr>
-        <w:t>Slanderer:</w:t>
-      </w:r>
-      <w:r>
-        <w:t xml:space="preserve"> These particularly un-notable individuals make a good living of berating and belittling names.  They are knifing and mischievous, but make for good tools when dealing with the rich and powerful.</w:t>
-      </w:r>
-    </w:p>
-    <w:p>
-      <w:pPr>
-        <w:pStyle w:val="NoSpacing"/>
-      </w:pPr>
-      <w:r>
-        <w:t>+1 Composure/+1 Political</w:t>
-      </w:r>
-    </w:p>
-    <w:p>
-      <w:pPr>
-        <w:pStyle w:val="NoSpacing"/>
-      </w:pPr>
-    </w:p>
-    <w:p>
-      <w:pPr>
-        <w:pStyle w:val="NoSpacing"/>
-      </w:pPr>
-      <w:r>
-        <w:t>Grogs have the same core eight skills that Professionals do and have two points at the beginning of creation to put into any skills.</w:t>
-      </w:r>
-    </w:p>
-    <w:p>
-      <w:pPr>
-        <w:pStyle w:val="Heading1"/>
-      </w:pPr>
-      <w:r>
-        <w:t>Base of Operations</w:t>
-      </w:r>
-    </w:p>
-    <w:p>
-      <w:pPr>
-        <w:pStyle w:val="NoSpacing"/>
-      </w:pPr>
-      <w:r>
-        <w:t>A Base of Operations allows the players to have a space that they get to mold into their very own.  It is where you can keep extra Professionals or grogs.</w:t>
-      </w:r>
-    </w:p>
-    <w:p>
-      <w:pPr>
-        <w:pStyle w:val="NoSpacing"/>
-      </w:pPr>
-    </w:p>
-    <w:p>
-      <w:pPr>
-        <w:pStyle w:val="Heading2"/>
-      </w:pPr>
-      <w:r>
-        <w:t>Core &amp; Hallways</w:t>
-      </w:r>
-    </w:p>
-    <w:p>
-      <w:pPr>
-        <w:pStyle w:val="NoSpacing"/>
-        <w:rPr>
-          <w:u w:val="single"/>
-        </w:rPr>
-      </w:pPr>
-      <w:r>
-        <w:rPr>
-          <w:b/>
-          <w:u w:val="single"/>
-        </w:rPr>
-        <w:t>Command Center</w:t>
-      </w:r>
-    </w:p>
-    <w:p>
-      <w:pPr>
-        <w:pStyle w:val="NoSpacing"/>
-      </w:pPr>
-      <w:r>
-        <w:tab/>
-        <w:t>Description:  The center of all operations.  This is where future upgrades are planned, missions are debriefed, new Professionals and grogs are interviewed, and so much more.  Every base needs a place to start.</w:t>
-      </w:r>
-    </w:p>
-    <w:p>
-      <w:pPr>
-        <w:pStyle w:val="NoSpacing"/>
-        <w:rPr>
-          <w:noProof/>
-        </w:rPr>
-      </w:pPr>
-      <w:r>
-        <w:tab/>
-        <w:t>Size:</w:t>
-      </w:r>
-      <w:r>
-        <w:rPr>
-          <w:noProof/>
-        </w:rPr>
-        <w:t xml:space="preserve"> </w:t>
-      </w:r>
-    </w:p>
-    <w:p>
-      <w:pPr>
-        <w:pStyle w:val="NoSpacing"/>
-        <w:rPr>
-          <w:noProof/>
-        </w:rPr>
-      </w:pPr>
-      <w:r>
-        <w:rPr>
-          <w:noProof/>
-        </w:rPr>
         <w:pict>
           <v:rect id="_x0000_s1113" style="position:absolute;margin-left:129.65pt;margin-top:15.8pt;width:15.6pt;height:15.65pt;z-index:23"/>
         </w:pict>
@@ -6055,7 +6372,7 @@
 </file>
 
 <file path=customXml/itemProps1.xml><?xml version="1.0" encoding="utf-8"?>
-<ds:datastoreItem xmlns:ds="http://schemas.openxmlformats.org/officeDocument/2006/customXml" ds:itemID="{8987B9AD-3545-4E48-89FE-98288349D36A}">
+<ds:datastoreItem xmlns:ds="http://schemas.openxmlformats.org/officeDocument/2006/customXml" ds:itemID="{AC4D3FCE-21B4-4CDA-8B28-11C4C8BEEBFF}">
   <ds:schemaRefs>
     <ds:schemaRef ds:uri="http://schemas.openxmlformats.org/officeDocument/2006/bibliography"/>
   </ds:schemaRefs>

</xml_diff>